<commit_message>
Working on Final Project Report
</commit_message>
<xml_diff>
--- a/Assignment 5/FPR_EdwardsDwayne.docx
+++ b/Assignment 5/FPR_EdwardsDwayne.docx
@@ -97,14 +97,7 @@
           <w:b/>
           <w:sz w:val="28"/>
         </w:rPr>
-        <w:t xml:space="preserve">Faculty of </w:t>
-      </w:r>
-      <w:r>
-        <w:rPr>
-          <w:b/>
-          <w:sz w:val="28"/>
-        </w:rPr>
-        <w:t>Engineering and Information Sciences</w:t>
+        <w:t>Faculty of Engineering and Information Sciences</w:t>
       </w:r>
     </w:p>
     <w:p>
@@ -139,14 +132,7 @@
           <w:b/>
           <w:sz w:val="28"/>
         </w:rPr>
-        <w:t>Modular MSc Honours in Computer Science</w:t>
-      </w:r>
-      <w:r>
-        <w:rPr>
-          <w:b/>
-          <w:sz w:val="28"/>
-        </w:rPr>
-        <w:t xml:space="preserve"> (Software Engineering)</w:t>
+        <w:t>Modular MSc Honours in Computer Science (Software Engineering)</w:t>
       </w:r>
     </w:p>
     <w:p>
@@ -195,14 +181,7 @@
           <w:b/>
           <w:sz w:val="28"/>
         </w:rPr>
-        <w:t>7WCM0031 Software Engineering MSc Project</w:t>
-      </w:r>
-      <w:r>
-        <w:rPr>
-          <w:b/>
-          <w:sz w:val="28"/>
-        </w:rPr>
-        <w:t xml:space="preserve"> (Online)</w:t>
+        <w:t>7WCM0031 Software Engineering MSc Project (Online)</w:t>
       </w:r>
     </w:p>
     <w:p>
@@ -237,21 +216,7 @@
           <w:b/>
           <w:sz w:val="28"/>
         </w:rPr>
-        <w:t>Final</w:t>
-      </w:r>
-      <w:r>
-        <w:rPr>
-          <w:b/>
-          <w:sz w:val="28"/>
-        </w:rPr>
-        <w:t xml:space="preserve"> Project </w:t>
-      </w:r>
-      <w:r>
-        <w:rPr>
-          <w:b/>
-          <w:sz w:val="28"/>
-        </w:rPr>
-        <w:t>Report</w:t>
+        <w:t>Final Project Report</w:t>
       </w:r>
     </w:p>
     <w:p>
@@ -323,7 +288,7 @@
           <w:i/>
           <w:sz w:val="28"/>
         </w:rPr>
-        <w:t xml:space="preserve">Development of a distributed </w:t>
+        <w:t xml:space="preserve">Development of a distributed data </w:t>
       </w:r>
       <w:r>
         <w:rPr>
@@ -331,7 +296,7 @@
           <w:i/>
           <w:sz w:val="28"/>
         </w:rPr>
-        <w:t xml:space="preserve">document and data management </w:t>
+        <w:t xml:space="preserve">and </w:t>
       </w:r>
       <w:r>
         <w:rPr>
@@ -339,7 +304,15 @@
           <w:i/>
           <w:sz w:val="28"/>
         </w:rPr>
-        <w:t>system for ‘MSc Properties’</w:t>
+        <w:t xml:space="preserve">document </w:t>
+      </w:r>
+      <w:r>
+        <w:rPr>
+          <w:b/>
+          <w:i/>
+          <w:sz w:val="28"/>
+        </w:rPr>
+        <w:t>management system for ‘MSc Properties’</w:t>
       </w:r>
     </w:p>
     <w:p>
@@ -496,8 +469,6 @@
         <w:lastRenderedPageBreak/>
         <w:t>Abstract</w:t>
       </w:r>
-      <w:bookmarkStart w:id="0" w:name="_GoBack"/>
-      <w:bookmarkEnd w:id="0"/>
     </w:p>
     <w:p>
       <w:pPr>
@@ -760,6 +731,13 @@
     </w:p>
     <w:sdt>
       <w:sdtPr>
+        <w:rPr>
+          <w:rFonts w:asciiTheme="minorHAnsi" w:eastAsiaTheme="minorHAnsi" w:hAnsiTheme="minorHAnsi" w:cstheme="minorBidi"/>
+          <w:color w:val="auto"/>
+          <w:sz w:val="22"/>
+          <w:szCs w:val="22"/>
+          <w:lang w:val="en-GB"/>
+        </w:rPr>
         <w:id w:val="-1365902194"/>
         <w:docPartObj>
           <w:docPartGallery w:val="Table of Contents"/>
@@ -768,14 +746,9 @@
       </w:sdtPr>
       <w:sdtEndPr>
         <w:rPr>
-          <w:rFonts w:asciiTheme="minorHAnsi" w:eastAsiaTheme="minorHAnsi" w:hAnsiTheme="minorHAnsi" w:cstheme="minorBidi"/>
           <w:b/>
           <w:bCs/>
           <w:noProof/>
-          <w:color w:val="auto"/>
-          <w:sz w:val="22"/>
-          <w:szCs w:val="22"/>
-          <w:lang w:val="en-GB"/>
         </w:rPr>
       </w:sdtEndPr>
       <w:sdtContent>
@@ -1042,6 +1015,85 @@
       <w:pPr>
         <w:pStyle w:val="Style3"/>
       </w:pPr>
+      <w:r>
+        <w:t>For my MSc Computer Science Dissertation (Software Engineering), I decided to solve the problem of data and document management through the implementation of a distributed system for a fictional estate agent called ‘MSc Properties’.</w:t>
+      </w:r>
+    </w:p>
+    <w:p>
+      <w:pPr>
+        <w:pStyle w:val="Style3"/>
+      </w:pPr>
+      <w:r>
+        <w:t>The reason for me undertaking this project is that there is an ever increasing demand for private rented accommodation due to changes in the social housing market, social benefits offered, and unemployment rates, resulting in less social housing being available and reduced benefits for people on a low income, who would normally need to make use of social housing and/or benefits offered by the government.</w:t>
+      </w:r>
+    </w:p>
+    <w:p>
+      <w:pPr>
+        <w:pStyle w:val="Style3"/>
+      </w:pPr>
+    </w:p>
+    <w:p>
+      <w:pPr>
+        <w:pStyle w:val="Style3"/>
+        <w:numPr>
+          <w:ilvl w:val="2"/>
+          <w:numId w:val="14"/>
+        </w:numPr>
+        <w:rPr>
+          <w:b/>
+        </w:rPr>
+      </w:pPr>
+      <w:r>
+        <w:rPr>
+          <w:b/>
+        </w:rPr>
+        <w:t>Report Structure</w:t>
+      </w:r>
+    </w:p>
+    <w:p>
+      <w:pPr>
+        <w:pStyle w:val="Style3"/>
+      </w:pPr>
+      <w:r>
+        <w:t>During this report I will document the problem background in more detail, looking at the different factors that contribute to the problem identified, and then document the aim and objectives of my project.</w:t>
+      </w:r>
+    </w:p>
+    <w:p>
+      <w:pPr>
+        <w:pStyle w:val="Style3"/>
+      </w:pPr>
+      <w:r>
+        <w:t>I will then document the research and literature review I carried out in order for me to identify the different software engineering techniques and technologies available to solve the problem.</w:t>
+      </w:r>
+    </w:p>
+    <w:p>
+      <w:pPr>
+        <w:pStyle w:val="Style3"/>
+      </w:pPr>
+      <w:r>
+        <w:t>I will then go on to document the design of the distributed system, outlining the different software engineering techniques and how these were used to enable me to structure and manage the project, and just as importantly allow me to produce diagrams that virtualized the structure, behaviour and interaction of the distributed system.</w:t>
+      </w:r>
+    </w:p>
+    <w:p>
+      <w:pPr>
+        <w:pStyle w:val="Style3"/>
+      </w:pPr>
+      <w:r>
+        <w:t>Furthermore, I will document the implementation and testing of the distributed system, explaining which techniques and technologies I chose, and why they were the best solution for this project, given the available resources. I will then go on to provide an analysis of the test results to draw some conclusions on the validity of the software produced.</w:t>
+      </w:r>
+    </w:p>
+    <w:p>
+      <w:pPr>
+        <w:pStyle w:val="Style3"/>
+      </w:pPr>
+      <w:r>
+        <w:t>Lastly I will document my evaluation of the project as a whole, outlining what went well, what didn’t go so well, and what I would do different if I was to do the project again. I will then go on to stating whether or not I have successfully achieved the project aim and objectives.</w:t>
+      </w:r>
+    </w:p>
+    <w:p>
+      <w:pPr>
+        <w:pStyle w:val="Style3"/>
+      </w:pPr>
     </w:p>
     <w:p>
       <w:pPr>
@@ -1052,7 +1104,63 @@
         </w:numPr>
       </w:pPr>
       <w:r>
-        <w:t>Project Aim</w:t>
+        <w:t>Project</w:t>
+      </w:r>
+      <w:r>
+        <w:t xml:space="preserve"> Aim</w:t>
+      </w:r>
+    </w:p>
+    <w:p>
+      <w:pPr>
+        <w:pStyle w:val="Style3"/>
+      </w:pPr>
+      <w:r>
+        <w:t xml:space="preserve">The aim of this project is to </w:t>
+      </w:r>
+      <w:r>
+        <w:t xml:space="preserve">tackle the issues of data and document sharing across the Internet by </w:t>
+      </w:r>
+      <w:r>
+        <w:t>develop</w:t>
+      </w:r>
+      <w:r>
+        <w:t>ing</w:t>
+      </w:r>
+      <w:r>
+        <w:t xml:space="preserve"> a distributed data and document management system for a fictional estate agent called ‘MSc Properties’</w:t>
+      </w:r>
+      <w:r>
+        <w:t>.</w:t>
+      </w:r>
+    </w:p>
+    <w:p>
+      <w:pPr>
+        <w:pStyle w:val="Style3"/>
+      </w:pPr>
+      <w:r>
+        <w:t>The distributed system should</w:t>
+      </w:r>
+      <w:r>
+        <w:t xml:space="preserve"> allow ‘MSc Properties’ to share business data and documents </w:t>
+      </w:r>
+      <w:r>
+        <w:lastRenderedPageBreak/>
+        <w:t>across the Internet</w:t>
+      </w:r>
+      <w:r>
+        <w:t>, whilst providing data security and integrity.</w:t>
+      </w:r>
+      <w:r>
+        <w:t xml:space="preserve"> ‘MSc Properties’ requires the distributed </w:t>
+      </w:r>
+      <w:r>
+        <w:t>system to be maintainable,</w:t>
+      </w:r>
+      <w:r>
+        <w:t xml:space="preserve"> dependable and usable, which means I </w:t>
+      </w:r>
+      <w:r>
+        <w:t>will explore the different techniques that support program specification, design, validation and evolution of software.</w:t>
       </w:r>
     </w:p>
     <w:p>
@@ -1074,13 +1182,22 @@
     </w:p>
     <w:p>
       <w:pPr>
-        <w:pStyle w:val="Style4"/>
+        <w:pStyle w:val="Style2"/>
         <w:numPr>
           <w:ilvl w:val="2"/>
           <w:numId w:val="8"/>
         </w:numPr>
-      </w:pPr>
-      <w:r>
+        <w:rPr>
+          <w:rFonts w:ascii="Calibri" w:hAnsi="Calibri"/>
+          <w:sz w:val="24"/>
+          <w:szCs w:val="24"/>
+        </w:rPr>
+      </w:pPr>
+      <w:r>
+        <w:rPr>
+          <w:rFonts w:ascii="Calibri" w:hAnsi="Calibri"/>
+          <w:sz w:val="24"/>
+        </w:rPr>
         <w:t>Core Objectives</w:t>
       </w:r>
     </w:p>
@@ -1091,15 +1208,34 @@
     </w:p>
     <w:p>
       <w:pPr>
-        <w:pStyle w:val="Style4"/>
+        <w:pStyle w:val="Style3"/>
+      </w:pPr>
+    </w:p>
+    <w:p>
+      <w:pPr>
+        <w:pStyle w:val="Style2"/>
         <w:numPr>
           <w:ilvl w:val="2"/>
           <w:numId w:val="8"/>
         </w:numPr>
-      </w:pPr>
-      <w:r>
+        <w:rPr>
+          <w:rFonts w:ascii="Calibri" w:hAnsi="Calibri"/>
+          <w:sz w:val="24"/>
+          <w:szCs w:val="24"/>
+        </w:rPr>
+      </w:pPr>
+      <w:r>
+        <w:rPr>
+          <w:sz w:val="24"/>
+          <w:szCs w:val="24"/>
+        </w:rPr>
         <w:t>Advanced Objectives</w:t>
       </w:r>
+    </w:p>
+    <w:p>
+      <w:pPr>
+        <w:pStyle w:val="Style3"/>
+      </w:pPr>
     </w:p>
     <w:p>
       <w:pPr>
@@ -1115,7 +1251,57 @@
         </w:numPr>
       </w:pPr>
       <w:r>
-        <w:t>Relevance to target award</w:t>
+        <w:t>Project Background</w:t>
+      </w:r>
+    </w:p>
+    <w:p>
+      <w:pPr>
+        <w:pStyle w:val="Style3"/>
+      </w:pPr>
+      <w:r>
+        <w:t>‘MSc Properties’ is a fictional estate agent with a number of sites nationwide across England. Due to the current unemployment rates and recent legislation changes resulting in local councils being able to house homeless families outside of the local borough [25] and benefit caps [23] meaning families have to move out of their local borough due to not being able to afford local rents [25], ‘MSc Properties’ require the need to be able to transfer customers between sites, meaning the transfer of data across sites that could be 100’s of miles apart.</w:t>
+      </w:r>
+    </w:p>
+    <w:p>
+      <w:pPr>
+        <w:pStyle w:val="Style3"/>
+      </w:pPr>
+      <w:r>
+        <w:t>‘MSc’ Properties currently have a paper filing system, where customers and/or the landlords of properties fill out an application form to request a service from ‘MSc Properties’. Customers will have to provide their personal information, along with the properties they have an interest in letting. Landlords will have to provide their personal information, along with the property information for the property they would like managed. Part of the landlord/customer sign up process is to bring in a number of documents confirming their information, and once customers have agreed on a property to let, and once ‘MSc Properties’ have agreed to manage a property for a landlord, contracts will be drawn up and signed respectively and all documents stored on file.</w:t>
+      </w:r>
+    </w:p>
+    <w:p>
+      <w:pPr>
+        <w:pStyle w:val="Style3"/>
+      </w:pPr>
+      <w:r>
+        <w:t>‘MSc Properties’ currently advertise their property portfolio through pictures in their store windows for properties for that area, and store managers carry out a revenue monitoring exercise each month, going through each file for the store and carrying out budget monitoring and cash flow forecasting, along with reports for the months business activity. Also there is a staff hierarchy within ‘MSc Properties’ where specific tasks and responsibilities are assigned to certain staff roles meaning that not all staff can carry out each task due to privileges.</w:t>
+      </w:r>
+    </w:p>
+    <w:p>
+      <w:pPr>
+        <w:pStyle w:val="Style3"/>
+      </w:pPr>
+      <w:r>
+        <w:t xml:space="preserve">For this project I am going to develop a distributed system for ‘MSc Properties’ to create </w:t>
+      </w:r>
+      <w:r>
+        <w:lastRenderedPageBreak/>
+        <w:t>and manage their property portfolio and their customer accounts, as well as creating and managing both tenancies and rent accounts. This means that data can be stored on a server or locally and all the different sites of ‘MSc Properties’ will be able to access this data. The system will have a login facility to provide restricted access for users, and will also allow managers of ‘MSc Properties’ stores to manage their employee accounts. The system will also allow ‘MSc Properties’ managers to report on business data.</w:t>
+      </w:r>
+    </w:p>
+    <w:p>
+      <w:pPr>
+        <w:pStyle w:val="Style3"/>
+        <w:rPr>
+          <w:color w:val="FF0000"/>
+        </w:rPr>
+      </w:pPr>
+      <w:r>
+        <w:rPr>
+          <w:color w:val="FF0000"/>
+        </w:rPr>
+        <w:t>NEED TO EXPAND ON MY BACKGROUND TO ENSURE I HAVE ALL OF THE BACKGROUND INFO WHICH I AM GOING TO REFER BACK TO WITHIN MY DESIGN, IMPLEMENTATION AND CONCULSION.</w:t>
       </w:r>
     </w:p>
     <w:p>
@@ -1132,12 +1318,170 @@
         </w:numPr>
       </w:pPr>
       <w:r>
-        <w:t>Project Deliverables</w:t>
-      </w:r>
-    </w:p>
-    <w:p>
-      <w:pPr>
-        <w:pStyle w:val="Style2"/>
+        <w:t>Literature Review</w:t>
+      </w:r>
+    </w:p>
+    <w:p>
+      <w:pPr>
+        <w:pStyle w:val="Style3"/>
+      </w:pPr>
+      <w:r>
+        <w:t>As previously outlined, I will now document the literature review I undertook to allow me to understand the different options available to me to enable me to successfully achieve the project aim and objectives.</w:t>
+      </w:r>
+    </w:p>
+    <w:p>
+      <w:pPr>
+        <w:pStyle w:val="Style3"/>
+      </w:pPr>
+    </w:p>
+    <w:p>
+      <w:pPr>
+        <w:pStyle w:val="Style3"/>
+        <w:numPr>
+          <w:ilvl w:val="2"/>
+          <w:numId w:val="8"/>
+        </w:numPr>
+      </w:pPr>
+      <w:r>
+        <w:rPr>
+          <w:b/>
+        </w:rPr>
+        <w:t>Design Methodologies</w:t>
+      </w:r>
+    </w:p>
+    <w:p>
+      <w:pPr>
+        <w:pStyle w:val="Style3"/>
+      </w:pPr>
+    </w:p>
+    <w:p>
+      <w:pPr>
+        <w:pStyle w:val="Style3"/>
+        <w:numPr>
+          <w:ilvl w:val="3"/>
+          <w:numId w:val="8"/>
+        </w:numPr>
+      </w:pPr>
+      <w:r>
+        <w:rPr>
+          <w:b/>
+        </w:rPr>
+        <w:t>Software Development Approach</w:t>
+      </w:r>
+    </w:p>
+    <w:p>
+      <w:pPr>
+        <w:pStyle w:val="Style3"/>
+      </w:pPr>
+    </w:p>
+    <w:p>
+      <w:pPr>
+        <w:pStyle w:val="Style3"/>
+      </w:pPr>
+    </w:p>
+    <w:p>
+      <w:pPr>
+        <w:pStyle w:val="Style3"/>
+        <w:numPr>
+          <w:ilvl w:val="3"/>
+          <w:numId w:val="8"/>
+        </w:numPr>
+      </w:pPr>
+      <w:r>
+        <w:rPr>
+          <w:b/>
+        </w:rPr>
+        <w:t>Design Patterns</w:t>
+      </w:r>
+    </w:p>
+    <w:p>
+      <w:pPr>
+        <w:pStyle w:val="Style3"/>
+        <w:rPr>
+          <w:b/>
+        </w:rPr>
+      </w:pPr>
+    </w:p>
+    <w:p>
+      <w:pPr>
+        <w:pStyle w:val="Style3"/>
+        <w:rPr>
+          <w:b/>
+        </w:rPr>
+      </w:pPr>
+    </w:p>
+    <w:p>
+      <w:pPr>
+        <w:pStyle w:val="Style3"/>
+        <w:numPr>
+          <w:ilvl w:val="2"/>
+          <w:numId w:val="8"/>
+        </w:numPr>
+      </w:pPr>
+      <w:r>
+        <w:rPr>
+          <w:b/>
+        </w:rPr>
+        <w:t>D</w:t>
+      </w:r>
+      <w:r>
+        <w:rPr>
+          <w:b/>
+        </w:rPr>
+        <w:t>evelopment Methodologies</w:t>
+      </w:r>
+    </w:p>
+    <w:p>
+      <w:pPr>
+        <w:pStyle w:val="Style3"/>
+      </w:pPr>
+    </w:p>
+    <w:p>
+      <w:pPr>
+        <w:pStyle w:val="Style3"/>
+        <w:numPr>
+          <w:ilvl w:val="3"/>
+          <w:numId w:val="8"/>
+        </w:numPr>
+      </w:pPr>
+      <w:r>
+        <w:rPr>
+          <w:b/>
+        </w:rPr>
+        <w:t>Networking</w:t>
+      </w:r>
+    </w:p>
+    <w:p>
+      <w:pPr>
+        <w:pStyle w:val="Style3"/>
+      </w:pPr>
+    </w:p>
+    <w:p>
+      <w:pPr>
+        <w:pStyle w:val="Style3"/>
+        <w:numPr>
+          <w:ilvl w:val="2"/>
+          <w:numId w:val="8"/>
+        </w:numPr>
+        <w:rPr>
+          <w:b/>
+        </w:rPr>
+      </w:pPr>
+      <w:r>
+        <w:rPr>
+          <w:b/>
+        </w:rPr>
+        <w:t>Testing Methodologies</w:t>
+      </w:r>
+    </w:p>
+    <w:p>
+      <w:pPr>
+        <w:pStyle w:val="Style3"/>
+      </w:pPr>
+    </w:p>
+    <w:p>
+      <w:pPr>
+        <w:pStyle w:val="Style3"/>
       </w:pPr>
     </w:p>
     <w:p>
@@ -1149,13 +1493,563 @@
         </w:numPr>
       </w:pPr>
       <w:r>
-        <w:t>Literature Review</w:t>
-      </w:r>
-    </w:p>
-    <w:p>
-      <w:pPr>
-        <w:pStyle w:val="ListParagraph"/>
-      </w:pPr>
+        <w:t>Project Plan</w:t>
+      </w:r>
+    </w:p>
+    <w:p>
+      <w:pPr>
+        <w:pStyle w:val="Style3"/>
+        <w:rPr>
+          <w:lang w:eastAsia="zh-CN"/>
+        </w:rPr>
+      </w:pPr>
+      <w:r>
+        <w:rPr>
+          <w:lang w:eastAsia="zh-CN"/>
+        </w:rPr>
+        <w:t xml:space="preserve">As this is a large project, it is very important that I plan, </w:t>
+      </w:r>
+      <w:r>
+        <w:rPr>
+          <w:lang w:eastAsia="zh-CN"/>
+        </w:rPr>
+        <w:t>monitor and manage</w:t>
+      </w:r>
+      <w:r>
+        <w:rPr>
+          <w:lang w:eastAsia="zh-CN"/>
+        </w:rPr>
+        <w:t xml:space="preserve"> the project </w:t>
+      </w:r>
+      <w:r>
+        <w:rPr>
+          <w:lang w:eastAsia="zh-CN"/>
+        </w:rPr>
+        <w:lastRenderedPageBreak/>
+        <w:t xml:space="preserve">smoothly from start to finish. I have used a Gantt chart, which provides a graphical illustration of the schedule of the project, broken down by project objectives, with completion dates for each objective, which </w:t>
+      </w:r>
+      <w:r>
+        <w:rPr>
+          <w:lang w:eastAsia="zh-CN"/>
+        </w:rPr>
+        <w:t xml:space="preserve">will help me </w:t>
+      </w:r>
+      <w:r>
+        <w:rPr>
+          <w:lang w:eastAsia="zh-CN"/>
+        </w:rPr>
+        <w:t xml:space="preserve">track the activities in the project and make changes to work being carried out if necessary. This tool will be used to manage my time and allow me to stay on schedule as there is a lot of tasks that need to be completed in a limited time frame. This is outlined in </w:t>
+      </w:r>
+      <w:r>
+        <w:rPr>
+          <w:lang w:eastAsia="zh-CN"/>
+        </w:rPr>
+        <w:t>a software management article [5</w:t>
+      </w:r>
+      <w:r>
+        <w:rPr>
+          <w:lang w:eastAsia="zh-CN"/>
+        </w:rPr>
+        <w:t>], where the article identifies “a recent update of the Chaos Report from the Standish Group, outlines a recipe for success that includes 10 items. The first three items are executive support, user involvement, and experienced project management.”, so project management is one of the 3 key factors to successful projects.</w:t>
+      </w:r>
+    </w:p>
+    <w:p>
+      <w:pPr>
+        <w:pStyle w:val="Style3"/>
+        <w:rPr>
+          <w:lang w:eastAsia="zh-CN"/>
+        </w:rPr>
+      </w:pPr>
+    </w:p>
+    <w:p>
+      <w:pPr>
+        <w:pStyle w:val="Style3"/>
+        <w:rPr>
+          <w:lang w:eastAsia="zh-CN"/>
+        </w:rPr>
+      </w:pPr>
+      <w:r>
+        <w:rPr>
+          <w:lang w:eastAsia="zh-CN"/>
+        </w:rPr>
+        <w:t>My project Gantt chart is below:</w:t>
+      </w:r>
+    </w:p>
+    <w:p>
+      <w:pPr>
+        <w:pStyle w:val="Style3"/>
+        <w:rPr>
+          <w:color w:val="FF0000"/>
+          <w:lang w:eastAsia="zh-CN"/>
+        </w:rPr>
+      </w:pPr>
+      <w:r>
+        <w:rPr>
+          <w:color w:val="FF0000"/>
+          <w:lang w:eastAsia="zh-CN"/>
+        </w:rPr>
+        <w:t>ADD GANTT CHART</w:t>
+      </w:r>
+    </w:p>
+    <w:p>
+      <w:pPr>
+        <w:pStyle w:val="Style3"/>
+        <w:rPr>
+          <w:lang w:eastAsia="zh-CN"/>
+        </w:rPr>
+      </w:pPr>
+      <w:r>
+        <w:rPr>
+          <w:lang w:eastAsia="zh-CN"/>
+        </w:rPr>
+        <w:t>I am now going to explain how the project objectives will be completed by the project deadline date of 11 Jan 2015.</w:t>
+      </w:r>
+    </w:p>
+    <w:p>
+      <w:pPr>
+        <w:pStyle w:val="Style3"/>
+        <w:numPr>
+          <w:ilvl w:val="0"/>
+          <w:numId w:val="11"/>
+        </w:numPr>
+        <w:rPr>
+          <w:lang w:eastAsia="zh-CN"/>
+        </w:rPr>
+      </w:pPr>
+      <w:r>
+        <w:rPr>
+          <w:lang w:eastAsia="zh-CN"/>
+        </w:rPr>
+        <w:t>W</w:t>
+      </w:r>
+      <w:r>
+        <w:rPr>
+          <w:lang w:eastAsia="zh-CN"/>
+        </w:rPr>
+        <w:t>rite a project document outlining the det</w:t>
+      </w:r>
+      <w:r>
+        <w:rPr>
+          <w:lang w:eastAsia="zh-CN"/>
+        </w:rPr>
+        <w:t>ails of the project, defining</w:t>
+      </w:r>
+      <w:r>
+        <w:rPr>
+          <w:lang w:eastAsia="zh-CN"/>
+        </w:rPr>
+        <w:t xml:space="preserve"> project objectiv</w:t>
+      </w:r>
+      <w:r>
+        <w:rPr>
+          <w:lang w:eastAsia="zh-CN"/>
+        </w:rPr>
+        <w:t xml:space="preserve">es, scope, risks and approaches. </w:t>
+      </w:r>
+      <w:r>
+        <w:rPr>
+          <w:lang w:eastAsia="zh-CN"/>
+        </w:rPr>
+        <w:t>I can constantly refer to</w:t>
+      </w:r>
+      <w:r>
+        <w:rPr>
+          <w:lang w:eastAsia="zh-CN"/>
+        </w:rPr>
+        <w:t xml:space="preserve"> this document to ensure</w:t>
+      </w:r>
+      <w:r>
+        <w:rPr>
+          <w:lang w:eastAsia="zh-CN"/>
+        </w:rPr>
+        <w:t xml:space="preserve"> the project </w:t>
+      </w:r>
+      <w:r>
+        <w:rPr>
+          <w:lang w:eastAsia="zh-CN"/>
+        </w:rPr>
+        <w:t>progresses</w:t>
+      </w:r>
+      <w:r>
+        <w:rPr>
+          <w:lang w:eastAsia="zh-CN"/>
+        </w:rPr>
+        <w:t xml:space="preserve"> in the correct direction.</w:t>
+      </w:r>
+    </w:p>
+    <w:p>
+      <w:pPr>
+        <w:pStyle w:val="Style3"/>
+        <w:numPr>
+          <w:ilvl w:val="0"/>
+          <w:numId w:val="11"/>
+        </w:numPr>
+        <w:rPr>
+          <w:lang w:eastAsia="zh-CN"/>
+        </w:rPr>
+      </w:pPr>
+      <w:r>
+        <w:rPr>
+          <w:lang w:eastAsia="zh-CN"/>
+        </w:rPr>
+        <w:t>W</w:t>
+      </w:r>
+      <w:r>
+        <w:rPr>
+          <w:lang w:eastAsia="zh-CN"/>
+        </w:rPr>
+        <w:t>rite a work plan outlining the project objectives, with deadlines for each objective.</w:t>
+      </w:r>
+    </w:p>
+    <w:p>
+      <w:pPr>
+        <w:pStyle w:val="Style3"/>
+        <w:numPr>
+          <w:ilvl w:val="0"/>
+          <w:numId w:val="11"/>
+        </w:numPr>
+        <w:rPr>
+          <w:lang w:eastAsia="zh-CN"/>
+        </w:rPr>
+      </w:pPr>
+      <w:r>
+        <w:rPr>
+          <w:lang w:eastAsia="zh-CN"/>
+        </w:rPr>
+        <w:t>D</w:t>
+      </w:r>
+      <w:r>
+        <w:rPr>
+          <w:lang w:eastAsia="zh-CN"/>
+        </w:rPr>
+        <w:t xml:space="preserve">efine relevant resources for the project, outlining decisions made on technology, equipment and software applications to use, ensuring that I have tested equipment and software applications, and am competent with the use of the selected technologies, prior to the start of </w:t>
+      </w:r>
+      <w:r>
+        <w:rPr>
+          <w:lang w:eastAsia="zh-CN"/>
+        </w:rPr>
+        <w:t xml:space="preserve">the </w:t>
+      </w:r>
+      <w:r>
+        <w:rPr>
+          <w:lang w:eastAsia="zh-CN"/>
+        </w:rPr>
+        <w:t>development.</w:t>
+      </w:r>
+    </w:p>
+    <w:p>
+      <w:pPr>
+        <w:pStyle w:val="Style3"/>
+        <w:numPr>
+          <w:ilvl w:val="0"/>
+          <w:numId w:val="11"/>
+        </w:numPr>
+        <w:rPr>
+          <w:lang w:eastAsia="zh-CN"/>
+        </w:rPr>
+      </w:pPr>
+      <w:r>
+        <w:rPr>
+          <w:lang w:eastAsia="zh-CN"/>
+        </w:rPr>
+        <w:t>K</w:t>
+      </w:r>
+      <w:r>
+        <w:rPr>
+          <w:lang w:eastAsia="zh-CN"/>
+        </w:rPr>
+        <w:t>eep an eye on the project plan ensuring that objectives do not overrun past their comp</w:t>
+      </w:r>
+      <w:r>
+        <w:rPr>
+          <w:lang w:eastAsia="zh-CN"/>
+        </w:rPr>
+        <w:t>l</w:t>
+      </w:r>
+      <w:r>
+        <w:rPr>
+          <w:lang w:eastAsia="zh-CN"/>
+        </w:rPr>
+        <w:t>etion date.</w:t>
+      </w:r>
+    </w:p>
+    <w:p>
+      <w:pPr>
+        <w:pStyle w:val="Style3"/>
+        <w:numPr>
+          <w:ilvl w:val="0"/>
+          <w:numId w:val="11"/>
+        </w:numPr>
+        <w:rPr>
+          <w:lang w:eastAsia="zh-CN"/>
+        </w:rPr>
+      </w:pPr>
+      <w:r>
+        <w:rPr>
+          <w:lang w:eastAsia="zh-CN"/>
+        </w:rPr>
+        <w:t>S</w:t>
+      </w:r>
+      <w:r>
+        <w:rPr>
+          <w:lang w:eastAsia="zh-CN"/>
+        </w:rPr>
+        <w:t>tay vigilant and alert for early warning signs of problems occurring in the project that could result in the project b</w:t>
+      </w:r>
+      <w:r>
+        <w:rPr>
+          <w:lang w:eastAsia="zh-CN"/>
+        </w:rPr>
+        <w:t>eing delayed and not meeting</w:t>
+      </w:r>
+      <w:r>
+        <w:rPr>
+          <w:lang w:eastAsia="zh-CN"/>
+        </w:rPr>
+        <w:t xml:space="preserve"> project deadlines.</w:t>
+      </w:r>
+    </w:p>
+    <w:p>
+      <w:pPr>
+        <w:pStyle w:val="Style3"/>
+        <w:numPr>
+          <w:ilvl w:val="0"/>
+          <w:numId w:val="11"/>
+        </w:numPr>
+      </w:pPr>
+      <w:r>
+        <w:rPr>
+          <w:lang w:eastAsia="zh-CN"/>
+        </w:rPr>
+        <w:t>Safe</w:t>
+      </w:r>
+      <w:r>
+        <w:rPr>
+          <w:lang w:eastAsia="zh-CN"/>
+        </w:rPr>
+        <w:t>guard against my project creeping outside of scope, so as new requirements are introduced during th</w:t>
+      </w:r>
+      <w:r>
+        <w:rPr>
+          <w:lang w:eastAsia="zh-CN"/>
+        </w:rPr>
+        <w:t>e development process, I should</w:t>
+      </w:r>
+      <w:r>
+        <w:rPr>
+          <w:lang w:eastAsia="zh-CN"/>
+        </w:rPr>
+        <w:t xml:space="preserve"> ensure these are all still within available resources and overall aims of the project.</w:t>
+      </w:r>
+    </w:p>
+    <w:p>
+      <w:pPr>
+        <w:pStyle w:val="Style3"/>
+        <w:numPr>
+          <w:ilvl w:val="0"/>
+          <w:numId w:val="11"/>
+        </w:numPr>
+      </w:pPr>
+      <w:r>
+        <w:rPr>
+          <w:lang w:eastAsia="zh-CN"/>
+        </w:rPr>
+        <w:t>M</w:t>
+      </w:r>
+      <w:r>
+        <w:rPr>
+          <w:lang w:eastAsia="zh-CN"/>
+        </w:rPr>
+        <w:t xml:space="preserve">anage risks as the project </w:t>
+      </w:r>
+      <w:r>
+        <w:rPr>
+          <w:lang w:eastAsia="zh-CN"/>
+        </w:rPr>
+        <w:t>progresses</w:t>
+      </w:r>
+      <w:r>
+        <w:rPr>
+          <w:lang w:eastAsia="zh-CN"/>
+        </w:rPr>
+        <w:t>,</w:t>
+      </w:r>
+      <w:r>
+        <w:rPr>
+          <w:lang w:eastAsia="zh-CN"/>
+        </w:rPr>
+        <w:t xml:space="preserve"> and as new risks unfold, evaluate them</w:t>
+      </w:r>
+      <w:r>
+        <w:rPr>
+          <w:lang w:eastAsia="zh-CN"/>
+        </w:rPr>
+        <w:t xml:space="preserve"> to ensure they do not cause a major problem to the project.</w:t>
+      </w:r>
+    </w:p>
+    <w:p>
+      <w:pPr>
+        <w:pStyle w:val="Style3"/>
+        <w:numPr>
+          <w:ilvl w:val="0"/>
+          <w:numId w:val="11"/>
+        </w:numPr>
+        <w:rPr>
+          <w:lang w:eastAsia="zh-CN"/>
+        </w:rPr>
+      </w:pPr>
+      <w:r>
+        <w:rPr>
+          <w:lang w:eastAsia="zh-CN"/>
+        </w:rPr>
+        <w:t>K</w:t>
+      </w:r>
+      <w:r>
+        <w:rPr>
+          <w:lang w:eastAsia="zh-CN"/>
+        </w:rPr>
+        <w:t>eep</w:t>
+      </w:r>
+      <w:r>
+        <w:rPr>
+          <w:lang w:eastAsia="zh-CN"/>
+        </w:rPr>
+        <w:t xml:space="preserve"> my</w:t>
+      </w:r>
+      <w:r>
+        <w:rPr>
+          <w:lang w:eastAsia="zh-CN"/>
+        </w:rPr>
+        <w:t xml:space="preserve"> project supervisor informed of any major problems occurring during the project, and seek advice where necessary, to resolve major problems as early as possible.</w:t>
+      </w:r>
+    </w:p>
+    <w:p>
+      <w:pPr>
+        <w:pStyle w:val="Style3"/>
+      </w:pPr>
+    </w:p>
+    <w:p>
+      <w:pPr>
+        <w:pStyle w:val="Style2"/>
+        <w:numPr>
+          <w:ilvl w:val="1"/>
+          <w:numId w:val="8"/>
+        </w:numPr>
+      </w:pPr>
+      <w:r>
+        <w:t>Relevance to target award</w:t>
+      </w:r>
+    </w:p>
+    <w:p>
+      <w:pPr>
+        <w:pStyle w:val="Style3"/>
+      </w:pPr>
+      <w:r>
+        <w:lastRenderedPageBreak/>
+        <w:t>Software Engineering is defined by Ian Sommerville as an engineering discipline concerned with all aspects of software production (specification, development, validation and evolution), and goes on to say it is concerned with the practicalities of developing and delivering useful software [1].</w:t>
+      </w:r>
+    </w:p>
+    <w:p>
+      <w:pPr>
+        <w:pStyle w:val="Style3"/>
+      </w:pPr>
+      <w:r>
+        <w:t xml:space="preserve">My project aim is to </w:t>
+      </w:r>
+      <w:r>
+        <w:t xml:space="preserve">develop a distributed data and document management system, and to do this I had to </w:t>
+      </w:r>
+      <w:r>
+        <w:t>explore the different software engineering techniques and decide whi</w:t>
+      </w:r>
+      <w:r>
+        <w:t>ch are best suited to tackling the</w:t>
+      </w:r>
+      <w:r>
+        <w:t xml:space="preserve"> software engineering task, and th</w:t>
+      </w:r>
+      <w:r>
+        <w:t>en develop and implement a piece</w:t>
+      </w:r>
+      <w:r>
+        <w:t xml:space="preserve"> of software that successfully me</w:t>
+      </w:r>
+      <w:r>
+        <w:t>ets the aim and objectives of the project</w:t>
+      </w:r>
+      <w:r>
+        <w:t>.</w:t>
+      </w:r>
+    </w:p>
+    <w:p>
+      <w:pPr>
+        <w:pStyle w:val="Style3"/>
+      </w:pPr>
+      <w:r>
+        <w:t>This means the work I am planning to do during this project fits in with my target award MSc Computer Science (Software Engineering), because I will be applying software engineering models I have studied during my course such as agile to my software development. I will also be applying software engineering methodology I have studied during my course such as Inheritance and Interfaces to my software development. I will also be applying the software engineering tools I have studied during my course such as unified modelling language (UML) to my software development. Lastly I will be applying metrics such as cohesion, coupling, bugs etc. to my software development. By me exploring and applying these different software engineering techniques it will allow me to deliver useful software to ‘MSc Properties’ which in essence is Software Engineering.</w:t>
+      </w:r>
+    </w:p>
+    <w:p>
+      <w:pPr>
+        <w:pStyle w:val="Style3"/>
+      </w:pPr>
+    </w:p>
+    <w:p>
+      <w:pPr>
+        <w:pStyle w:val="Style2"/>
+        <w:numPr>
+          <w:ilvl w:val="1"/>
+          <w:numId w:val="8"/>
+        </w:numPr>
+      </w:pPr>
+      <w:r>
+        <w:t>Project Deliverables</w:t>
+      </w:r>
+    </w:p>
+    <w:p>
+      <w:pPr>
+        <w:pStyle w:val="Style3"/>
+      </w:pPr>
+    </w:p>
+    <w:p>
+      <w:pPr>
+        <w:pStyle w:val="Style3"/>
+      </w:pPr>
+    </w:p>
+    <w:p>
+      <w:pPr>
+        <w:pStyle w:val="Style2"/>
+        <w:numPr>
+          <w:ilvl w:val="1"/>
+          <w:numId w:val="8"/>
+        </w:numPr>
+      </w:pPr>
+      <w:r>
+        <w:t>Ethics Approval</w:t>
+      </w:r>
+    </w:p>
+    <w:p>
+      <w:pPr>
+        <w:pStyle w:val="Style3"/>
+      </w:pPr>
+      <w:r>
+        <w:t>Ethics Approval is when a committee of University of Hertfordshire staff approve “any student undertaking a study involving the use of human participants which is undertaken as part of a programme of work for which the University of Hertfordshire is responsible for” [25].</w:t>
+      </w:r>
+    </w:p>
+    <w:p>
+      <w:pPr>
+        <w:pStyle w:val="Style3"/>
+      </w:pPr>
+      <w:r>
+        <w:t>My project will not require ethics approval because I am not undertaking research that involves collecting data from human participants, and although my system will store business data which includes personal information, I will use dummy information which replicates the personal information throughout the development.</w:t>
+      </w:r>
+    </w:p>
+    <w:p>
+      <w:pPr>
+        <w:pStyle w:val="Style3"/>
+      </w:pPr>
+      <w:bookmarkStart w:id="0" w:name="_GoBack"/>
+      <w:bookmarkEnd w:id="0"/>
     </w:p>
     <w:p>
       <w:pPr>
@@ -1168,6 +2062,27 @@
       <w:r>
         <w:t>Design</w:t>
       </w:r>
+    </w:p>
+    <w:p>
+      <w:pPr>
+        <w:pStyle w:val="Style1"/>
+        <w:numPr>
+          <w:ilvl w:val="1"/>
+          <w:numId w:val="8"/>
+        </w:numPr>
+      </w:pPr>
+      <w:r>
+        <w:rPr>
+          <w:sz w:val="26"/>
+          <w:szCs w:val="26"/>
+        </w:rPr>
+        <w:t>Introduction</w:t>
+      </w:r>
+    </w:p>
+    <w:p>
+      <w:pPr>
+        <w:pStyle w:val="Style3"/>
+      </w:pPr>
     </w:p>
     <w:p>
       <w:pPr>
@@ -1392,6 +2307,119 @@
 <file path=word/numbering.xml><?xml version="1.0" encoding="utf-8"?>
 <w:numbering xmlns:wpc="http://schemas.microsoft.com/office/word/2010/wordprocessingCanvas" xmlns:mc="http://schemas.openxmlformats.org/markup-compatibility/2006" xmlns:o="urn:schemas-microsoft-com:office:office" xmlns:r="http://schemas.openxmlformats.org/officeDocument/2006/relationships" xmlns:m="http://schemas.openxmlformats.org/officeDocument/2006/math" xmlns:v="urn:schemas-microsoft-com:vml" xmlns:wp14="http://schemas.microsoft.com/office/word/2010/wordprocessingDrawing" xmlns:wp="http://schemas.openxmlformats.org/drawingml/2006/wordprocessingDrawing" xmlns:w10="urn:schemas-microsoft-com:office:word" xmlns:w="http://schemas.openxmlformats.org/wordprocessingml/2006/main" xmlns:w14="http://schemas.microsoft.com/office/word/2010/wordml" xmlns:w15="http://schemas.microsoft.com/office/word/2012/wordml" xmlns:wpg="http://schemas.microsoft.com/office/word/2010/wordprocessingGroup" xmlns:wpi="http://schemas.microsoft.com/office/word/2010/wordprocessingInk" xmlns:wne="http://schemas.microsoft.com/office/word/2006/wordml" xmlns:wps="http://schemas.microsoft.com/office/word/2010/wordprocessingShape" mc:Ignorable="w14 w15 wp14">
   <w:abstractNum w:abstractNumId="0" w15:restartNumberingAfterBreak="0">
+    <w:nsid w:val="0A563EA2"/>
+    <w:multiLevelType w:val="multilevel"/>
+    <w:tmpl w:val="7DB4E70A"/>
+    <w:lvl w:ilvl="0">
+      <w:start w:val="1"/>
+      <w:numFmt w:val="decimal"/>
+      <w:lvlText w:val="%1"/>
+      <w:lvlJc w:val="left"/>
+      <w:pPr>
+        <w:ind w:left="555" w:hanging="555"/>
+      </w:pPr>
+      <w:rPr>
+        <w:rFonts w:hint="default"/>
+      </w:rPr>
+    </w:lvl>
+    <w:lvl w:ilvl="1">
+      <w:start w:val="1"/>
+      <w:numFmt w:val="decimal"/>
+      <w:lvlText w:val="%1.%2"/>
+      <w:lvlJc w:val="left"/>
+      <w:pPr>
+        <w:ind w:left="555" w:hanging="555"/>
+      </w:pPr>
+      <w:rPr>
+        <w:rFonts w:hint="default"/>
+      </w:rPr>
+    </w:lvl>
+    <w:lvl w:ilvl="2">
+      <w:start w:val="1"/>
+      <w:numFmt w:val="decimal"/>
+      <w:lvlText w:val="%1.%2.%3."/>
+      <w:lvlJc w:val="left"/>
+      <w:pPr>
+        <w:ind w:left="1225" w:hanging="505"/>
+      </w:pPr>
+      <w:rPr>
+        <w:rFonts w:hint="default"/>
+      </w:rPr>
+    </w:lvl>
+    <w:lvl w:ilvl="3">
+      <w:start w:val="1"/>
+      <w:numFmt w:val="decimal"/>
+      <w:lvlText w:val="%1.%2.%3.%4"/>
+      <w:lvlJc w:val="left"/>
+      <w:pPr>
+        <w:ind w:left="720" w:hanging="720"/>
+      </w:pPr>
+      <w:rPr>
+        <w:rFonts w:hint="default"/>
+      </w:rPr>
+    </w:lvl>
+    <w:lvl w:ilvl="4">
+      <w:start w:val="1"/>
+      <w:numFmt w:val="decimal"/>
+      <w:lvlText w:val="%1.%2.%3.%4.%5"/>
+      <w:lvlJc w:val="left"/>
+      <w:pPr>
+        <w:ind w:left="1080" w:hanging="1080"/>
+      </w:pPr>
+      <w:rPr>
+        <w:rFonts w:hint="default"/>
+      </w:rPr>
+    </w:lvl>
+    <w:lvl w:ilvl="5">
+      <w:start w:val="1"/>
+      <w:numFmt w:val="decimal"/>
+      <w:lvlText w:val="%1.%2.%3.%4.%5.%6"/>
+      <w:lvlJc w:val="left"/>
+      <w:pPr>
+        <w:ind w:left="1080" w:hanging="1080"/>
+      </w:pPr>
+      <w:rPr>
+        <w:rFonts w:hint="default"/>
+      </w:rPr>
+    </w:lvl>
+    <w:lvl w:ilvl="6">
+      <w:start w:val="1"/>
+      <w:numFmt w:val="decimal"/>
+      <w:lvlText w:val="%1.%2.%3.%4.%5.%6.%7"/>
+      <w:lvlJc w:val="left"/>
+      <w:pPr>
+        <w:ind w:left="1440" w:hanging="1440"/>
+      </w:pPr>
+      <w:rPr>
+        <w:rFonts w:hint="default"/>
+      </w:rPr>
+    </w:lvl>
+    <w:lvl w:ilvl="7">
+      <w:start w:val="1"/>
+      <w:numFmt w:val="decimal"/>
+      <w:lvlText w:val="%1.%2.%3.%4.%5.%6.%7.%8"/>
+      <w:lvlJc w:val="left"/>
+      <w:pPr>
+        <w:ind w:left="1440" w:hanging="1440"/>
+      </w:pPr>
+      <w:rPr>
+        <w:rFonts w:hint="default"/>
+      </w:rPr>
+    </w:lvl>
+    <w:lvl w:ilvl="8">
+      <w:start w:val="1"/>
+      <w:numFmt w:val="decimal"/>
+      <w:lvlText w:val="%1.%2.%3.%4.%5.%6.%7.%8.%9"/>
+      <w:lvlJc w:val="left"/>
+      <w:pPr>
+        <w:ind w:left="1800" w:hanging="1800"/>
+      </w:pPr>
+      <w:rPr>
+        <w:rFonts w:hint="default"/>
+      </w:rPr>
+    </w:lvl>
+  </w:abstractNum>
+  <w:abstractNum w:abstractNumId="1" w15:restartNumberingAfterBreak="0">
     <w:nsid w:val="1A7B1E00"/>
     <w:multiLevelType w:val="hybridMultilevel"/>
     <w:tmpl w:val="06F40A8C"/>
@@ -1480,7 +2508,7 @@
       </w:pPr>
     </w:lvl>
   </w:abstractNum>
-  <w:abstractNum w:abstractNumId="1" w15:restartNumberingAfterBreak="0">
+  <w:abstractNum w:abstractNumId="2" w15:restartNumberingAfterBreak="0">
     <w:nsid w:val="20CC5C20"/>
     <w:multiLevelType w:val="multilevel"/>
     <w:tmpl w:val="DC7E6F7A"/>
@@ -1601,10 +2629,10 @@
       </w:rPr>
     </w:lvl>
   </w:abstractNum>
-  <w:abstractNum w:abstractNumId="2" w15:restartNumberingAfterBreak="0">
+  <w:abstractNum w:abstractNumId="3" w15:restartNumberingAfterBreak="0">
     <w:nsid w:val="2E8E3310"/>
     <w:multiLevelType w:val="multilevel"/>
-    <w:tmpl w:val="0809001F"/>
+    <w:tmpl w:val="040A4DC6"/>
     <w:lvl w:ilvl="0">
       <w:start w:val="1"/>
       <w:numFmt w:val="decimal"/>
@@ -1644,7 +2672,7 @@
         <w:ind w:left="1224" w:hanging="504"/>
       </w:pPr>
       <w:rPr>
-        <w:rFonts w:hint="default"/>
+        <w:rFonts w:ascii="Calibri" w:hAnsi="Calibri" w:hint="default"/>
         <w:b/>
         <w:i w:val="0"/>
         <w:sz w:val="24"/>
@@ -1726,7 +2754,93 @@
       </w:rPr>
     </w:lvl>
   </w:abstractNum>
-  <w:abstractNum w:abstractNumId="3" w15:restartNumberingAfterBreak="0">
+  <w:abstractNum w:abstractNumId="4" w15:restartNumberingAfterBreak="0">
+    <w:nsid w:val="35BE75F4"/>
+    <w:multiLevelType w:val="hybridMultilevel"/>
+    <w:tmpl w:val="73BA1B30"/>
+    <w:lvl w:ilvl="0" w:tplc="0809000F">
+      <w:start w:val="1"/>
+      <w:numFmt w:val="decimal"/>
+      <w:lvlText w:val="%1."/>
+      <w:lvlJc w:val="left"/>
+      <w:pPr>
+        <w:ind w:left="720" w:hanging="360"/>
+      </w:pPr>
+    </w:lvl>
+    <w:lvl w:ilvl="1" w:tplc="08090019" w:tentative="1">
+      <w:start w:val="1"/>
+      <w:numFmt w:val="lowerLetter"/>
+      <w:lvlText w:val="%2."/>
+      <w:lvlJc w:val="left"/>
+      <w:pPr>
+        <w:ind w:left="1440" w:hanging="360"/>
+      </w:pPr>
+    </w:lvl>
+    <w:lvl w:ilvl="2" w:tplc="0809001B" w:tentative="1">
+      <w:start w:val="1"/>
+      <w:numFmt w:val="lowerRoman"/>
+      <w:lvlText w:val="%3."/>
+      <w:lvlJc w:val="right"/>
+      <w:pPr>
+        <w:ind w:left="2160" w:hanging="180"/>
+      </w:pPr>
+    </w:lvl>
+    <w:lvl w:ilvl="3" w:tplc="0809000F" w:tentative="1">
+      <w:start w:val="1"/>
+      <w:numFmt w:val="decimal"/>
+      <w:lvlText w:val="%4."/>
+      <w:lvlJc w:val="left"/>
+      <w:pPr>
+        <w:ind w:left="2880" w:hanging="360"/>
+      </w:pPr>
+    </w:lvl>
+    <w:lvl w:ilvl="4" w:tplc="08090019" w:tentative="1">
+      <w:start w:val="1"/>
+      <w:numFmt w:val="lowerLetter"/>
+      <w:lvlText w:val="%5."/>
+      <w:lvlJc w:val="left"/>
+      <w:pPr>
+        <w:ind w:left="3600" w:hanging="360"/>
+      </w:pPr>
+    </w:lvl>
+    <w:lvl w:ilvl="5" w:tplc="0809001B" w:tentative="1">
+      <w:start w:val="1"/>
+      <w:numFmt w:val="lowerRoman"/>
+      <w:lvlText w:val="%6."/>
+      <w:lvlJc w:val="right"/>
+      <w:pPr>
+        <w:ind w:left="4320" w:hanging="180"/>
+      </w:pPr>
+    </w:lvl>
+    <w:lvl w:ilvl="6" w:tplc="0809000F" w:tentative="1">
+      <w:start w:val="1"/>
+      <w:numFmt w:val="decimal"/>
+      <w:lvlText w:val="%7."/>
+      <w:lvlJc w:val="left"/>
+      <w:pPr>
+        <w:ind w:left="5040" w:hanging="360"/>
+      </w:pPr>
+    </w:lvl>
+    <w:lvl w:ilvl="7" w:tplc="08090019" w:tentative="1">
+      <w:start w:val="1"/>
+      <w:numFmt w:val="lowerLetter"/>
+      <w:lvlText w:val="%8."/>
+      <w:lvlJc w:val="left"/>
+      <w:pPr>
+        <w:ind w:left="5760" w:hanging="360"/>
+      </w:pPr>
+    </w:lvl>
+    <w:lvl w:ilvl="8" w:tplc="0809001B" w:tentative="1">
+      <w:start w:val="1"/>
+      <w:numFmt w:val="lowerRoman"/>
+      <w:lvlText w:val="%9."/>
+      <w:lvlJc w:val="right"/>
+      <w:pPr>
+        <w:ind w:left="6480" w:hanging="180"/>
+      </w:pPr>
+    </w:lvl>
+  </w:abstractNum>
+  <w:abstractNum w:abstractNumId="5" w15:restartNumberingAfterBreak="0">
     <w:nsid w:val="506861C3"/>
     <w:multiLevelType w:val="multilevel"/>
     <w:tmpl w:val="6784D4BA"/>
@@ -1839,10 +2953,135 @@
       </w:rPr>
     </w:lvl>
   </w:abstractNum>
-  <w:abstractNum w:abstractNumId="4" w15:restartNumberingAfterBreak="0">
+  <w:abstractNum w:abstractNumId="6" w15:restartNumberingAfterBreak="0">
+    <w:nsid w:val="513C30C7"/>
+    <w:multiLevelType w:val="multilevel"/>
+    <w:tmpl w:val="0809001F"/>
+    <w:lvl w:ilvl="0">
+      <w:start w:val="1"/>
+      <w:numFmt w:val="decimal"/>
+      <w:lvlText w:val="%1."/>
+      <w:lvlJc w:val="left"/>
+      <w:pPr>
+        <w:ind w:left="360" w:hanging="360"/>
+      </w:pPr>
+      <w:rPr>
+        <w:rFonts w:hint="default"/>
+        <w:b/>
+        <w:i w:val="0"/>
+        <w:sz w:val="28"/>
+      </w:rPr>
+    </w:lvl>
+    <w:lvl w:ilvl="1">
+      <w:start w:val="1"/>
+      <w:numFmt w:val="decimal"/>
+      <w:lvlText w:val="%1.%2."/>
+      <w:lvlJc w:val="left"/>
+      <w:pPr>
+        <w:ind w:left="792" w:hanging="432"/>
+      </w:pPr>
+      <w:rPr>
+        <w:rFonts w:hint="default"/>
+        <w:b/>
+        <w:i w:val="0"/>
+        <w:sz w:val="26"/>
+      </w:rPr>
+    </w:lvl>
+    <w:lvl w:ilvl="2">
+      <w:start w:val="1"/>
+      <w:numFmt w:val="decimal"/>
+      <w:lvlText w:val="%1.%2.%3."/>
+      <w:lvlJc w:val="left"/>
+      <w:pPr>
+        <w:ind w:left="1224" w:hanging="504"/>
+      </w:pPr>
+      <w:rPr>
+        <w:rFonts w:hint="default"/>
+        <w:b/>
+        <w:i w:val="0"/>
+        <w:sz w:val="24"/>
+      </w:rPr>
+    </w:lvl>
+    <w:lvl w:ilvl="3">
+      <w:start w:val="1"/>
+      <w:numFmt w:val="decimal"/>
+      <w:lvlText w:val="%1.%2.%3.%4."/>
+      <w:lvlJc w:val="left"/>
+      <w:pPr>
+        <w:ind w:left="1728" w:hanging="648"/>
+      </w:pPr>
+      <w:rPr>
+        <w:rFonts w:hint="default"/>
+        <w:b/>
+        <w:i w:val="0"/>
+        <w:sz w:val="24"/>
+      </w:rPr>
+    </w:lvl>
+    <w:lvl w:ilvl="4">
+      <w:start w:val="1"/>
+      <w:numFmt w:val="decimal"/>
+      <w:lvlText w:val="%1.%2.%3.%4.%5."/>
+      <w:lvlJc w:val="left"/>
+      <w:pPr>
+        <w:ind w:left="2232" w:hanging="792"/>
+      </w:pPr>
+      <w:rPr>
+        <w:rFonts w:hint="default"/>
+      </w:rPr>
+    </w:lvl>
+    <w:lvl w:ilvl="5">
+      <w:start w:val="1"/>
+      <w:numFmt w:val="decimal"/>
+      <w:lvlText w:val="%1.%2.%3.%4.%5.%6."/>
+      <w:lvlJc w:val="left"/>
+      <w:pPr>
+        <w:ind w:left="2736" w:hanging="936"/>
+      </w:pPr>
+      <w:rPr>
+        <w:rFonts w:hint="default"/>
+      </w:rPr>
+    </w:lvl>
+    <w:lvl w:ilvl="6">
+      <w:start w:val="1"/>
+      <w:numFmt w:val="decimal"/>
+      <w:lvlText w:val="%1.%2.%3.%4.%5.%6.%7."/>
+      <w:lvlJc w:val="left"/>
+      <w:pPr>
+        <w:ind w:left="3240" w:hanging="1080"/>
+      </w:pPr>
+      <w:rPr>
+        <w:rFonts w:hint="default"/>
+      </w:rPr>
+    </w:lvl>
+    <w:lvl w:ilvl="7">
+      <w:start w:val="1"/>
+      <w:numFmt w:val="decimal"/>
+      <w:lvlText w:val="%1.%2.%3.%4.%5.%6.%7.%8."/>
+      <w:lvlJc w:val="left"/>
+      <w:pPr>
+        <w:ind w:left="3744" w:hanging="1224"/>
+      </w:pPr>
+      <w:rPr>
+        <w:rFonts w:hint="default"/>
+      </w:rPr>
+    </w:lvl>
+    <w:lvl w:ilvl="8">
+      <w:start w:val="1"/>
+      <w:numFmt w:val="decimal"/>
+      <w:lvlText w:val="%1.%2.%3.%4.%5.%6.%7.%8.%9."/>
+      <w:lvlJc w:val="left"/>
+      <w:pPr>
+        <w:ind w:left="4320" w:hanging="1440"/>
+      </w:pPr>
+      <w:rPr>
+        <w:rFonts w:hint="default"/>
+      </w:rPr>
+    </w:lvl>
+  </w:abstractNum>
+  <w:abstractNum w:abstractNumId="7" w15:restartNumberingAfterBreak="0">
     <w:nsid w:val="529A198C"/>
     <w:multiLevelType w:val="multilevel"/>
-    <w:tmpl w:val="447E15DC"/>
+    <w:tmpl w:val="8DAC8F66"/>
     <w:lvl w:ilvl="0">
       <w:start w:val="1"/>
       <w:numFmt w:val="decimal"/>
@@ -1871,13 +3110,67 @@
       <w:start w:val="1"/>
       <w:numFmt w:val="decimal"/>
       <w:pStyle w:val="Style4"/>
-      <w:lvlText w:val="%1.%2.%3"/>
-      <w:lvlJc w:val="left"/>
-      <w:pPr>
-        <w:ind w:left="720" w:hanging="720"/>
-      </w:pPr>
-      <w:rPr>
-        <w:rFonts w:hint="default"/>
+      <w:lvlText w:val="%1.%2.%3."/>
+      <w:lvlJc w:val="left"/>
+      <w:pPr>
+        <w:ind w:left="1225" w:hanging="505"/>
+      </w:pPr>
+      <w:rPr>
+        <w:rFonts w:ascii="Times New Roman" w:hAnsi="Times New Roman" w:cs="Times New Roman" w:hint="default"/>
+        <w:b w:val="0"/>
+        <w:bCs w:val="0"/>
+        <w:i w:val="0"/>
+        <w:iCs w:val="0"/>
+        <w:caps w:val="0"/>
+        <w:smallCaps w:val="0"/>
+        <w:strike w:val="0"/>
+        <w:dstrike w:val="0"/>
+        <w:outline w:val="0"/>
+        <w:shadow w:val="0"/>
+        <w:emboss w:val="0"/>
+        <w:imprint w:val="0"/>
+        <w:noProof w:val="0"/>
+        <w:snapToGrid w:val="0"/>
+        <w:vanish w:val="0"/>
+        <w:color w:val="000000"/>
+        <w:spacing w:val="0"/>
+        <w:w w:val="0"/>
+        <w:kern w:val="0"/>
+        <w:position w:val="0"/>
+        <w:sz w:val="0"/>
+        <w:szCs w:val="0"/>
+        <w:u w:val="none" w:color="000000"/>
+        <w:effect w:val="none"/>
+        <w:bdr w:val="none" w:sz="0" w:space="0" w:color="000000"/>
+        <w:shd w:val="clear" w:color="000000" w:fill="000000"/>
+        <w:vertAlign w:val="baseline"/>
+        <w:em w:val="none"/>
+        <w:lang w:val="x-none" w:eastAsia="x-none" w:bidi="x-none"/>
+        <w:specVanish w:val="0"/>
+        <w14:glow w14:rad="0">
+          <w14:srgbClr w14:val="000000"/>
+        </w14:glow>
+        <w14:shadow w14:blurRad="0" w14:dist="0" w14:dir="0" w14:sx="0" w14:sy="0" w14:kx="0" w14:ky="0" w14:algn="none">
+          <w14:srgbClr w14:val="000000"/>
+        </w14:shadow>
+        <w14:reflection w14:blurRad="0" w14:stA="0" w14:stPos="0" w14:endA="0" w14:endPos="0" w14:dist="0" w14:dir="0" w14:fadeDir="0" w14:sx="0" w14:sy="0" w14:kx="0" w14:ky="0" w14:algn="none"/>
+        <w14:textOutline w14:w="0" w14:cap="rnd" w14:cmpd="sng" w14:algn="ctr">
+          <w14:noFill/>
+          <w14:prstDash w14:val="solid"/>
+          <w14:bevel/>
+        </w14:textOutline>
+        <w14:scene3d>
+          <w14:camera w14:prst="orthographicFront"/>
+          <w14:lightRig w14:rig="threePt" w14:dir="t">
+            <w14:rot w14:lat="0" w14:lon="0" w14:rev="0"/>
+          </w14:lightRig>
+        </w14:scene3d>
+        <w14:props3d w14:extrusionH="0" w14:contourW="0" w14:prstMaterial="none"/>
+        <w14:ligatures w14:val="none"/>
+        <w14:numForm w14:val="default"/>
+        <w14:numSpacing w14:val="default"/>
+        <w14:stylisticSets/>
+        <w14:cntxtAlts w14:val="0"/>
       </w:rPr>
     </w:lvl>
     <w:lvl w:ilvl="3">
@@ -1953,7 +3246,7 @@
       </w:rPr>
     </w:lvl>
   </w:abstractNum>
-  <w:abstractNum w:abstractNumId="5" w15:restartNumberingAfterBreak="0">
+  <w:abstractNum w:abstractNumId="8" w15:restartNumberingAfterBreak="0">
     <w:nsid w:val="5B6C76EE"/>
     <w:multiLevelType w:val="hybridMultilevel"/>
     <w:tmpl w:val="18A029A0"/>
@@ -2044,7 +3337,7 @@
       </w:pPr>
     </w:lvl>
   </w:abstractNum>
-  <w:abstractNum w:abstractNumId="6" w15:restartNumberingAfterBreak="0">
+  <w:abstractNum w:abstractNumId="9" w15:restartNumberingAfterBreak="0">
     <w:nsid w:val="635C0D74"/>
     <w:multiLevelType w:val="hybridMultilevel"/>
     <w:tmpl w:val="7B0E2452"/>
@@ -2133,17 +3426,103 @@
       </w:pPr>
     </w:lvl>
   </w:abstractNum>
+  <w:abstractNum w:abstractNumId="10" w15:restartNumberingAfterBreak="0">
+    <w:nsid w:val="757A25BB"/>
+    <w:multiLevelType w:val="hybridMultilevel"/>
+    <w:tmpl w:val="5038DB72"/>
+    <w:lvl w:ilvl="0" w:tplc="0809000F">
+      <w:start w:val="1"/>
+      <w:numFmt w:val="decimal"/>
+      <w:lvlText w:val="%1."/>
+      <w:lvlJc w:val="left"/>
+      <w:pPr>
+        <w:ind w:left="720" w:hanging="360"/>
+      </w:pPr>
+    </w:lvl>
+    <w:lvl w:ilvl="1" w:tplc="08090019" w:tentative="1">
+      <w:start w:val="1"/>
+      <w:numFmt w:val="lowerLetter"/>
+      <w:lvlText w:val="%2."/>
+      <w:lvlJc w:val="left"/>
+      <w:pPr>
+        <w:ind w:left="1440" w:hanging="360"/>
+      </w:pPr>
+    </w:lvl>
+    <w:lvl w:ilvl="2" w:tplc="0809001B" w:tentative="1">
+      <w:start w:val="1"/>
+      <w:numFmt w:val="lowerRoman"/>
+      <w:lvlText w:val="%3."/>
+      <w:lvlJc w:val="right"/>
+      <w:pPr>
+        <w:ind w:left="2160" w:hanging="180"/>
+      </w:pPr>
+    </w:lvl>
+    <w:lvl w:ilvl="3" w:tplc="0809000F" w:tentative="1">
+      <w:start w:val="1"/>
+      <w:numFmt w:val="decimal"/>
+      <w:lvlText w:val="%4."/>
+      <w:lvlJc w:val="left"/>
+      <w:pPr>
+        <w:ind w:left="2880" w:hanging="360"/>
+      </w:pPr>
+    </w:lvl>
+    <w:lvl w:ilvl="4" w:tplc="08090019" w:tentative="1">
+      <w:start w:val="1"/>
+      <w:numFmt w:val="lowerLetter"/>
+      <w:lvlText w:val="%5."/>
+      <w:lvlJc w:val="left"/>
+      <w:pPr>
+        <w:ind w:left="3600" w:hanging="360"/>
+      </w:pPr>
+    </w:lvl>
+    <w:lvl w:ilvl="5" w:tplc="0809001B" w:tentative="1">
+      <w:start w:val="1"/>
+      <w:numFmt w:val="lowerRoman"/>
+      <w:lvlText w:val="%6."/>
+      <w:lvlJc w:val="right"/>
+      <w:pPr>
+        <w:ind w:left="4320" w:hanging="180"/>
+      </w:pPr>
+    </w:lvl>
+    <w:lvl w:ilvl="6" w:tplc="0809000F" w:tentative="1">
+      <w:start w:val="1"/>
+      <w:numFmt w:val="decimal"/>
+      <w:lvlText w:val="%7."/>
+      <w:lvlJc w:val="left"/>
+      <w:pPr>
+        <w:ind w:left="5040" w:hanging="360"/>
+      </w:pPr>
+    </w:lvl>
+    <w:lvl w:ilvl="7" w:tplc="08090019" w:tentative="1">
+      <w:start w:val="1"/>
+      <w:numFmt w:val="lowerLetter"/>
+      <w:lvlText w:val="%8."/>
+      <w:lvlJc w:val="left"/>
+      <w:pPr>
+        <w:ind w:left="5760" w:hanging="360"/>
+      </w:pPr>
+    </w:lvl>
+    <w:lvl w:ilvl="8" w:tplc="0809001B" w:tentative="1">
+      <w:start w:val="1"/>
+      <w:numFmt w:val="lowerRoman"/>
+      <w:lvlText w:val="%9."/>
+      <w:lvlJc w:val="right"/>
+      <w:pPr>
+        <w:ind w:left="6480" w:hanging="180"/>
+      </w:pPr>
+    </w:lvl>
+  </w:abstractNum>
   <w:num w:numId="1">
-    <w:abstractNumId w:val="6"/>
+    <w:abstractNumId w:val="9"/>
   </w:num>
   <w:num w:numId="2">
-    <w:abstractNumId w:val="0"/>
+    <w:abstractNumId w:val="1"/>
   </w:num>
   <w:num w:numId="3">
-    <w:abstractNumId w:val="4"/>
+    <w:abstractNumId w:val="7"/>
   </w:num>
   <w:num w:numId="4">
-    <w:abstractNumId w:val="4"/>
+    <w:abstractNumId w:val="7"/>
     <w:lvlOverride w:ilvl="0">
       <w:startOverride w:val="2"/>
     </w:lvlOverride>
@@ -2152,7 +3531,7 @@
     </w:lvlOverride>
   </w:num>
   <w:num w:numId="5">
-    <w:abstractNumId w:val="4"/>
+    <w:abstractNumId w:val="7"/>
     <w:lvlOverride w:ilvl="0">
       <w:startOverride w:val="1"/>
     </w:lvlOverride>
@@ -2182,16 +3561,40 @@
     </w:lvlOverride>
   </w:num>
   <w:num w:numId="6">
-    <w:abstractNumId w:val="1"/>
+    <w:abstractNumId w:val="2"/>
   </w:num>
   <w:num w:numId="7">
+    <w:abstractNumId w:val="8"/>
+  </w:num>
+  <w:num w:numId="8">
+    <w:abstractNumId w:val="3"/>
+  </w:num>
+  <w:num w:numId="9">
     <w:abstractNumId w:val="5"/>
   </w:num>
-  <w:num w:numId="8">
-    <w:abstractNumId w:val="2"/>
+  <w:num w:numId="10">
+    <w:abstractNumId w:val="10"/>
   </w:num>
-  <w:num w:numId="9">
-    <w:abstractNumId w:val="3"/>
+  <w:num w:numId="11">
+    <w:abstractNumId w:val="4"/>
+  </w:num>
+  <w:num w:numId="12">
+    <w:abstractNumId w:val="6"/>
+  </w:num>
+  <w:num w:numId="13">
+    <w:abstractNumId w:val="7"/>
+    <w:lvlOverride w:ilvl="0">
+      <w:startOverride w:val="1"/>
+    </w:lvlOverride>
+    <w:lvlOverride w:ilvl="1">
+      <w:startOverride w:val="4"/>
+    </w:lvlOverride>
+    <w:lvlOverride w:ilvl="2">
+      <w:startOverride w:val="1"/>
+    </w:lvlOverride>
+  </w:num>
+  <w:num w:numId="14">
+    <w:abstractNumId w:val="0"/>
   </w:num>
 </w:numbering>
 </file>
@@ -3070,7 +4473,7 @@
 </file>
 
 <file path=customXml/itemProps1.xml><?xml version="1.0" encoding="utf-8"?>
-<ds:datastoreItem xmlns:ds="http://schemas.openxmlformats.org/officeDocument/2006/customXml" ds:itemID="{7EC0E0B3-F4AC-4FBB-B900-4004A739382F}">
+<ds:datastoreItem xmlns:ds="http://schemas.openxmlformats.org/officeDocument/2006/customXml" ds:itemID="{2B7FB80D-ED4A-417F-AD82-84311CA5D975}">
   <ds:schemaRefs>
     <ds:schemaRef ds:uri="http://schemas.openxmlformats.org/officeDocument/2006/bibliography"/>
   </ds:schemaRefs>

</xml_diff>

<commit_message>
AMENDED FINAL PROJECT REPORT
</commit_message>
<xml_diff>
--- a/Assignment 5/FPR_EdwardsDwayne.docx
+++ b/Assignment 5/FPR_EdwardsDwayne.docx
@@ -54,13 +54,15 @@
         <w:jc w:val="center"/>
         <w:rPr>
           <w:b/>
-          <w:sz w:val="28"/>
+          <w:sz w:val="30"/>
+          <w:szCs w:val="30"/>
         </w:rPr>
       </w:pPr>
       <w:r>
         <w:rPr>
           <w:b/>
-          <w:sz w:val="28"/>
+          <w:sz w:val="30"/>
+          <w:szCs w:val="30"/>
         </w:rPr>
         <w:t>UNIVERSITY OF HERTFORDSHIRE</w:t>
       </w:r>
@@ -75,7 +77,8 @@
         <w:jc w:val="center"/>
         <w:rPr>
           <w:b/>
-          <w:sz w:val="28"/>
+          <w:sz w:val="30"/>
+          <w:szCs w:val="30"/>
         </w:rPr>
       </w:pPr>
     </w:p>
@@ -89,13 +92,15 @@
         <w:jc w:val="center"/>
         <w:rPr>
           <w:b/>
-          <w:sz w:val="28"/>
+          <w:sz w:val="30"/>
+          <w:szCs w:val="30"/>
         </w:rPr>
       </w:pPr>
       <w:r>
         <w:rPr>
           <w:b/>
-          <w:sz w:val="28"/>
+          <w:sz w:val="30"/>
+          <w:szCs w:val="30"/>
         </w:rPr>
         <w:t>Faculty of Engineering and Information Sciences</w:t>
       </w:r>
@@ -110,7 +115,8 @@
         <w:jc w:val="center"/>
         <w:rPr>
           <w:b/>
-          <w:sz w:val="28"/>
+          <w:sz w:val="30"/>
+          <w:szCs w:val="30"/>
         </w:rPr>
       </w:pPr>
     </w:p>
@@ -124,13 +130,15 @@
         <w:jc w:val="center"/>
         <w:rPr>
           <w:b/>
-          <w:sz w:val="28"/>
+          <w:sz w:val="30"/>
+          <w:szCs w:val="30"/>
         </w:rPr>
       </w:pPr>
       <w:r>
         <w:rPr>
           <w:b/>
-          <w:sz w:val="28"/>
+          <w:sz w:val="30"/>
+          <w:szCs w:val="30"/>
         </w:rPr>
         <w:t>Modular MSc Honours in Computer Science (Software Engineering)</w:t>
       </w:r>
@@ -145,7 +153,8 @@
         <w:jc w:val="center"/>
         <w:rPr>
           <w:b/>
-          <w:sz w:val="28"/>
+          <w:sz w:val="30"/>
+          <w:szCs w:val="30"/>
         </w:rPr>
       </w:pPr>
     </w:p>
@@ -159,7 +168,8 @@
         <w:jc w:val="center"/>
         <w:rPr>
           <w:b/>
-          <w:sz w:val="28"/>
+          <w:sz w:val="30"/>
+          <w:szCs w:val="30"/>
         </w:rPr>
       </w:pPr>
     </w:p>
@@ -173,13 +183,15 @@
         <w:jc w:val="center"/>
         <w:rPr>
           <w:b/>
-          <w:sz w:val="28"/>
+          <w:sz w:val="30"/>
+          <w:szCs w:val="30"/>
         </w:rPr>
       </w:pPr>
       <w:r>
         <w:rPr>
           <w:b/>
-          <w:sz w:val="28"/>
+          <w:sz w:val="30"/>
+          <w:szCs w:val="30"/>
         </w:rPr>
         <w:t>7WCM0031 Software Engineering MSc Project (Online)</w:t>
       </w:r>
@@ -194,7 +206,8 @@
         <w:jc w:val="center"/>
         <w:rPr>
           <w:b/>
-          <w:sz w:val="28"/>
+          <w:sz w:val="30"/>
+          <w:szCs w:val="30"/>
         </w:rPr>
       </w:pPr>
     </w:p>
@@ -208,13 +221,15 @@
         <w:jc w:val="center"/>
         <w:rPr>
           <w:b/>
-          <w:sz w:val="28"/>
+          <w:sz w:val="30"/>
+          <w:szCs w:val="30"/>
         </w:rPr>
       </w:pPr>
       <w:r>
         <w:rPr>
           <w:b/>
-          <w:sz w:val="28"/>
+          <w:sz w:val="30"/>
+          <w:szCs w:val="30"/>
         </w:rPr>
         <w:t>Final Project Report</w:t>
       </w:r>
@@ -229,13 +244,15 @@
         <w:jc w:val="center"/>
         <w:rPr>
           <w:b/>
-          <w:sz w:val="28"/>
+          <w:sz w:val="30"/>
+          <w:szCs w:val="30"/>
         </w:rPr>
       </w:pPr>
       <w:r>
         <w:rPr>
           <w:b/>
-          <w:sz w:val="28"/>
+          <w:sz w:val="30"/>
+          <w:szCs w:val="30"/>
         </w:rPr>
         <w:t>January 2016</w:t>
       </w:r>
@@ -250,7 +267,8 @@
         <w:jc w:val="center"/>
         <w:rPr>
           <w:b/>
-          <w:sz w:val="28"/>
+          <w:sz w:val="30"/>
+          <w:szCs w:val="30"/>
         </w:rPr>
       </w:pPr>
     </w:p>
@@ -264,7 +282,8 @@
         <w:jc w:val="center"/>
         <w:rPr>
           <w:b/>
-          <w:sz w:val="28"/>
+          <w:sz w:val="30"/>
+          <w:szCs w:val="30"/>
         </w:rPr>
       </w:pPr>
     </w:p>
@@ -279,14 +298,16 @@
         <w:rPr>
           <w:b/>
           <w:i/>
-          <w:sz w:val="28"/>
+          <w:sz w:val="30"/>
+          <w:szCs w:val="30"/>
         </w:rPr>
       </w:pPr>
       <w:r>
         <w:rPr>
           <w:b/>
           <w:i/>
-          <w:sz w:val="28"/>
+          <w:sz w:val="30"/>
+          <w:szCs w:val="30"/>
         </w:rPr>
         <w:t xml:space="preserve">Development of a distributed data </w:t>
       </w:r>
@@ -294,23 +315,17 @@
         <w:rPr>
           <w:b/>
           <w:i/>
-          <w:sz w:val="28"/>
-        </w:rPr>
-        <w:t xml:space="preserve">and </w:t>
+          <w:sz w:val="30"/>
+          <w:szCs w:val="30"/>
+        </w:rPr>
+        <w:t xml:space="preserve">and document </w:t>
       </w:r>
       <w:r>
         <w:rPr>
           <w:b/>
           <w:i/>
-          <w:sz w:val="28"/>
-        </w:rPr>
-        <w:t xml:space="preserve">document </w:t>
-      </w:r>
-      <w:r>
-        <w:rPr>
-          <w:b/>
-          <w:i/>
-          <w:sz w:val="28"/>
+          <w:sz w:val="30"/>
+          <w:szCs w:val="30"/>
         </w:rPr>
         <w:t>management system for ‘MSc Properties’</w:t>
       </w:r>
@@ -325,7 +340,8 @@
         <w:jc w:val="center"/>
         <w:rPr>
           <w:b/>
-          <w:sz w:val="28"/>
+          <w:sz w:val="30"/>
+          <w:szCs w:val="30"/>
         </w:rPr>
       </w:pPr>
     </w:p>
@@ -339,9 +355,18 @@
         <w:jc w:val="center"/>
         <w:rPr>
           <w:b/>
-          <w:sz w:val="28"/>
-        </w:rPr>
-      </w:pPr>
+          <w:sz w:val="30"/>
+          <w:szCs w:val="30"/>
+        </w:rPr>
+      </w:pPr>
+      <w:r>
+        <w:rPr>
+          <w:b/>
+          <w:sz w:val="30"/>
+          <w:szCs w:val="30"/>
+        </w:rPr>
+        <w:t>Mr D L Edwards</w:t>
+      </w:r>
     </w:p>
     <w:p>
       <w:pPr>
@@ -353,15 +378,17 @@
         <w:jc w:val="center"/>
         <w:rPr>
           <w:b/>
-          <w:sz w:val="28"/>
+          <w:sz w:val="30"/>
+          <w:szCs w:val="30"/>
         </w:rPr>
       </w:pPr>
       <w:r>
         <w:rPr>
           <w:b/>
-          <w:sz w:val="28"/>
-        </w:rPr>
-        <w:t>Mr D L Edwards</w:t>
+          <w:sz w:val="30"/>
+          <w:szCs w:val="30"/>
+        </w:rPr>
+        <w:t>SRN: 07156987</w:t>
       </w:r>
     </w:p>
     <w:p>
@@ -374,16 +401,10 @@
         <w:jc w:val="center"/>
         <w:rPr>
           <w:b/>
-          <w:sz w:val="28"/>
-        </w:rPr>
-      </w:pPr>
-      <w:r>
-        <w:rPr>
-          <w:b/>
-          <w:sz w:val="28"/>
-        </w:rPr>
-        <w:t>SRN: 07156987</w:t>
-      </w:r>
+          <w:sz w:val="30"/>
+          <w:szCs w:val="30"/>
+        </w:rPr>
+      </w:pPr>
     </w:p>
     <w:p>
       <w:pPr>
@@ -395,9 +416,18 @@
         <w:jc w:val="center"/>
         <w:rPr>
           <w:b/>
-          <w:sz w:val="28"/>
-        </w:rPr>
-      </w:pPr>
+          <w:sz w:val="30"/>
+          <w:szCs w:val="30"/>
+        </w:rPr>
+      </w:pPr>
+      <w:r>
+        <w:rPr>
+          <w:b/>
+          <w:sz w:val="30"/>
+          <w:szCs w:val="30"/>
+        </w:rPr>
+        <w:t>Supervised by: Thiago Matos</w:t>
+      </w:r>
     </w:p>
     <w:p>
       <w:pPr>
@@ -412,13 +442,6 @@
           <w:sz w:val="28"/>
         </w:rPr>
       </w:pPr>
-      <w:r>
-        <w:rPr>
-          <w:b/>
-          <w:sz w:val="28"/>
-        </w:rPr>
-        <w:t>Supervised by: Thiago Matos</w:t>
-      </w:r>
     </w:p>
     <w:p>
       <w:pPr>
@@ -440,7 +463,6 @@
         <w:tabs>
           <w:tab w:val="left" w:pos="720"/>
         </w:tabs>
-        <w:ind w:left="20"/>
         <w:jc w:val="center"/>
         <w:rPr>
           <w:b/>
@@ -450,157 +472,145 @@
     </w:p>
     <w:p>
       <w:pPr>
-        <w:widowControl w:val="0"/>
-        <w:tabs>
-          <w:tab w:val="left" w:pos="720"/>
-        </w:tabs>
-        <w:jc w:val="center"/>
-        <w:rPr>
-          <w:b/>
-          <w:sz w:val="28"/>
-        </w:rPr>
-      </w:pPr>
-    </w:p>
-    <w:p>
-      <w:pPr>
         <w:pStyle w:val="Style1"/>
       </w:pPr>
       <w:r>
         <w:lastRenderedPageBreak/>
         <w:t>Abstract</w:t>
       </w:r>
-    </w:p>
-    <w:p>
-      <w:pPr>
-        <w:pStyle w:val="Style1"/>
-      </w:pPr>
-    </w:p>
-    <w:p>
-      <w:pPr>
-        <w:pStyle w:val="Style1"/>
-      </w:pPr>
-    </w:p>
-    <w:p>
-      <w:pPr>
-        <w:pStyle w:val="Style1"/>
-      </w:pPr>
-    </w:p>
-    <w:p>
-      <w:pPr>
-        <w:pStyle w:val="Style1"/>
-      </w:pPr>
-    </w:p>
-    <w:p>
-      <w:pPr>
-        <w:pStyle w:val="Style1"/>
-      </w:pPr>
-    </w:p>
-    <w:p>
-      <w:pPr>
-        <w:pStyle w:val="Style1"/>
-      </w:pPr>
-    </w:p>
-    <w:p>
-      <w:pPr>
-        <w:pStyle w:val="Style1"/>
-      </w:pPr>
-    </w:p>
-    <w:p>
-      <w:pPr>
-        <w:pStyle w:val="Style1"/>
-      </w:pPr>
-    </w:p>
-    <w:p>
-      <w:pPr>
-        <w:pStyle w:val="Style1"/>
-      </w:pPr>
-    </w:p>
-    <w:p>
-      <w:pPr>
-        <w:pStyle w:val="Style1"/>
-      </w:pPr>
-    </w:p>
-    <w:p>
-      <w:pPr>
-        <w:pStyle w:val="Style1"/>
-      </w:pPr>
-    </w:p>
-    <w:p>
-      <w:pPr>
-        <w:pStyle w:val="Style1"/>
-      </w:pPr>
-    </w:p>
-    <w:p>
-      <w:pPr>
-        <w:pStyle w:val="Style1"/>
-      </w:pPr>
-    </w:p>
-    <w:p>
-      <w:pPr>
-        <w:pStyle w:val="Style1"/>
-      </w:pPr>
-    </w:p>
-    <w:p>
-      <w:pPr>
-        <w:pStyle w:val="Style1"/>
-      </w:pPr>
-    </w:p>
-    <w:p>
-      <w:pPr>
-        <w:pStyle w:val="Style1"/>
-      </w:pPr>
-    </w:p>
-    <w:p>
-      <w:pPr>
-        <w:pStyle w:val="Style1"/>
-      </w:pPr>
-    </w:p>
-    <w:p>
-      <w:pPr>
-        <w:pStyle w:val="Style1"/>
-      </w:pPr>
-    </w:p>
-    <w:p>
-      <w:pPr>
-        <w:pStyle w:val="Style1"/>
-      </w:pPr>
-    </w:p>
-    <w:p>
-      <w:pPr>
-        <w:pStyle w:val="Style1"/>
-      </w:pPr>
-    </w:p>
-    <w:p>
-      <w:pPr>
-        <w:pStyle w:val="Style1"/>
-      </w:pPr>
-    </w:p>
-    <w:p>
-      <w:pPr>
-        <w:pStyle w:val="Style1"/>
-      </w:pPr>
-    </w:p>
-    <w:p>
-      <w:pPr>
-        <w:pStyle w:val="Style1"/>
-      </w:pPr>
-    </w:p>
-    <w:p>
-      <w:pPr>
-        <w:pStyle w:val="Style1"/>
-      </w:pPr>
-    </w:p>
-    <w:p>
-      <w:pPr>
-        <w:pStyle w:val="Style1"/>
-      </w:pPr>
-    </w:p>
-    <w:p>
-      <w:pPr>
-        <w:pStyle w:val="Style1"/>
-      </w:pPr>
-      <w:r>
-        <w:lastRenderedPageBreak/>
+      <w:bookmarkStart w:id="0" w:name="_GoBack"/>
+      <w:bookmarkEnd w:id="0"/>
+    </w:p>
+    <w:p>
+      <w:pPr>
+        <w:pStyle w:val="Style1"/>
+      </w:pPr>
+    </w:p>
+    <w:p>
+      <w:pPr>
+        <w:pStyle w:val="Style1"/>
+      </w:pPr>
+    </w:p>
+    <w:p>
+      <w:pPr>
+        <w:pStyle w:val="Style1"/>
+      </w:pPr>
+    </w:p>
+    <w:p>
+      <w:pPr>
+        <w:pStyle w:val="Style1"/>
+      </w:pPr>
+    </w:p>
+    <w:p>
+      <w:pPr>
+        <w:pStyle w:val="Style1"/>
+      </w:pPr>
+    </w:p>
+    <w:p>
+      <w:pPr>
+        <w:pStyle w:val="Style1"/>
+      </w:pPr>
+    </w:p>
+    <w:p>
+      <w:pPr>
+        <w:pStyle w:val="Style1"/>
+      </w:pPr>
+    </w:p>
+    <w:p>
+      <w:pPr>
+        <w:pStyle w:val="Style1"/>
+      </w:pPr>
+    </w:p>
+    <w:p>
+      <w:pPr>
+        <w:pStyle w:val="Style1"/>
+      </w:pPr>
+    </w:p>
+    <w:p>
+      <w:pPr>
+        <w:pStyle w:val="Style1"/>
+      </w:pPr>
+    </w:p>
+    <w:p>
+      <w:pPr>
+        <w:pStyle w:val="Style1"/>
+      </w:pPr>
+    </w:p>
+    <w:p>
+      <w:pPr>
+        <w:pStyle w:val="Style1"/>
+      </w:pPr>
+    </w:p>
+    <w:p>
+      <w:pPr>
+        <w:pStyle w:val="Style1"/>
+      </w:pPr>
+    </w:p>
+    <w:p>
+      <w:pPr>
+        <w:pStyle w:val="Style1"/>
+      </w:pPr>
+    </w:p>
+    <w:p>
+      <w:pPr>
+        <w:pStyle w:val="Style1"/>
+      </w:pPr>
+    </w:p>
+    <w:p>
+      <w:pPr>
+        <w:pStyle w:val="Style1"/>
+      </w:pPr>
+    </w:p>
+    <w:p>
+      <w:pPr>
+        <w:pStyle w:val="Style1"/>
+      </w:pPr>
+    </w:p>
+    <w:p>
+      <w:pPr>
+        <w:pStyle w:val="Style1"/>
+      </w:pPr>
+    </w:p>
+    <w:p>
+      <w:pPr>
+        <w:pStyle w:val="Style1"/>
+      </w:pPr>
+    </w:p>
+    <w:p>
+      <w:pPr>
+        <w:pStyle w:val="Style1"/>
+      </w:pPr>
+    </w:p>
+    <w:p>
+      <w:pPr>
+        <w:pStyle w:val="Style1"/>
+      </w:pPr>
+    </w:p>
+    <w:p>
+      <w:pPr>
+        <w:pStyle w:val="Style1"/>
+      </w:pPr>
+    </w:p>
+    <w:p>
+      <w:pPr>
+        <w:pStyle w:val="Style1"/>
+      </w:pPr>
+    </w:p>
+    <w:p>
+      <w:pPr>
+        <w:pStyle w:val="Style1"/>
+      </w:pPr>
+    </w:p>
+    <w:p>
+      <w:pPr>
+        <w:pStyle w:val="Style1"/>
+      </w:pPr>
+    </w:p>
+    <w:p>
+      <w:pPr>
+        <w:pStyle w:val="Style1"/>
+      </w:pPr>
+      <w:r>
         <w:t>Acknowledgements</w:t>
       </w:r>
     </w:p>
@@ -969,25 +979,6 @@
     </w:p>
     <w:p>
       <w:pPr>
-        <w:tabs>
-          <w:tab w:val="left" w:pos="3751"/>
-        </w:tabs>
-      </w:pPr>
-    </w:p>
-    <w:p>
-      <w:pPr>
-        <w:tabs>
-          <w:tab w:val="left" w:pos="3751"/>
-        </w:tabs>
-      </w:pPr>
-    </w:p>
-    <w:p>
-      <w:pPr>
-        <w:pStyle w:val="Style1"/>
-      </w:pPr>
-    </w:p>
-    <w:p>
-      <w:pPr>
         <w:pStyle w:val="Style1"/>
         <w:numPr>
           <w:ilvl w:val="0"/>
@@ -1041,11 +1032,15 @@
         </w:numPr>
         <w:rPr>
           <w:b/>
+          <w:sz w:val="26"/>
+          <w:szCs w:val="26"/>
         </w:rPr>
       </w:pPr>
       <w:r>
         <w:rPr>
           <w:b/>
+          <w:sz w:val="26"/>
+          <w:szCs w:val="26"/>
         </w:rPr>
         <w:t>Report Structure</w:t>
       </w:r>
@@ -1189,14 +1184,13 @@
         </w:numPr>
         <w:rPr>
           <w:rFonts w:ascii="Calibri" w:hAnsi="Calibri"/>
-          <w:sz w:val="24"/>
-          <w:szCs w:val="24"/>
+          <w:sz w:val="26"/>
         </w:rPr>
       </w:pPr>
       <w:r>
         <w:rPr>
           <w:rFonts w:ascii="Calibri" w:hAnsi="Calibri"/>
-          <w:sz w:val="24"/>
+          <w:sz w:val="26"/>
         </w:rPr>
         <w:t>Core Objectives</w:t>
       </w:r>
@@ -1220,14 +1214,12 @@
         </w:numPr>
         <w:rPr>
           <w:rFonts w:ascii="Calibri" w:hAnsi="Calibri"/>
-          <w:sz w:val="24"/>
-          <w:szCs w:val="24"/>
-        </w:rPr>
-      </w:pPr>
-      <w:r>
-        <w:rPr>
-          <w:sz w:val="24"/>
-          <w:szCs w:val="24"/>
+          <w:sz w:val="26"/>
+        </w:rPr>
+      </w:pPr>
+      <w:r>
+        <w:rPr>
+          <w:sz w:val="26"/>
         </w:rPr>
         <w:t>Advanced Objectives</w:t>
       </w:r>
@@ -1326,7 +1318,13 @@
         <w:pStyle w:val="Style3"/>
       </w:pPr>
       <w:r>
-        <w:t>As previously outlined, I will now document the literature review I undertook to allow me to understand the different options available to me to enable me to successfully achieve the project aim and objectives.</w:t>
+        <w:t>As previously outlined, I will now document the literature review</w:t>
+      </w:r>
+      <w:r>
+        <w:t>s</w:t>
+      </w:r>
+      <w:r>
+        <w:t xml:space="preserve"> I undertook to allow me to understand the different options available to me to enable me to successfully achieve the project aim and objectives.</w:t>
       </w:r>
     </w:p>
     <w:p>
@@ -1341,12 +1339,32 @@
           <w:ilvl w:val="2"/>
           <w:numId w:val="8"/>
         </w:numPr>
+        <w:rPr>
+          <w:sz w:val="26"/>
+          <w:szCs w:val="26"/>
+        </w:rPr>
       </w:pPr>
       <w:r>
         <w:rPr>
           <w:b/>
+          <w:sz w:val="26"/>
+          <w:szCs w:val="26"/>
         </w:rPr>
         <w:t>Design Methodologies</w:t>
+      </w:r>
+    </w:p>
+    <w:p>
+      <w:pPr>
+        <w:pStyle w:val="Style3"/>
+      </w:pPr>
+      <w:r>
+        <w:t xml:space="preserve">The problem I am trying to solve by undertaking this project, requires a piece of software to be developed for me to successfully achieve the project objectives surrounding data and document sharing. But as well as trying to solve the business problem surrounding data and document sharing, there is also the problem of producing software that is </w:t>
+      </w:r>
+      <w:r>
+        <w:t>maintainable, dependable and usable</w:t>
+      </w:r>
+      <w:r>
+        <w:t>, which will require me to undertake literature reviews into different design decisions I will need to make when designing the system.</w:t>
       </w:r>
     </w:p>
     <w:p>
@@ -1373,6 +1391,304 @@
       <w:pPr>
         <w:pStyle w:val="Style3"/>
       </w:pPr>
+      <w:r>
+        <w:t>The first design principle</w:t>
+      </w:r>
+      <w:r>
+        <w:t xml:space="preserve"> I am going to discuss is the software development approach. This is because as this is a large project, it requires the project to go through a structured development process to give the project the highest possibility to be a success.</w:t>
+      </w:r>
+    </w:p>
+    <w:p>
+      <w:pPr>
+        <w:pStyle w:val="Style3"/>
+      </w:pPr>
+      <w:r>
+        <w:t xml:space="preserve">The first piece of literature I am going to review for software development approach is the article called </w:t>
+      </w:r>
+      <w:r>
+        <w:rPr>
+          <w:i/>
+        </w:rPr>
+        <w:t xml:space="preserve">“Software Quality &amp; Agile Methods” </w:t>
+      </w:r>
+      <w:r>
+        <w:t xml:space="preserve">written by </w:t>
+      </w:r>
+      <w:r>
+        <w:rPr>
+          <w:i/>
+        </w:rPr>
+        <w:t xml:space="preserve">M. </w:t>
+      </w:r>
+      <w:proofErr w:type="spellStart"/>
+      <w:r>
+        <w:rPr>
+          <w:i/>
+        </w:rPr>
+        <w:t>Huo</w:t>
+      </w:r>
+      <w:proofErr w:type="spellEnd"/>
+      <w:r>
+        <w:rPr>
+          <w:i/>
+        </w:rPr>
+        <w:t xml:space="preserve">, J. Verner, L Zhu and M.A. Babar. </w:t>
+      </w:r>
+      <w:r>
+        <w:t>This article looks at the quality of software produced when comparing the Waterfall Model and Agile methods, and specifically how agile methods can achieve high quality software even if the process is not linear and a complete requirements specification has not be developed prior to the design and implementation stage of the development.</w:t>
+      </w:r>
+    </w:p>
+    <w:p>
+      <w:pPr>
+        <w:pStyle w:val="Style3"/>
+      </w:pPr>
+      <w:r>
+        <w:t>The article then goes on to conclude that “</w:t>
+      </w:r>
+      <w:r>
+        <w:t>agile</w:t>
+      </w:r>
+      <w:r>
+        <w:t xml:space="preserve"> </w:t>
+      </w:r>
+      <w:r>
+        <w:t>methods do have practices that have Q</w:t>
+      </w:r>
+      <w:r>
+        <w:t xml:space="preserve">uality </w:t>
+      </w:r>
+      <w:r>
+        <w:t>A</w:t>
+      </w:r>
+      <w:r>
+        <w:t>ssurance</w:t>
+      </w:r>
+      <w:r>
+        <w:t xml:space="preserve"> abilities,</w:t>
+      </w:r>
+      <w:r>
+        <w:t xml:space="preserve"> </w:t>
+      </w:r>
+      <w:r>
+        <w:t>some of them are inside the development phase and</w:t>
+      </w:r>
+      <w:r>
+        <w:t xml:space="preserve"> </w:t>
+      </w:r>
+      <w:r>
+        <w:t>some others can be separated out as supporting</w:t>
+      </w:r>
+      <w:r>
+        <w:t xml:space="preserve"> practices. T</w:t>
+      </w:r>
+      <w:r>
+        <w:t>he frequency with which these agile Q</w:t>
+      </w:r>
+      <w:r>
+        <w:t xml:space="preserve">uality </w:t>
+      </w:r>
+      <w:r>
+        <w:t>A</w:t>
+      </w:r>
+      <w:r>
+        <w:t xml:space="preserve">ssurance </w:t>
+      </w:r>
+      <w:r>
+        <w:t>practices occur is higher than in a waterfall</w:t>
+      </w:r>
+      <w:r>
+        <w:t xml:space="preserve"> development and lastly,</w:t>
+      </w:r>
+      <w:r>
+        <w:t xml:space="preserve"> agile </w:t>
+      </w:r>
+      <w:r>
+        <w:lastRenderedPageBreak/>
+        <w:t>Q</w:t>
+      </w:r>
+      <w:r>
+        <w:t xml:space="preserve">uality </w:t>
+      </w:r>
+      <w:r>
+        <w:t>A</w:t>
+      </w:r>
+      <w:r>
+        <w:t>ssurance</w:t>
+      </w:r>
+      <w:r>
+        <w:t xml:space="preserve"> practices are available in</w:t>
+      </w:r>
+      <w:r>
+        <w:t xml:space="preserve"> </w:t>
+      </w:r>
+      <w:r>
+        <w:t>very early process stages due to the agile</w:t>
+      </w:r>
+      <w:r>
+        <w:t xml:space="preserve"> </w:t>
+      </w:r>
+      <w:r>
+        <w:t>process</w:t>
+      </w:r>
+      <w:r>
+        <w:t xml:space="preserve"> </w:t>
+      </w:r>
+      <w:r>
+        <w:t>characteristics</w:t>
+      </w:r>
+      <w:r>
+        <w:t>”. The below diagrams show the different methods and Quality Assurance techniques undertaken within the Waterfall Model and Agile Methods.</w:t>
+      </w:r>
+    </w:p>
+    <w:p>
+      <w:pPr>
+        <w:pStyle w:val="Style3"/>
+      </w:pPr>
+      <w:r>
+        <w:rPr>
+          <w:noProof/>
+          <w:lang w:eastAsia="en-GB"/>
+        </w:rPr>
+        <w:drawing>
+          <wp:inline distT="0" distB="0" distL="0" distR="0" wp14:anchorId="77CD54DC" wp14:editId="1B3D845E">
+            <wp:extent cx="5730875" cy="4263390"/>
+            <wp:effectExtent l="0" t="0" r="3175" b="3810"/>
+            <wp:docPr id="4" name="Picture 4"/>
+            <wp:cNvGraphicFramePr>
+              <a:graphicFrameLocks xmlns:a="http://schemas.openxmlformats.org/drawingml/2006/main" noChangeAspect="1"/>
+            </wp:cNvGraphicFramePr>
+            <a:graphic xmlns:a="http://schemas.openxmlformats.org/drawingml/2006/main">
+              <a:graphicData uri="http://schemas.openxmlformats.org/drawingml/2006/picture">
+                <pic:pic xmlns:pic="http://schemas.openxmlformats.org/drawingml/2006/picture">
+                  <pic:nvPicPr>
+                    <pic:cNvPr id="0" name="Picture 4"/>
+                    <pic:cNvPicPr>
+                      <a:picLocks noChangeAspect="1" noChangeArrowheads="1"/>
+                    </pic:cNvPicPr>
+                  </pic:nvPicPr>
+                  <pic:blipFill>
+                    <a:blip r:embed="rId6">
+                      <a:extLst>
+                        <a:ext uri="{28A0092B-C50C-407E-A947-70E740481C1C}">
+                          <a14:useLocalDpi xmlns:a14="http://schemas.microsoft.com/office/drawing/2010/main" val="0"/>
+                        </a:ext>
+                      </a:extLst>
+                    </a:blip>
+                    <a:srcRect/>
+                    <a:stretch>
+                      <a:fillRect/>
+                    </a:stretch>
+                  </pic:blipFill>
+                  <pic:spPr bwMode="auto">
+                    <a:xfrm>
+                      <a:off x="0" y="0"/>
+                      <a:ext cx="5730875" cy="4263390"/>
+                    </a:xfrm>
+                    <a:prstGeom prst="rect">
+                      <a:avLst/>
+                    </a:prstGeom>
+                    <a:noFill/>
+                    <a:ln>
+                      <a:noFill/>
+                    </a:ln>
+                  </pic:spPr>
+                </pic:pic>
+              </a:graphicData>
+            </a:graphic>
+          </wp:inline>
+        </w:drawing>
+      </w:r>
+    </w:p>
+    <w:p>
+      <w:pPr>
+        <w:pStyle w:val="Style3"/>
+      </w:pPr>
+      <w:r>
+        <w:t>Fig 1 – Waterfall Process Model with Quality Assurance Techniques</w:t>
+      </w:r>
+    </w:p>
+    <w:p>
+      <w:pPr>
+        <w:pStyle w:val="Style3"/>
+      </w:pPr>
+    </w:p>
+    <w:p>
+      <w:pPr>
+        <w:pStyle w:val="Style3"/>
+      </w:pPr>
+    </w:p>
+    <w:p>
+      <w:pPr>
+        <w:pStyle w:val="Style3"/>
+      </w:pPr>
+    </w:p>
+    <w:p>
+      <w:pPr>
+        <w:pStyle w:val="Style3"/>
+      </w:pPr>
+      <w:r>
+        <w:rPr>
+          <w:noProof/>
+          <w:lang w:eastAsia="en-GB"/>
+        </w:rPr>
+        <w:lastRenderedPageBreak/>
+        <w:drawing>
+          <wp:inline distT="0" distB="0" distL="0" distR="0" wp14:anchorId="220BDB26" wp14:editId="3BE301D8">
+            <wp:extent cx="5720080" cy="3136900"/>
+            <wp:effectExtent l="0" t="0" r="0" b="6350"/>
+            <wp:docPr id="3" name="Picture 3"/>
+            <wp:cNvGraphicFramePr>
+              <a:graphicFrameLocks xmlns:a="http://schemas.openxmlformats.org/drawingml/2006/main" noChangeAspect="1"/>
+            </wp:cNvGraphicFramePr>
+            <a:graphic xmlns:a="http://schemas.openxmlformats.org/drawingml/2006/main">
+              <a:graphicData uri="http://schemas.openxmlformats.org/drawingml/2006/picture">
+                <pic:pic xmlns:pic="http://schemas.openxmlformats.org/drawingml/2006/picture">
+                  <pic:nvPicPr>
+                    <pic:cNvPr id="0" name="Picture 3"/>
+                    <pic:cNvPicPr>
+                      <a:picLocks noChangeAspect="1" noChangeArrowheads="1"/>
+                    </pic:cNvPicPr>
+                  </pic:nvPicPr>
+                  <pic:blipFill>
+                    <a:blip r:embed="rId7">
+                      <a:extLst>
+                        <a:ext uri="{28A0092B-C50C-407E-A947-70E740481C1C}">
+                          <a14:useLocalDpi xmlns:a14="http://schemas.microsoft.com/office/drawing/2010/main" val="0"/>
+                        </a:ext>
+                      </a:extLst>
+                    </a:blip>
+                    <a:srcRect/>
+                    <a:stretch>
+                      <a:fillRect/>
+                    </a:stretch>
+                  </pic:blipFill>
+                  <pic:spPr bwMode="auto">
+                    <a:xfrm>
+                      <a:off x="0" y="0"/>
+                      <a:ext cx="5720080" cy="3136900"/>
+                    </a:xfrm>
+                    <a:prstGeom prst="rect">
+                      <a:avLst/>
+                    </a:prstGeom>
+                    <a:noFill/>
+                    <a:ln>
+                      <a:noFill/>
+                    </a:ln>
+                  </pic:spPr>
+                </pic:pic>
+              </a:graphicData>
+            </a:graphic>
+          </wp:inline>
+        </w:drawing>
+      </w:r>
+    </w:p>
+    <w:p>
+      <w:pPr>
+        <w:pStyle w:val="Style3"/>
+      </w:pPr>
+      <w:r>
+        <w:t>Fig 2 – Agile Development Methods with Quality Assurance Techniques</w:t>
+      </w:r>
     </w:p>
     <w:p>
       <w:pPr>
@@ -1386,28 +1702,273 @@
           <w:ilvl w:val="3"/>
           <w:numId w:val="8"/>
         </w:numPr>
-      </w:pPr>
-      <w:r>
         <w:rPr>
           <w:b/>
         </w:rPr>
+      </w:pPr>
+      <w:r>
+        <w:rPr>
+          <w:b/>
+        </w:rPr>
+        <w:t>Modelling System Behaviour</w:t>
+      </w:r>
+    </w:p>
+    <w:p>
+      <w:pPr>
+        <w:pStyle w:val="Style3"/>
+      </w:pPr>
+      <w:r>
+        <w:t xml:space="preserve">The next design principle I am going to discuss is modelling system behaviour. </w:t>
+      </w:r>
+      <w:r>
+        <w:t xml:space="preserve">This is because this </w:t>
+      </w:r>
+      <w:r>
+        <w:t>project centres on software development, and part of the aim is to produce software that is maintainable, dependable and usable, so it will require me to produce high quality software, and by</w:t>
+      </w:r>
+      <w:r>
+        <w:t xml:space="preserve"> modelling system behaviour and understanding to the best of the project resources ability, how the elements of the system will interact with each other.</w:t>
+      </w:r>
+    </w:p>
+    <w:p>
+      <w:pPr>
+        <w:pStyle w:val="Style3"/>
+      </w:pPr>
+      <w:r>
+        <w:t>START OFF FROM HERE – NEED TO FIND A UML ARTICLE</w:t>
+      </w:r>
+    </w:p>
+    <w:p>
+      <w:pPr>
+        <w:pStyle w:val="Style3"/>
+      </w:pPr>
+    </w:p>
+    <w:p>
+      <w:pPr>
+        <w:pStyle w:val="Style3"/>
+        <w:numPr>
+          <w:ilvl w:val="3"/>
+          <w:numId w:val="8"/>
+        </w:numPr>
+      </w:pPr>
+      <w:r>
+        <w:rPr>
+          <w:b/>
+        </w:rPr>
         <w:t>Design Patterns</w:t>
       </w:r>
     </w:p>
     <w:p>
       <w:pPr>
         <w:pStyle w:val="Style3"/>
-        <w:rPr>
-          <w:b/>
-        </w:rPr>
-      </w:pPr>
-    </w:p>
-    <w:p>
-      <w:pPr>
-        <w:pStyle w:val="Style3"/>
-        <w:rPr>
-          <w:b/>
-        </w:rPr>
+      </w:pPr>
+      <w:r>
+        <w:t>The last design principle</w:t>
+      </w:r>
+      <w:r>
+        <w:t xml:space="preserve"> I am going </w:t>
+      </w:r>
+      <w:r>
+        <w:t>to discuss is</w:t>
+      </w:r>
+      <w:r>
+        <w:t xml:space="preserve"> </w:t>
+      </w:r>
+      <w:r>
+        <w:t>design patterns</w:t>
+      </w:r>
+      <w:r>
+        <w:t>, and most importantly the design patterns</w:t>
+      </w:r>
+      <w:r>
+        <w:t xml:space="preserve"> I can employ within the software I am going to produce</w:t>
+      </w:r>
+      <w:r>
+        <w:t xml:space="preserve">. </w:t>
+      </w:r>
+      <w:r>
+        <w:t xml:space="preserve">Again as with modelling system behaviour previously, </w:t>
+      </w:r>
+      <w:r>
+        <w:t>this</w:t>
+      </w:r>
+      <w:r>
+        <w:t xml:space="preserve"> </w:t>
+      </w:r>
+      <w:r>
+        <w:t>project</w:t>
+      </w:r>
+      <w:r>
+        <w:t xml:space="preserve"> </w:t>
+      </w:r>
+      <w:r>
+        <w:t>centres</w:t>
+      </w:r>
+      <w:r>
+        <w:t xml:space="preserve"> </w:t>
+      </w:r>
+      <w:r>
+        <w:t>on</w:t>
+      </w:r>
+      <w:r>
+        <w:t xml:space="preserve"> software development</w:t>
+      </w:r>
+      <w:r>
+        <w:t xml:space="preserve">, </w:t>
+      </w:r>
+      <w:r>
+        <w:t xml:space="preserve">and part of the aim is to produce software that is </w:t>
+      </w:r>
+      <w:r>
+        <w:t>maintainable, dependable and usable</w:t>
+      </w:r>
+      <w:r>
+        <w:t xml:space="preserve">, </w:t>
+      </w:r>
+      <w:r>
+        <w:t xml:space="preserve">so </w:t>
+      </w:r>
+      <w:r>
+        <w:t>it will require me to produce high quality software, and by implementing design patterns, it will allow me to produce software with high cohesion, low coupling, encapsulation, and other metrics of software development which indicate high quality software</w:t>
+      </w:r>
+      <w:r>
+        <w:t>.</w:t>
+      </w:r>
+    </w:p>
+    <w:p>
+      <w:pPr>
+        <w:pStyle w:val="Style3"/>
+      </w:pPr>
+      <w:r>
+        <w:rPr>
+          <w:color w:val="FF0000"/>
+        </w:rPr>
+        <w:t>Ian Sommerville explains design patterns as a description of accumulated wisdom and experience, a well-tri</w:t>
+      </w:r>
+      <w:r>
+        <w:rPr>
+          <w:color w:val="FF0000"/>
+        </w:rPr>
+        <w:t>ed solution to a common problem, and the Hillside Group puts it as “Patterns and Pattern Languages are ways to describe best practices, good designs, and capture experience in a way that it is possible for others to reuse this experience”.</w:t>
+      </w:r>
+    </w:p>
+    <w:p>
+      <w:pPr>
+        <w:pStyle w:val="Style3"/>
+      </w:pPr>
+      <w:r>
+        <w:t>Below is some design patterns I have come across during my research for this project:</w:t>
+      </w:r>
+    </w:p>
+    <w:p>
+      <w:pPr>
+        <w:pStyle w:val="Style3"/>
+        <w:numPr>
+          <w:ilvl w:val="0"/>
+          <w:numId w:val="15"/>
+        </w:numPr>
+      </w:pPr>
+      <w:r>
+        <w:lastRenderedPageBreak/>
+        <w:t>Observer p</w:t>
+      </w:r>
+      <w:r>
+        <w:t xml:space="preserve">attern </w:t>
+      </w:r>
+      <w:r>
+        <w:t>–</w:t>
+      </w:r>
+      <w:r>
+        <w:t xml:space="preserve"> </w:t>
+      </w:r>
+    </w:p>
+    <w:p>
+      <w:pPr>
+        <w:pStyle w:val="Style3"/>
+        <w:numPr>
+          <w:ilvl w:val="0"/>
+          <w:numId w:val="15"/>
+        </w:numPr>
+      </w:pPr>
+      <w:r>
+        <w:t>Singleton pattern –</w:t>
+      </w:r>
+    </w:p>
+    <w:p>
+      <w:pPr>
+        <w:pStyle w:val="Style3"/>
+        <w:numPr>
+          <w:ilvl w:val="0"/>
+          <w:numId w:val="15"/>
+        </w:numPr>
+      </w:pPr>
+      <w:r>
+        <w:t xml:space="preserve">static modifier – </w:t>
+      </w:r>
+    </w:p>
+    <w:p>
+      <w:pPr>
+        <w:pStyle w:val="Style3"/>
+        <w:numPr>
+          <w:ilvl w:val="0"/>
+          <w:numId w:val="15"/>
+        </w:numPr>
+      </w:pPr>
+      <w:r>
+        <w:t xml:space="preserve">Strategy pattern – </w:t>
+      </w:r>
+    </w:p>
+    <w:p>
+      <w:pPr>
+        <w:pStyle w:val="Style3"/>
+        <w:numPr>
+          <w:ilvl w:val="0"/>
+          <w:numId w:val="15"/>
+        </w:numPr>
+      </w:pPr>
+      <w:r>
+        <w:t xml:space="preserve">Creational pattern – </w:t>
+      </w:r>
+    </w:p>
+    <w:p>
+      <w:pPr>
+        <w:pStyle w:val="Style3"/>
+        <w:numPr>
+          <w:ilvl w:val="0"/>
+          <w:numId w:val="15"/>
+        </w:numPr>
+      </w:pPr>
+      <w:r>
+        <w:t xml:space="preserve">Iterator pattern – </w:t>
+      </w:r>
+    </w:p>
+    <w:p>
+      <w:pPr>
+        <w:pStyle w:val="Style3"/>
+        <w:numPr>
+          <w:ilvl w:val="0"/>
+          <w:numId w:val="15"/>
+        </w:numPr>
+      </w:pPr>
+      <w:r>
+        <w:t xml:space="preserve">Composite pattern – </w:t>
+      </w:r>
+    </w:p>
+    <w:p>
+      <w:pPr>
+        <w:pStyle w:val="Style3"/>
+        <w:numPr>
+          <w:ilvl w:val="0"/>
+          <w:numId w:val="15"/>
+        </w:numPr>
+      </w:pPr>
+      <w:r>
+        <w:t xml:space="preserve">Inheritance – </w:t>
+      </w:r>
+    </w:p>
+    <w:p>
+      <w:pPr>
+        <w:pStyle w:val="Style3"/>
       </w:pPr>
     </w:p>
     <w:p>
@@ -1417,18 +1978,34 @@
           <w:ilvl w:val="2"/>
           <w:numId w:val="8"/>
         </w:numPr>
+        <w:rPr>
+          <w:sz w:val="26"/>
+          <w:szCs w:val="26"/>
+        </w:rPr>
       </w:pPr>
       <w:r>
         <w:rPr>
           <w:b/>
+          <w:sz w:val="26"/>
+          <w:szCs w:val="26"/>
         </w:rPr>
         <w:t>D</w:t>
       </w:r>
       <w:r>
         <w:rPr>
           <w:b/>
+          <w:sz w:val="26"/>
+          <w:szCs w:val="26"/>
         </w:rPr>
         <w:t>evelopment Methodologies</w:t>
+      </w:r>
+    </w:p>
+    <w:p>
+      <w:pPr>
+        <w:pStyle w:val="Style3"/>
+      </w:pPr>
+      <w:r>
+        <w:t>I am now going to discuss the different development methodologies I uncovered during the course of the project, whilst undertaking the literature review.</w:t>
       </w:r>
     </w:p>
     <w:p>
@@ -1455,6 +2032,365 @@
       <w:pPr>
         <w:pStyle w:val="Style3"/>
       </w:pPr>
+      <w:r>
+        <w:t>f</w:t>
+      </w:r>
+      <w:r>
+        <w:t xml:space="preserve"> </w:t>
+      </w:r>
+      <w:r>
+        <w:t>One of the major problems I am trying to solve by undertaking this project, is to be able to produce a system that allows ‘MSc Properties’ to share data and documents across the Internet, whilst ensuring that the validity of the data and documents being shared are maintained. For me to do this, it has meant that I have had to undertake a literature review into the different networking technologies that will enable me to successfully achieve the project objectives related to networking.</w:t>
+      </w:r>
+    </w:p>
+    <w:p>
+      <w:pPr>
+        <w:pStyle w:val="Style3"/>
+      </w:pPr>
+      <w:r>
+        <w:t xml:space="preserve">The first piece of literature I am going to review for Networking is the article called </w:t>
+      </w:r>
+      <w:r>
+        <w:rPr>
+          <w:i/>
+        </w:rPr>
+        <w:t xml:space="preserve">“Implementing Remote Procedure Calls” </w:t>
+      </w:r>
+      <w:r>
+        <w:t>written by A.D. Birrell and B.J Nelson. This article talks about the options that face the designer implementing a remote procedural call (RPC) facility and the considerations that need to be made when making decisions on this type of system.</w:t>
+      </w:r>
+    </w:p>
+    <w:p>
+      <w:pPr>
+        <w:pStyle w:val="Style3"/>
+      </w:pPr>
+      <w:r>
+        <w:t xml:space="preserve">The article states “when making a remote call, five pieces of program are involved: the </w:t>
+      </w:r>
+      <w:r>
+        <w:rPr>
+          <w:i/>
+        </w:rPr>
+        <w:t>user</w:t>
+      </w:r>
+      <w:r>
+        <w:t xml:space="preserve">, the </w:t>
+      </w:r>
+      <w:r>
+        <w:rPr>
+          <w:i/>
+        </w:rPr>
+        <w:t>user-stub</w:t>
+      </w:r>
+      <w:r>
+        <w:t xml:space="preserve">, the RPC communications package (the RPCRuntime), the </w:t>
+      </w:r>
+      <w:r>
+        <w:rPr>
+          <w:i/>
+        </w:rPr>
+        <w:t>server-stub</w:t>
+      </w:r>
+      <w:r>
+        <w:t xml:space="preserve">, and the </w:t>
+      </w:r>
+      <w:r>
+        <w:rPr>
+          <w:i/>
+        </w:rPr>
+        <w:t>server</w:t>
+      </w:r>
+      <w:r>
+        <w:t xml:space="preserve">… When the user wishes to make a remote call, it actually makes a perfectly normal local call, which invokes a corresponding procedure in the user-stub. </w:t>
+      </w:r>
+      <w:r>
+        <w:t>The user-stub is responsible</w:t>
+      </w:r>
+      <w:r>
+        <w:t xml:space="preserve"> </w:t>
+      </w:r>
+      <w:r>
+        <w:t>for placing a specification</w:t>
+      </w:r>
+      <w:r>
+        <w:t xml:space="preserve"> </w:t>
+      </w:r>
+      <w:r>
+        <w:t>of the target procedure and the arguments into one or</w:t>
+      </w:r>
+      <w:r>
+        <w:t xml:space="preserve"> more packets and asking the RPCRuntim</w:t>
+      </w:r>
+      <w:r>
+        <w:t>e to transmit these reliably</w:t>
+      </w:r>
+      <w:r>
+        <w:t xml:space="preserve"> </w:t>
+      </w:r>
+      <w:r>
+        <w:t>to the callee</w:t>
+      </w:r>
+      <w:r>
+        <w:t xml:space="preserve"> machine. O</w:t>
+      </w:r>
+      <w:r>
+        <w:t>n receipt of these packets, the RPCRuntime in the callee machine</w:t>
+      </w:r>
+      <w:r>
+        <w:t xml:space="preserve"> </w:t>
+      </w:r>
+      <w:r>
+        <w:t>passes them to the server-stub.</w:t>
+      </w:r>
+      <w:r>
+        <w:t xml:space="preserve"> </w:t>
+      </w:r>
+      <w:r>
+        <w:t>The server-stub unpacks them and again makes</w:t>
+      </w:r>
+      <w:r>
+        <w:t xml:space="preserve"> </w:t>
+      </w:r>
+      <w:r>
+        <w:t>a perfectly normal local call, which invokes the appropriate procedure in the</w:t>
+      </w:r>
+      <w:r>
+        <w:t xml:space="preserve"> </w:t>
+      </w:r>
+      <w:r>
+        <w:t>server.</w:t>
+      </w:r>
+      <w:r>
+        <w:t xml:space="preserve"> </w:t>
+      </w:r>
+      <w:r>
+        <w:t>Meanwhile, the calling</w:t>
+      </w:r>
+      <w:r>
+        <w:t xml:space="preserve"> </w:t>
+      </w:r>
+      <w:r>
+        <w:t>process in the caller</w:t>
+      </w:r>
+      <w:r>
+        <w:t xml:space="preserve"> </w:t>
+      </w:r>
+      <w:r>
+        <w:t>machine issu</w:t>
+      </w:r>
+      <w:r>
+        <w:t>e</w:t>
+      </w:r>
+      <w:r>
+        <w:t>s</w:t>
+      </w:r>
+      <w:r>
+        <w:t xml:space="preserve"> </w:t>
+      </w:r>
+      <w:r>
+        <w:t>pended awaiting</w:t>
+      </w:r>
+      <w:r>
+        <w:t xml:space="preserve"> a result packet. When</w:t>
+      </w:r>
+      <w:r>
+        <w:t xml:space="preserve"> callin</w:t>
+      </w:r>
+      <w:r>
+        <w:t>g</w:t>
+      </w:r>
+      <w:r>
+        <w:t xml:space="preserve"> the server completes, it returns to the server</w:t>
+      </w:r>
+      <w:r>
+        <w:t xml:space="preserve"> </w:t>
+      </w:r>
+      <w:r>
+        <w:t xml:space="preserve">stub and the results are passed back to the suspended </w:t>
+      </w:r>
+      <w:r>
+        <w:lastRenderedPageBreak/>
+        <w:t>process in the caller</w:t>
+      </w:r>
+      <w:r>
+        <w:t xml:space="preserve"> </w:t>
+      </w:r>
+      <w:r>
+        <w:t>machine. There they are unpacked and the user-stub returns them to the user.</w:t>
+      </w:r>
+      <w:r>
+        <w:t>” This process is represented in the below figure.</w:t>
+      </w:r>
+    </w:p>
+    <w:p>
+      <w:pPr>
+        <w:pStyle w:val="Style3"/>
+      </w:pPr>
+    </w:p>
+    <w:p>
+      <w:pPr>
+        <w:pStyle w:val="Style3"/>
+      </w:pPr>
+      <w:r>
+        <w:rPr>
+          <w:noProof/>
+          <w:lang w:eastAsia="en-GB"/>
+        </w:rPr>
+        <w:drawing>
+          <wp:inline distT="0" distB="0" distL="0" distR="0" wp14:anchorId="758DAF37" wp14:editId="5787DA79">
+            <wp:extent cx="5760720" cy="2468880"/>
+            <wp:effectExtent l="0" t="0" r="0" b="7620"/>
+            <wp:docPr id="1" name="Picture 1"/>
+            <wp:cNvGraphicFramePr>
+              <a:graphicFrameLocks xmlns:a="http://schemas.openxmlformats.org/drawingml/2006/main" noChangeAspect="1"/>
+            </wp:cNvGraphicFramePr>
+            <a:graphic xmlns:a="http://schemas.openxmlformats.org/drawingml/2006/main">
+              <a:graphicData uri="http://schemas.openxmlformats.org/drawingml/2006/picture">
+                <pic:pic xmlns:pic="http://schemas.openxmlformats.org/drawingml/2006/picture">
+                  <pic:nvPicPr>
+                    <pic:cNvPr id="0" name="Picture 1"/>
+                    <pic:cNvPicPr>
+                      <a:picLocks noChangeAspect="1" noChangeArrowheads="1"/>
+                    </pic:cNvPicPr>
+                  </pic:nvPicPr>
+                  <pic:blipFill>
+                    <a:blip r:embed="rId8">
+                      <a:extLst>
+                        <a:ext uri="{28A0092B-C50C-407E-A947-70E740481C1C}">
+                          <a14:useLocalDpi xmlns:a14="http://schemas.microsoft.com/office/drawing/2010/main" val="0"/>
+                        </a:ext>
+                      </a:extLst>
+                    </a:blip>
+                    <a:srcRect/>
+                    <a:stretch>
+                      <a:fillRect/>
+                    </a:stretch>
+                  </pic:blipFill>
+                  <pic:spPr bwMode="auto">
+                    <a:xfrm>
+                      <a:off x="0" y="0"/>
+                      <a:ext cx="5760720" cy="2468880"/>
+                    </a:xfrm>
+                    <a:prstGeom prst="rect">
+                      <a:avLst/>
+                    </a:prstGeom>
+                    <a:noFill/>
+                    <a:ln>
+                      <a:noFill/>
+                    </a:ln>
+                  </pic:spPr>
+                </pic:pic>
+              </a:graphicData>
+            </a:graphic>
+          </wp:inline>
+        </w:drawing>
+      </w:r>
+    </w:p>
+    <w:p>
+      <w:pPr>
+        <w:pStyle w:val="Style3"/>
+      </w:pPr>
+    </w:p>
+    <w:p>
+      <w:pPr>
+        <w:pStyle w:val="Style3"/>
+      </w:pPr>
+      <w:r>
+        <w:t>The second piece of literature I am going to review for Networking is the article called “</w:t>
+      </w:r>
+      <w:r>
+        <w:rPr>
+          <w:i/>
+        </w:rPr>
+        <w:t xml:space="preserve">Push vs. Pull in Web-based Network Management” </w:t>
+      </w:r>
+      <w:r>
+        <w:t>written by</w:t>
+      </w:r>
+      <w:r>
+        <w:rPr>
+          <w:i/>
+        </w:rPr>
+        <w:t xml:space="preserve"> J.P. Martin-Flatin</w:t>
+      </w:r>
+      <w:r>
+        <w:t>. This article talks about two models of network management, which are “The Pull Model” and “The Push Model”, which represent two well-known approaches to exchanging data between two hosts with a distance between them.</w:t>
+      </w:r>
+    </w:p>
+    <w:p>
+      <w:pPr>
+        <w:pStyle w:val="Style3"/>
+      </w:pPr>
+      <w:r>
+        <w:t xml:space="preserve">The article states “The pull model is based on the request/response paradigm, the client sends a request to the server, then the server answers, either synchronously or asynchronously. This is functionally equivalent to the client “pulling” the data off the server. </w:t>
+      </w:r>
+      <w:r>
+        <w:t xml:space="preserve">In this approach, the data transfer is always initiated by the client, i.e. the manager. The push model, conversely, is based on the publish/subscribe/distribute paradigm. In this model, agents first advertise what MIBs they support, and what SNMP notifications </w:t>
+      </w:r>
+      <w:r>
+        <w:t>they can generate; the adminis</w:t>
+      </w:r>
+      <w:r>
+        <w:t>trator then subscribes the manager (the NMS) to the data he/she is interested in, specifies how often the manager should receive this data, and disconnects. Later on, each agent individually takes the initiative to “push” data to the manager, either on a regular basis via a scheduler (e.g., for network monitoring) or asynchronously</w:t>
+      </w:r>
+      <w:r>
+        <w:t>.” The article then goes on to state that “</w:t>
+      </w:r>
+      <w:r>
+        <w:t>the pull model, well suited to ad hoc management, and the push model, well adapted to regular management</w:t>
+      </w:r>
+      <w:r>
+        <w:t>”.</w:t>
+      </w:r>
+    </w:p>
+    <w:p>
+      <w:pPr>
+        <w:pStyle w:val="Style3"/>
+      </w:pPr>
+    </w:p>
+    <w:p>
+      <w:pPr>
+        <w:pStyle w:val="Style3"/>
+        <w:numPr>
+          <w:ilvl w:val="3"/>
+          <w:numId w:val="8"/>
+        </w:numPr>
+      </w:pPr>
+      <w:r>
+        <w:rPr>
+          <w:b/>
+        </w:rPr>
+        <w:t>Document Management</w:t>
+      </w:r>
+    </w:p>
+    <w:p>
+      <w:pPr>
+        <w:pStyle w:val="Style3"/>
+      </w:pPr>
+    </w:p>
+    <w:p>
+      <w:pPr>
+        <w:pStyle w:val="Style3"/>
+        <w:numPr>
+          <w:ilvl w:val="3"/>
+          <w:numId w:val="8"/>
+        </w:numPr>
+      </w:pPr>
+      <w:r>
+        <w:rPr>
+          <w:b/>
+        </w:rPr>
+        <w:t>Task Scheduling</w:t>
+      </w:r>
+    </w:p>
+    <w:p>
+      <w:pPr>
+        <w:pStyle w:val="Style3"/>
+      </w:pPr>
+    </w:p>
+    <w:p>
+      <w:pPr>
+        <w:pStyle w:val="Style3"/>
+      </w:pPr>
     </w:p>
     <w:p>
       <w:pPr>
@@ -1465,11 +2401,15 @@
         </w:numPr>
         <w:rPr>
           <w:b/>
+          <w:sz w:val="26"/>
+          <w:szCs w:val="26"/>
         </w:rPr>
       </w:pPr>
       <w:r>
         <w:rPr>
           <w:b/>
+          <w:sz w:val="26"/>
+          <w:szCs w:val="26"/>
         </w:rPr>
         <w:t>Testing Methodologies</w:t>
       </w:r>
@@ -1519,14 +2459,7 @@
         <w:rPr>
           <w:lang w:eastAsia="zh-CN"/>
         </w:rPr>
-        <w:t xml:space="preserve"> the project </w:t>
-      </w:r>
-      <w:r>
-        <w:rPr>
-          <w:lang w:eastAsia="zh-CN"/>
-        </w:rPr>
-        <w:lastRenderedPageBreak/>
-        <w:t xml:space="preserve">smoothly from start to finish. I have used a Gantt chart, which provides a graphical illustration of the schedule of the project, broken down by project objectives, with completion dates for each objective, which </w:t>
+        <w:t xml:space="preserve"> the project smoothly from start to finish. I have used a Gantt chart, which provides a graphical illustration of the schedule of the project, broken down by project objectives, with completion dates for each objective, which </w:t>
       </w:r>
       <w:r>
         <w:rPr>
@@ -1854,6 +2787,7 @@
         <w:rPr>
           <w:lang w:eastAsia="zh-CN"/>
         </w:rPr>
+        <w:lastRenderedPageBreak/>
         <w:t>M</w:t>
       </w:r>
       <w:r>
@@ -1945,7 +2879,6 @@
         <w:pStyle w:val="Style3"/>
       </w:pPr>
       <w:r>
-        <w:lastRenderedPageBreak/>
         <w:t>Software Engineering is defined by Ian Sommerville as an engineering discipline concerned with all aspects of software production (specification, development, validation and evolution), and goes on to say it is concerned with the practicalities of developing and delivering useful software [1].</w:t>
       </w:r>
     </w:p>
@@ -2041,15 +2974,17 @@
         <w:pStyle w:val="Style3"/>
       </w:pPr>
       <w:r>
-        <w:t>My project will not require ethics approval because I am not undertaking research that involves collecting data from human participants, and although my system will store business data which includes personal information, I will use dummy information which replicates the personal information throughout the development.</w:t>
-      </w:r>
-    </w:p>
-    <w:p>
-      <w:pPr>
-        <w:pStyle w:val="Style3"/>
-      </w:pPr>
-      <w:bookmarkStart w:id="0" w:name="_GoBack"/>
-      <w:bookmarkEnd w:id="0"/>
+        <w:t xml:space="preserve">My project will not require ethics approval because I am not undertaking research that involves collecting data from human participants, and although my system will store business data which includes personal information, I will use dummy information which </w:t>
+      </w:r>
+      <w:r>
+        <w:lastRenderedPageBreak/>
+        <w:t>replicates the personal information throughout the development.</w:t>
+      </w:r>
+    </w:p>
+    <w:p>
+      <w:pPr>
+        <w:pStyle w:val="Style3"/>
+      </w:pPr>
     </w:p>
     <w:p>
       <w:pPr>
@@ -2102,6 +3037,52 @@
     </w:p>
     <w:p>
       <w:pPr>
+        <w:pStyle w:val="Standard"/>
+        <w:rPr>
+          <w:rFonts w:asciiTheme="minorHAnsi" w:eastAsiaTheme="minorHAnsi" w:hAnsiTheme="minorHAnsi" w:cstheme="minorBidi"/>
+          <w:kern w:val="0"/>
+          <w:lang w:eastAsia="en-US"/>
+        </w:rPr>
+      </w:pPr>
+      <w:r>
+        <w:rPr>
+          <w:rFonts w:asciiTheme="minorHAnsi" w:eastAsiaTheme="minorHAnsi" w:hAnsiTheme="minorHAnsi" w:cstheme="minorBidi"/>
+          <w:kern w:val="0"/>
+          <w:lang w:eastAsia="en-US"/>
+        </w:rPr>
+        <w:t>From the above project goal, I believe an agile method is the best software process model to choose from, this is because in a fast moving business environment, software needs to be ready and available as quick as possible, and as original software requirements can quickly become out of date, it makes software developed useless very quick.</w:t>
+      </w:r>
+    </w:p>
+    <w:p>
+      <w:pPr>
+        <w:pStyle w:val="Standard"/>
+        <w:rPr>
+          <w:rFonts w:asciiTheme="minorHAnsi" w:eastAsiaTheme="minorHAnsi" w:hAnsiTheme="minorHAnsi" w:cstheme="minorBidi"/>
+          <w:kern w:val="0"/>
+          <w:lang w:eastAsia="en-US"/>
+        </w:rPr>
+      </w:pPr>
+    </w:p>
+    <w:p>
+      <w:pPr>
+        <w:pStyle w:val="Standard"/>
+        <w:rPr>
+          <w:rFonts w:asciiTheme="minorHAnsi" w:eastAsiaTheme="minorHAnsi" w:hAnsiTheme="minorHAnsi" w:cstheme="minorBidi"/>
+          <w:kern w:val="0"/>
+          <w:lang w:eastAsia="en-US"/>
+        </w:rPr>
+      </w:pPr>
+      <w:r>
+        <w:rPr>
+          <w:rFonts w:asciiTheme="minorHAnsi" w:eastAsiaTheme="minorHAnsi" w:hAnsiTheme="minorHAnsi" w:cstheme="minorBidi"/>
+          <w:kern w:val="0"/>
+          <w:lang w:eastAsia="en-US"/>
+        </w:rPr>
+        <w:t>This means software process models need to provide rapid development and delivery of software, and with the conventional plan driven software process models it can be difficult to do this because of the documentation that needs to be created and signed off, and the lack of interleaving development stages makes it difficult to cope with quickly evolving requirements.</w:t>
+      </w:r>
+    </w:p>
+    <w:p>
+      <w:pPr>
         <w:pStyle w:val="Style3"/>
       </w:pPr>
     </w:p>
@@ -2128,11 +3109,15 @@
           <w:ilvl w:val="2"/>
           <w:numId w:val="8"/>
         </w:numPr>
-      </w:pPr>
-      <w:r>
-        <w:rPr>
-          <w:sz w:val="24"/>
-          <w:szCs w:val="24"/>
+        <w:rPr>
+          <w:sz w:val="26"/>
+          <w:szCs w:val="26"/>
+        </w:rPr>
+      </w:pPr>
+      <w:r>
+        <w:rPr>
+          <w:sz w:val="26"/>
+          <w:szCs w:val="26"/>
         </w:rPr>
         <w:t>Use Case Diagrams</w:t>
       </w:r>
@@ -2149,11 +3134,15 @@
           <w:ilvl w:val="2"/>
           <w:numId w:val="8"/>
         </w:numPr>
-      </w:pPr>
-      <w:r>
-        <w:rPr>
-          <w:sz w:val="24"/>
-          <w:szCs w:val="24"/>
+        <w:rPr>
+          <w:sz w:val="26"/>
+          <w:szCs w:val="26"/>
+        </w:rPr>
+      </w:pPr>
+      <w:r>
+        <w:rPr>
+          <w:sz w:val="26"/>
+          <w:szCs w:val="26"/>
         </w:rPr>
         <w:t>Data Flow Diagrams</w:t>
       </w:r>
@@ -2170,11 +3159,15 @@
           <w:ilvl w:val="2"/>
           <w:numId w:val="8"/>
         </w:numPr>
-      </w:pPr>
-      <w:r>
-        <w:rPr>
-          <w:sz w:val="24"/>
-          <w:szCs w:val="24"/>
+        <w:rPr>
+          <w:sz w:val="26"/>
+          <w:szCs w:val="26"/>
+        </w:rPr>
+      </w:pPr>
+      <w:r>
+        <w:rPr>
+          <w:sz w:val="26"/>
+          <w:szCs w:val="26"/>
         </w:rPr>
         <w:t>Class Diagram</w:t>
       </w:r>
@@ -2191,11 +3184,15 @@
           <w:ilvl w:val="2"/>
           <w:numId w:val="8"/>
         </w:numPr>
-      </w:pPr>
-      <w:r>
-        <w:rPr>
-          <w:sz w:val="24"/>
-          <w:szCs w:val="24"/>
+        <w:rPr>
+          <w:sz w:val="26"/>
+          <w:szCs w:val="26"/>
+        </w:rPr>
+      </w:pPr>
+      <w:r>
+        <w:rPr>
+          <w:sz w:val="26"/>
+          <w:szCs w:val="26"/>
         </w:rPr>
         <w:t>Enhanced Entity Relationship Diagram</w:t>
       </w:r>
@@ -2212,11 +3209,15 @@
           <w:ilvl w:val="2"/>
           <w:numId w:val="8"/>
         </w:numPr>
-      </w:pPr>
-      <w:r>
-        <w:rPr>
-          <w:sz w:val="24"/>
-          <w:szCs w:val="24"/>
+        <w:rPr>
+          <w:sz w:val="26"/>
+          <w:szCs w:val="26"/>
+        </w:rPr>
+      </w:pPr>
+      <w:r>
+        <w:rPr>
+          <w:sz w:val="26"/>
+          <w:szCs w:val="26"/>
         </w:rPr>
         <w:t>Sequence Diagrams</w:t>
       </w:r>
@@ -2233,11 +3234,15 @@
           <w:ilvl w:val="2"/>
           <w:numId w:val="8"/>
         </w:numPr>
-      </w:pPr>
-      <w:r>
-        <w:rPr>
-          <w:sz w:val="24"/>
-          <w:szCs w:val="24"/>
+        <w:rPr>
+          <w:sz w:val="26"/>
+          <w:szCs w:val="26"/>
+        </w:rPr>
+      </w:pPr>
+      <w:r>
+        <w:rPr>
+          <w:sz w:val="26"/>
+          <w:szCs w:val="26"/>
         </w:rPr>
         <w:t>Storyboard</w:t>
       </w:r>
@@ -2841,6 +3846,119 @@
     </w:lvl>
   </w:abstractNum>
   <w:abstractNum w:abstractNumId="5" w15:restartNumberingAfterBreak="0">
+    <w:nsid w:val="3F3D5617"/>
+    <w:multiLevelType w:val="hybridMultilevel"/>
+    <w:tmpl w:val="F286B990"/>
+    <w:lvl w:ilvl="0" w:tplc="08090001">
+      <w:start w:val="1"/>
+      <w:numFmt w:val="bullet"/>
+      <w:lvlText w:val=""/>
+      <w:lvlJc w:val="left"/>
+      <w:pPr>
+        <w:ind w:left="720" w:hanging="360"/>
+      </w:pPr>
+      <w:rPr>
+        <w:rFonts w:ascii="Symbol" w:hAnsi="Symbol" w:hint="default"/>
+      </w:rPr>
+    </w:lvl>
+    <w:lvl w:ilvl="1" w:tplc="08090003" w:tentative="1">
+      <w:start w:val="1"/>
+      <w:numFmt w:val="bullet"/>
+      <w:lvlText w:val="o"/>
+      <w:lvlJc w:val="left"/>
+      <w:pPr>
+        <w:ind w:left="1440" w:hanging="360"/>
+      </w:pPr>
+      <w:rPr>
+        <w:rFonts w:ascii="Courier New" w:hAnsi="Courier New" w:cs="Courier New" w:hint="default"/>
+      </w:rPr>
+    </w:lvl>
+    <w:lvl w:ilvl="2" w:tplc="08090005" w:tentative="1">
+      <w:start w:val="1"/>
+      <w:numFmt w:val="bullet"/>
+      <w:lvlText w:val=""/>
+      <w:lvlJc w:val="left"/>
+      <w:pPr>
+        <w:ind w:left="2160" w:hanging="360"/>
+      </w:pPr>
+      <w:rPr>
+        <w:rFonts w:ascii="Wingdings" w:hAnsi="Wingdings" w:hint="default"/>
+      </w:rPr>
+    </w:lvl>
+    <w:lvl w:ilvl="3" w:tplc="08090001" w:tentative="1">
+      <w:start w:val="1"/>
+      <w:numFmt w:val="bullet"/>
+      <w:lvlText w:val=""/>
+      <w:lvlJc w:val="left"/>
+      <w:pPr>
+        <w:ind w:left="2880" w:hanging="360"/>
+      </w:pPr>
+      <w:rPr>
+        <w:rFonts w:ascii="Symbol" w:hAnsi="Symbol" w:hint="default"/>
+      </w:rPr>
+    </w:lvl>
+    <w:lvl w:ilvl="4" w:tplc="08090003" w:tentative="1">
+      <w:start w:val="1"/>
+      <w:numFmt w:val="bullet"/>
+      <w:lvlText w:val="o"/>
+      <w:lvlJc w:val="left"/>
+      <w:pPr>
+        <w:ind w:left="3600" w:hanging="360"/>
+      </w:pPr>
+      <w:rPr>
+        <w:rFonts w:ascii="Courier New" w:hAnsi="Courier New" w:cs="Courier New" w:hint="default"/>
+      </w:rPr>
+    </w:lvl>
+    <w:lvl w:ilvl="5" w:tplc="08090005" w:tentative="1">
+      <w:start w:val="1"/>
+      <w:numFmt w:val="bullet"/>
+      <w:lvlText w:val=""/>
+      <w:lvlJc w:val="left"/>
+      <w:pPr>
+        <w:ind w:left="4320" w:hanging="360"/>
+      </w:pPr>
+      <w:rPr>
+        <w:rFonts w:ascii="Wingdings" w:hAnsi="Wingdings" w:hint="default"/>
+      </w:rPr>
+    </w:lvl>
+    <w:lvl w:ilvl="6" w:tplc="08090001" w:tentative="1">
+      <w:start w:val="1"/>
+      <w:numFmt w:val="bullet"/>
+      <w:lvlText w:val=""/>
+      <w:lvlJc w:val="left"/>
+      <w:pPr>
+        <w:ind w:left="5040" w:hanging="360"/>
+      </w:pPr>
+      <w:rPr>
+        <w:rFonts w:ascii="Symbol" w:hAnsi="Symbol" w:hint="default"/>
+      </w:rPr>
+    </w:lvl>
+    <w:lvl w:ilvl="7" w:tplc="08090003" w:tentative="1">
+      <w:start w:val="1"/>
+      <w:numFmt w:val="bullet"/>
+      <w:lvlText w:val="o"/>
+      <w:lvlJc w:val="left"/>
+      <w:pPr>
+        <w:ind w:left="5760" w:hanging="360"/>
+      </w:pPr>
+      <w:rPr>
+        <w:rFonts w:ascii="Courier New" w:hAnsi="Courier New" w:cs="Courier New" w:hint="default"/>
+      </w:rPr>
+    </w:lvl>
+    <w:lvl w:ilvl="8" w:tplc="08090005" w:tentative="1">
+      <w:start w:val="1"/>
+      <w:numFmt w:val="bullet"/>
+      <w:lvlText w:val=""/>
+      <w:lvlJc w:val="left"/>
+      <w:pPr>
+        <w:ind w:left="6480" w:hanging="360"/>
+      </w:pPr>
+      <w:rPr>
+        <w:rFonts w:ascii="Wingdings" w:hAnsi="Wingdings" w:hint="default"/>
+      </w:rPr>
+    </w:lvl>
+  </w:abstractNum>
+  <w:abstractNum w:abstractNumId="6" w15:restartNumberingAfterBreak="0">
     <w:nsid w:val="506861C3"/>
     <w:multiLevelType w:val="multilevel"/>
     <w:tmpl w:val="6784D4BA"/>
@@ -2953,7 +4071,7 @@
       </w:rPr>
     </w:lvl>
   </w:abstractNum>
-  <w:abstractNum w:abstractNumId="6" w15:restartNumberingAfterBreak="0">
+  <w:abstractNum w:abstractNumId="7" w15:restartNumberingAfterBreak="0">
     <w:nsid w:val="513C30C7"/>
     <w:multiLevelType w:val="multilevel"/>
     <w:tmpl w:val="0809001F"/>
@@ -3078,7 +4196,7 @@
       </w:rPr>
     </w:lvl>
   </w:abstractNum>
-  <w:abstractNum w:abstractNumId="7" w15:restartNumberingAfterBreak="0">
+  <w:abstractNum w:abstractNumId="8" w15:restartNumberingAfterBreak="0">
     <w:nsid w:val="529A198C"/>
     <w:multiLevelType w:val="multilevel"/>
     <w:tmpl w:val="8DAC8F66"/>
@@ -3246,7 +4364,7 @@
       </w:rPr>
     </w:lvl>
   </w:abstractNum>
-  <w:abstractNum w:abstractNumId="8" w15:restartNumberingAfterBreak="0">
+  <w:abstractNum w:abstractNumId="9" w15:restartNumberingAfterBreak="0">
     <w:nsid w:val="5B6C76EE"/>
     <w:multiLevelType w:val="hybridMultilevel"/>
     <w:tmpl w:val="18A029A0"/>
@@ -3337,7 +4455,7 @@
       </w:pPr>
     </w:lvl>
   </w:abstractNum>
-  <w:abstractNum w:abstractNumId="9" w15:restartNumberingAfterBreak="0">
+  <w:abstractNum w:abstractNumId="10" w15:restartNumberingAfterBreak="0">
     <w:nsid w:val="635C0D74"/>
     <w:multiLevelType w:val="hybridMultilevel"/>
     <w:tmpl w:val="7B0E2452"/>
@@ -3426,7 +4544,7 @@
       </w:pPr>
     </w:lvl>
   </w:abstractNum>
-  <w:abstractNum w:abstractNumId="10" w15:restartNumberingAfterBreak="0">
+  <w:abstractNum w:abstractNumId="11" w15:restartNumberingAfterBreak="0">
     <w:nsid w:val="757A25BB"/>
     <w:multiLevelType w:val="hybridMultilevel"/>
     <w:tmpl w:val="5038DB72"/>
@@ -3513,16 +4631,16 @@
     </w:lvl>
   </w:abstractNum>
   <w:num w:numId="1">
-    <w:abstractNumId w:val="9"/>
+    <w:abstractNumId w:val="10"/>
   </w:num>
   <w:num w:numId="2">
     <w:abstractNumId w:val="1"/>
   </w:num>
   <w:num w:numId="3">
-    <w:abstractNumId w:val="7"/>
+    <w:abstractNumId w:val="8"/>
   </w:num>
   <w:num w:numId="4">
-    <w:abstractNumId w:val="7"/>
+    <w:abstractNumId w:val="8"/>
     <w:lvlOverride w:ilvl="0">
       <w:startOverride w:val="2"/>
     </w:lvlOverride>
@@ -3531,7 +4649,7 @@
     </w:lvlOverride>
   </w:num>
   <w:num w:numId="5">
-    <w:abstractNumId w:val="7"/>
+    <w:abstractNumId w:val="8"/>
     <w:lvlOverride w:ilvl="0">
       <w:startOverride w:val="1"/>
     </w:lvlOverride>
@@ -3564,25 +4682,25 @@
     <w:abstractNumId w:val="2"/>
   </w:num>
   <w:num w:numId="7">
-    <w:abstractNumId w:val="8"/>
+    <w:abstractNumId w:val="9"/>
   </w:num>
   <w:num w:numId="8">
     <w:abstractNumId w:val="3"/>
   </w:num>
   <w:num w:numId="9">
-    <w:abstractNumId w:val="5"/>
+    <w:abstractNumId w:val="6"/>
   </w:num>
   <w:num w:numId="10">
-    <w:abstractNumId w:val="10"/>
+    <w:abstractNumId w:val="11"/>
   </w:num>
   <w:num w:numId="11">
     <w:abstractNumId w:val="4"/>
   </w:num>
   <w:num w:numId="12">
-    <w:abstractNumId w:val="6"/>
+    <w:abstractNumId w:val="7"/>
   </w:num>
   <w:num w:numId="13">
-    <w:abstractNumId w:val="7"/>
+    <w:abstractNumId w:val="8"/>
     <w:lvlOverride w:ilvl="0">
       <w:startOverride w:val="1"/>
     </w:lvlOverride>
@@ -3595,6 +4713,9 @@
   </w:num>
   <w:num w:numId="14">
     <w:abstractNumId w:val="0"/>
+  </w:num>
+  <w:num w:numId="15">
+    <w:abstractNumId w:val="5"/>
   </w:num>
 </w:numbering>
 </file>
@@ -4047,7 +5168,24 @@
     <w:basedOn w:val="Normal"/>
     <w:link w:val="Style1Char"/>
     <w:qFormat/>
-    <w:rsid w:val="00011B6B"/>
+    <w:rsid w:val="00D53C16"/>
+    <w:pPr>
+      <w:widowControl w:val="0"/>
+      <w:tabs>
+        <w:tab w:val="left" w:pos="720"/>
+      </w:tabs>
+    </w:pPr>
+    <w:rPr>
+      <w:b/>
+      <w:sz w:val="30"/>
+    </w:rPr>
+  </w:style>
+  <w:style w:type="paragraph" w:customStyle="1" w:styleId="Style2">
+    <w:name w:val="Style2"/>
+    <w:basedOn w:val="Normal"/>
+    <w:link w:val="Style2Char"/>
+    <w:qFormat/>
+    <w:rsid w:val="00D53C16"/>
     <w:pPr>
       <w:widowControl w:val="0"/>
       <w:tabs>
@@ -4057,23 +5195,6 @@
     <w:rPr>
       <w:b/>
       <w:sz w:val="28"/>
-    </w:rPr>
-  </w:style>
-  <w:style w:type="paragraph" w:customStyle="1" w:styleId="Style2">
-    <w:name w:val="Style2"/>
-    <w:basedOn w:val="Normal"/>
-    <w:link w:val="Style2Char"/>
-    <w:qFormat/>
-    <w:rsid w:val="00011B6B"/>
-    <w:pPr>
-      <w:widowControl w:val="0"/>
-      <w:tabs>
-        <w:tab w:val="left" w:pos="720"/>
-      </w:tabs>
-    </w:pPr>
-    <w:rPr>
-      <w:b/>
-      <w:sz w:val="26"/>
       <w:szCs w:val="26"/>
     </w:rPr>
   </w:style>
@@ -4081,10 +5202,10 @@
     <w:name w:val="Style1 Char"/>
     <w:basedOn w:val="DefaultParagraphFont"/>
     <w:link w:val="Style1"/>
-    <w:rsid w:val="00011B6B"/>
+    <w:rsid w:val="00D53C16"/>
     <w:rPr>
       <w:b/>
-      <w:sz w:val="28"/>
+      <w:sz w:val="30"/>
     </w:rPr>
   </w:style>
   <w:style w:type="paragraph" w:customStyle="1" w:styleId="Style3">
@@ -4108,10 +5229,10 @@
     <w:name w:val="Style2 Char"/>
     <w:basedOn w:val="DefaultParagraphFont"/>
     <w:link w:val="Style2"/>
-    <w:rsid w:val="00011B6B"/>
+    <w:rsid w:val="00D53C16"/>
     <w:rPr>
       <w:b/>
-      <w:sz w:val="26"/>
+      <w:sz w:val="28"/>
       <w:szCs w:val="26"/>
     </w:rPr>
   </w:style>
@@ -4182,7 +5303,7 @@
     <w:basedOn w:val="Style2"/>
     <w:link w:val="Style4Char"/>
     <w:qFormat/>
-    <w:rsid w:val="00F538FD"/>
+    <w:rsid w:val="00D53C16"/>
     <w:pPr>
       <w:numPr>
         <w:ilvl w:val="2"/>
@@ -4190,18 +5311,36 @@
       </w:numPr>
     </w:pPr>
     <w:rPr>
-      <w:sz w:val="24"/>
+      <w:sz w:val="26"/>
     </w:rPr>
   </w:style>
   <w:style w:type="character" w:customStyle="1" w:styleId="Style4Char">
     <w:name w:val="Style4 Char"/>
     <w:basedOn w:val="Style2Char"/>
     <w:link w:val="Style4"/>
-    <w:rsid w:val="00F538FD"/>
+    <w:rsid w:val="00D53C16"/>
     <w:rPr>
       <w:b/>
+      <w:sz w:val="26"/>
+      <w:szCs w:val="26"/>
+    </w:rPr>
+  </w:style>
+  <w:style w:type="paragraph" w:customStyle="1" w:styleId="Standard">
+    <w:name w:val="Standard"/>
+    <w:rsid w:val="008C49F2"/>
+    <w:pPr>
+      <w:widowControl w:val="0"/>
+      <w:suppressAutoHyphens/>
+      <w:autoSpaceDN w:val="0"/>
+      <w:spacing w:after="0" w:line="240" w:lineRule="auto"/>
+      <w:textAlignment w:val="baseline"/>
+    </w:pPr>
+    <w:rPr>
+      <w:rFonts w:ascii="Times New Roman" w:eastAsia="Lucida Sans Unicode" w:hAnsi="Times New Roman" w:cs="Tahoma"/>
+      <w:kern w:val="3"/>
       <w:sz w:val="24"/>
-      <w:szCs w:val="26"/>
+      <w:szCs w:val="24"/>
+      <w:lang w:eastAsia="en-GB"/>
     </w:rPr>
   </w:style>
 </w:styles>
@@ -4473,7 +5612,7 @@
 </file>
 
 <file path=customXml/itemProps1.xml><?xml version="1.0" encoding="utf-8"?>
-<ds:datastoreItem xmlns:ds="http://schemas.openxmlformats.org/officeDocument/2006/customXml" ds:itemID="{2B7FB80D-ED4A-417F-AD82-84311CA5D975}">
+<ds:datastoreItem xmlns:ds="http://schemas.openxmlformats.org/officeDocument/2006/customXml" ds:itemID="{DD4C814C-E9E6-48E2-B17B-807996110B93}">
   <ds:schemaRefs>
     <ds:schemaRef ds:uri="http://schemas.openxmlformats.org/officeDocument/2006/bibliography"/>
   </ds:schemaRefs>

</xml_diff>

<commit_message>
amended final project report and created JUnit test classes
</commit_message>
<xml_diff>
--- a/Assignment 5/FPR_EdwardsDwayne.docx
+++ b/Assignment 5/FPR_EdwardsDwayne.docx
@@ -776,33 +776,17 @@
               <w:noProof/>
             </w:rPr>
           </w:pPr>
-          <w:r>
-            <w:fldChar w:fldCharType="begin"/>
-          </w:r>
-          <w:r>
-            <w:instrText xml:space="preserve"> TOC \o "1-3" \h \z \u </w:instrText>
-          </w:r>
-          <w:r>
-            <w:fldChar w:fldCharType="separate"/>
-          </w:r>
-          <w:r>
-            <w:rPr>
-              <w:b/>
-              <w:bCs/>
-              <w:noProof/>
-              <w:lang w:val="en-US"/>
-            </w:rPr>
-            <w:t>No table of contents entries found.</w:t>
-          </w:r>
-          <w:r>
-            <w:rPr>
-              <w:b/>
-              <w:bCs/>
-              <w:noProof/>
-              <w:lang w:val="en-US"/>
-            </w:rPr>
-            <w:fldChar w:fldCharType="end"/>
-          </w:r>
+          <w:fldSimple w:instr=" TOC \o &quot;1-3&quot; \h \z \u ">
+            <w:r>
+              <w:rPr>
+                <w:b/>
+                <w:bCs/>
+                <w:noProof/>
+                <w:lang w:val="en-US"/>
+              </w:rPr>
+              <w:t>No table of contents entries found.</w:t>
+            </w:r>
+          </w:fldSimple>
         </w:p>
       </w:sdtContent>
     </w:sdt>
@@ -2330,6 +2314,9 @@
       <w:r>
         <w:t>Use Case Diagrams</w:t>
       </w:r>
+      <w:r>
+        <w:t xml:space="preserve"> – A representation of a user’s interaction with the system, showing the relationship between the user and the use cases they are involved in [Wiki].</w:t>
+      </w:r>
     </w:p>
     <w:p>
       <w:pPr>
@@ -2342,6 +2329,9 @@
       <w:r>
         <w:t>Data Flow Diagrams</w:t>
       </w:r>
+      <w:r>
+        <w:t xml:space="preserve"> – A graphical representation of the “flow” of data through an information system [Wiki].</w:t>
+      </w:r>
     </w:p>
     <w:p>
       <w:pPr>
@@ -2354,6 +2344,9 @@
       <w:r>
         <w:t>Class Diagram</w:t>
       </w:r>
+      <w:r>
+        <w:t xml:space="preserve"> -  A static structure diagram that describes the structure of a system showing the system classes, their attributes, methods, and the relationships amongst objects [Wiki].</w:t>
+      </w:r>
     </w:p>
     <w:p>
       <w:pPr>
@@ -2366,6 +2359,9 @@
       <w:r>
         <w:t>Entity Relationship Diagram</w:t>
       </w:r>
+      <w:r>
+        <w:t xml:space="preserve"> – A data model for describing the data or information aspects of business domain or its process requirements, in an abstract way that lends itself to ultimately being implemented in a database such as relational database [Wiki].</w:t>
+      </w:r>
     </w:p>
     <w:p>
       <w:pPr>
@@ -2378,6 +2374,12 @@
       <w:r>
         <w:t>Class Responsibility Collaborator (CRC) Models</w:t>
       </w:r>
+      <w:r>
+        <w:t xml:space="preserve"> – A brainstorming tool used in the design of object-oriented software, </w:t>
+      </w:r>
+      <w:r>
+        <w:t>documenting the dynamics of object interaction and collaboration [Wiki].</w:t>
+      </w:r>
     </w:p>
     <w:p>
       <w:pPr>
@@ -2388,7 +2390,11 @@
         </w:numPr>
       </w:pPr>
       <w:r>
+        <w:lastRenderedPageBreak/>
         <w:t>Sequence Diagrams</w:t>
+      </w:r>
+      <w:r>
+        <w:t xml:space="preserve"> – An interaction diagram that shows how processes operate with one another and in what order, showing object interaction arranged in time sequence [Wiki].</w:t>
       </w:r>
     </w:p>
     <w:p>
@@ -2402,6 +2408,9 @@
       <w:r>
         <w:t>Storyboards</w:t>
       </w:r>
+      <w:r>
+        <w:t xml:space="preserve"> – A graphic organizer in the form of illustrations or images displayed in sequence for the purpose of pre-visualising a motion picture, animation, motion graphic or interactive media sequence [Wiki].</w:t>
+      </w:r>
     </w:p>
     <w:p>
       <w:pPr>
@@ -2470,11 +2479,7 @@
         <w:t xml:space="preserve"> software development, </w:t>
       </w:r>
       <w:r>
-        <w:t xml:space="preserve">and </w:t>
-      </w:r>
-      <w:r>
-        <w:lastRenderedPageBreak/>
-        <w:t xml:space="preserve">part of the aim is to produce software that is maintainable, dependable and usable, </w:t>
+        <w:t xml:space="preserve">and part of the aim is to produce software that is maintainable, dependable and usable, </w:t>
       </w:r>
       <w:r>
         <w:t xml:space="preserve">so </w:t>
@@ -2534,6 +2539,15 @@
       <w:r>
         <w:t xml:space="preserve"> </w:t>
       </w:r>
+      <w:r>
+        <w:t>A software design pattern in which an object, called the subject, maintains a list of dependents, called observers, and notifies them automatically of any state changes, usually by calling one of their methods</w:t>
+      </w:r>
+      <w:r>
+        <w:t xml:space="preserve"> [Wiki]</w:t>
+      </w:r>
+      <w:r>
+        <w:t>.</w:t>
+      </w:r>
     </w:p>
     <w:p>
       <w:pPr>
@@ -2546,6 +2560,9 @@
       <w:r>
         <w:t>Singleton pattern –</w:t>
       </w:r>
+      <w:r>
+        <w:t xml:space="preserve"> A software design pattern that restricts the instantiation of a class to one object [Wiki].</w:t>
+      </w:r>
     </w:p>
     <w:p>
       <w:pPr>
@@ -2570,6 +2587,9 @@
       <w:r>
         <w:t xml:space="preserve">Strategy pattern – </w:t>
       </w:r>
+      <w:r>
+        <w:t>A software design pattern that enables an algorithm’s behaviour to be selected at runtime [Wiki].</w:t>
+      </w:r>
     </w:p>
     <w:p>
       <w:pPr>
@@ -2582,6 +2602,18 @@
       <w:r>
         <w:t xml:space="preserve">Creational pattern – </w:t>
       </w:r>
+      <w:r>
+        <w:t xml:space="preserve">A software design pattern that deals with object creation </w:t>
+      </w:r>
+      <w:r>
+        <w:t>mechanisms</w:t>
+      </w:r>
+      <w:r>
+        <w:t>, trying to create objects in a manner suita</w:t>
+      </w:r>
+      <w:r>
+        <w:t>ble to the situation [Wiki].</w:t>
+      </w:r>
     </w:p>
     <w:p>
       <w:pPr>
@@ -2594,6 +2626,9 @@
       <w:r>
         <w:t xml:space="preserve">Iterator pattern – </w:t>
       </w:r>
+      <w:r>
+        <w:t>A software design pattern in which an iterator is used to traverse a container and access the container’s elements [Wiki].</w:t>
+      </w:r>
     </w:p>
     <w:p>
       <w:pPr>
@@ -2606,6 +2641,9 @@
       <w:r>
         <w:t xml:space="preserve">Composite pattern – </w:t>
       </w:r>
+      <w:r>
+        <w:t>A partitioning software design pattern, which describes that a group of objects is to be treated in the same way as a single instance of an object, allowing clients to treat individual objects and compositions uniformly.</w:t>
+      </w:r>
     </w:p>
     <w:p>
       <w:pPr>
@@ -2618,6 +2656,22 @@
       <w:r>
         <w:t xml:space="preserve">Inheritance – </w:t>
       </w:r>
+      <w:r>
+        <w:t>Is when an object or cl</w:t>
+      </w:r>
+      <w:r>
+        <w:t xml:space="preserve">ass is based on another object or class, using the </w:t>
+      </w:r>
+      <w:r>
+        <w:lastRenderedPageBreak/>
+        <w:t xml:space="preserve">implementation to maintain the same behaviour, and is a mechanism for code reuse and in </w:t>
+      </w:r>
+      <w:r>
+        <w:t>programming languages that support inheritance, produce an “is a” relationship between sub classes and its parent class</w:t>
+      </w:r>
+      <w:r>
+        <w:t>.  [Wiki].</w:t>
+      </w:r>
     </w:p>
     <w:p>
       <w:pPr>
@@ -2628,7 +2682,40 @@
         </w:numPr>
       </w:pPr>
       <w:r>
-        <w:t xml:space="preserve">Object Relational Mapping - </w:t>
+        <w:t>Object Co</w:t>
+      </w:r>
+      <w:r>
+        <w:t xml:space="preserve">mposition </w:t>
+      </w:r>
+      <w:r>
+        <w:t>–</w:t>
+      </w:r>
+      <w:r>
+        <w:t xml:space="preserve"> </w:t>
+      </w:r>
+      <w:r>
+        <w:t>Is a way to combine simple objects or data types into more complex ones, and are a critical building block of many data structures. Composition can be regarded as a relationship between types: an object of a composite type “has an” object of a simpler type [Wiki].</w:t>
+      </w:r>
+    </w:p>
+    <w:p>
+      <w:pPr>
+        <w:pStyle w:val="Style3"/>
+        <w:numPr>
+          <w:ilvl w:val="0"/>
+          <w:numId w:val="15"/>
+        </w:numPr>
+      </w:pPr>
+      <w:r>
+        <w:t xml:space="preserve">Object Relational Mapping </w:t>
+      </w:r>
+      <w:r>
+        <w:t>–</w:t>
+      </w:r>
+      <w:r>
+        <w:t xml:space="preserve"> </w:t>
+      </w:r>
+      <w:r>
+        <w:t>Is a programming technique for converting data between incompatible type systems in object-oriented programming languages, and in effect creates a “virtual object database” that can be used within the programming language.</w:t>
       </w:r>
     </w:p>
     <w:p>
@@ -2733,154 +2820,154 @@
         <w:t>unctionality</w:t>
       </w:r>
       <w:r>
-        <w:t xml:space="preserve"> and the considerations that need to be made when making decisions on this </w:t>
+        <w:t xml:space="preserve"> and the considerations that need to be made when making decisions on this type of system.</w:t>
+      </w:r>
+    </w:p>
+    <w:p>
+      <w:pPr>
+        <w:pStyle w:val="Style3"/>
+      </w:pPr>
+      <w:r>
+        <w:t xml:space="preserve">The article states “when making a remote call, five pieces of program are involved: the </w:t>
+      </w:r>
+      <w:r>
+        <w:rPr>
+          <w:i/>
+        </w:rPr>
+        <w:t>user</w:t>
+      </w:r>
+      <w:r>
+        <w:t xml:space="preserve">, the </w:t>
+      </w:r>
+      <w:r>
+        <w:rPr>
+          <w:i/>
+        </w:rPr>
+        <w:t>user-stub</w:t>
+      </w:r>
+      <w:r>
+        <w:t xml:space="preserve">, the RPC communications package (the RPCRuntime), the </w:t>
+      </w:r>
+      <w:r>
+        <w:rPr>
+          <w:i/>
+        </w:rPr>
+        <w:t>server-stub</w:t>
+      </w:r>
+      <w:r>
+        <w:t xml:space="preserve">, and the </w:t>
+      </w:r>
+      <w:r>
+        <w:rPr>
+          <w:i/>
+        </w:rPr>
+        <w:t>server</w:t>
+      </w:r>
+      <w:r>
+        <w:t xml:space="preserve">… When the user wishes to make a remote call, it actually makes a perfectly normal local call, which invokes a corresponding procedure in the user-stub. </w:t>
+      </w:r>
+      <w:r>
+        <w:t>The user-stub is responsible</w:t>
+      </w:r>
+      <w:r>
+        <w:t xml:space="preserve"> </w:t>
+      </w:r>
+      <w:r>
+        <w:t>for placing a specification</w:t>
+      </w:r>
+      <w:r>
+        <w:t xml:space="preserve"> </w:t>
+      </w:r>
+      <w:r>
+        <w:t>of the target procedure and the arguments into one or</w:t>
+      </w:r>
+      <w:r>
+        <w:t xml:space="preserve"> more packets and asking the RPCRuntim</w:t>
+      </w:r>
+      <w:r>
+        <w:t>e to transmit these reliably</w:t>
+      </w:r>
+      <w:r>
+        <w:t xml:space="preserve"> </w:t>
+      </w:r>
+      <w:r>
+        <w:t>to the callee</w:t>
+      </w:r>
+      <w:r>
+        <w:t xml:space="preserve"> machine. O</w:t>
+      </w:r>
+      <w:r>
+        <w:t>n receipt of these packets, the RPCRuntime in the callee machine</w:t>
+      </w:r>
+      <w:r>
+        <w:t xml:space="preserve"> </w:t>
+      </w:r>
+      <w:r>
+        <w:t>passes them to the server-stub.</w:t>
+      </w:r>
+      <w:r>
+        <w:t xml:space="preserve"> </w:t>
+      </w:r>
+      <w:r>
+        <w:t>The server-stub unpacks them and again makes</w:t>
+      </w:r>
+      <w:r>
+        <w:t xml:space="preserve"> </w:t>
+      </w:r>
+      <w:r>
+        <w:t>a perfectly normal local call, which invokes the appropriate procedure in the</w:t>
+      </w:r>
+      <w:r>
+        <w:t xml:space="preserve"> </w:t>
+      </w:r>
+      <w:r>
+        <w:t>server.</w:t>
+      </w:r>
+      <w:r>
+        <w:t xml:space="preserve"> </w:t>
+      </w:r>
+      <w:r>
+        <w:t>Meanwhile, the calling</w:t>
+      </w:r>
+      <w:r>
+        <w:t xml:space="preserve"> </w:t>
+      </w:r>
+      <w:r>
+        <w:t>process in the caller</w:t>
+      </w:r>
+      <w:r>
+        <w:t xml:space="preserve"> </w:t>
+      </w:r>
+      <w:r>
+        <w:t>machine issu</w:t>
+      </w:r>
+      <w:r>
+        <w:t>e</w:t>
+      </w:r>
+      <w:r>
+        <w:t>s</w:t>
+      </w:r>
+      <w:r>
+        <w:t xml:space="preserve"> </w:t>
+      </w:r>
+      <w:r>
+        <w:t>pended awaiting</w:t>
+      </w:r>
+      <w:r>
+        <w:t xml:space="preserve"> a result packet. When</w:t>
+      </w:r>
+      <w:r>
+        <w:t xml:space="preserve"> callin</w:t>
+      </w:r>
+      <w:r>
+        <w:t>g</w:t>
+      </w:r>
+      <w:r>
+        <w:t xml:space="preserve"> the server </w:t>
       </w:r>
       <w:r>
         <w:lastRenderedPageBreak/>
-        <w:t>type of system.</w:t>
-      </w:r>
-    </w:p>
-    <w:p>
-      <w:pPr>
-        <w:pStyle w:val="Style3"/>
-      </w:pPr>
-      <w:r>
-        <w:t xml:space="preserve">The article states “when making a remote call, five pieces of program are involved: the </w:t>
-      </w:r>
-      <w:r>
-        <w:rPr>
-          <w:i/>
-        </w:rPr>
-        <w:t>user</w:t>
-      </w:r>
-      <w:r>
-        <w:t xml:space="preserve">, the </w:t>
-      </w:r>
-      <w:r>
-        <w:rPr>
-          <w:i/>
-        </w:rPr>
-        <w:t>user-stub</w:t>
-      </w:r>
-      <w:r>
-        <w:t xml:space="preserve">, the RPC communications package (the RPCRuntime), the </w:t>
-      </w:r>
-      <w:r>
-        <w:rPr>
-          <w:i/>
-        </w:rPr>
-        <w:t>server-stub</w:t>
-      </w:r>
-      <w:r>
-        <w:t xml:space="preserve">, and the </w:t>
-      </w:r>
-      <w:r>
-        <w:rPr>
-          <w:i/>
-        </w:rPr>
-        <w:t>server</w:t>
-      </w:r>
-      <w:r>
-        <w:t xml:space="preserve">… When the user wishes to make a remote call, it actually makes a perfectly normal local call, which invokes a corresponding procedure in the user-stub. </w:t>
-      </w:r>
-      <w:r>
-        <w:t>The user-stub is responsible</w:t>
-      </w:r>
-      <w:r>
-        <w:t xml:space="preserve"> </w:t>
-      </w:r>
-      <w:r>
-        <w:t>for placing a specification</w:t>
-      </w:r>
-      <w:r>
-        <w:t xml:space="preserve"> </w:t>
-      </w:r>
-      <w:r>
-        <w:t>of the target procedure and the arguments into one or</w:t>
-      </w:r>
-      <w:r>
-        <w:t xml:space="preserve"> more packets and asking the RPCRuntim</w:t>
-      </w:r>
-      <w:r>
-        <w:t>e to transmit these reliably</w:t>
-      </w:r>
-      <w:r>
-        <w:t xml:space="preserve"> </w:t>
-      </w:r>
-      <w:r>
-        <w:t>to the callee</w:t>
-      </w:r>
-      <w:r>
-        <w:t xml:space="preserve"> machine. O</w:t>
-      </w:r>
-      <w:r>
-        <w:t>n receipt of these packets, the RPCRuntime in the callee machine</w:t>
-      </w:r>
-      <w:r>
-        <w:t xml:space="preserve"> </w:t>
-      </w:r>
-      <w:r>
-        <w:t>passes them to the server-stub.</w:t>
-      </w:r>
-      <w:r>
-        <w:t xml:space="preserve"> </w:t>
-      </w:r>
-      <w:r>
-        <w:t>The server-stub unpacks them and again makes</w:t>
-      </w:r>
-      <w:r>
-        <w:t xml:space="preserve"> </w:t>
-      </w:r>
-      <w:r>
-        <w:t>a perfectly normal local call, which invokes the appropriate procedure in the</w:t>
-      </w:r>
-      <w:r>
-        <w:t xml:space="preserve"> </w:t>
-      </w:r>
-      <w:r>
-        <w:t>server.</w:t>
-      </w:r>
-      <w:r>
-        <w:t xml:space="preserve"> </w:t>
-      </w:r>
-      <w:r>
-        <w:t>Meanwhile, the calling</w:t>
-      </w:r>
-      <w:r>
-        <w:t xml:space="preserve"> </w:t>
-      </w:r>
-      <w:r>
-        <w:t>process in the caller</w:t>
-      </w:r>
-      <w:r>
-        <w:t xml:space="preserve"> </w:t>
-      </w:r>
-      <w:r>
-        <w:t>machine issu</w:t>
-      </w:r>
-      <w:r>
-        <w:t>e</w:t>
-      </w:r>
-      <w:r>
-        <w:t>s</w:t>
-      </w:r>
-      <w:r>
-        <w:t xml:space="preserve"> </w:t>
-      </w:r>
-      <w:r>
-        <w:t>pended awaiting</w:t>
-      </w:r>
-      <w:r>
-        <w:t xml:space="preserve"> a result packet. When</w:t>
-      </w:r>
-      <w:r>
-        <w:t xml:space="preserve"> callin</w:t>
-      </w:r>
-      <w:r>
-        <w:t>g</w:t>
-      </w:r>
-      <w:r>
-        <w:t xml:space="preserve"> the server completes, it returns to the server</w:t>
+        <w:t>completes, it returns to the server</w:t>
       </w:r>
       <w:r>
         <w:t xml:space="preserve"> </w:t>
@@ -3021,7 +3108,6 @@
         <w:t xml:space="preserve">The article states “The pull model is based on the request/response paradigm, the client sends a request to the server, then the server answers, either synchronously or asynchronously. This is functionally equivalent to the client “pulling” the data off the server. </w:t>
       </w:r>
       <w:r>
-        <w:lastRenderedPageBreak/>
         <w:t>In this approach, the data transfer is always initiated by the client, i.e. the manager. The push model, conversely, is based on the publish/subscribe/distribute paradigm. In this model, agents first advertise what M</w:t>
       </w:r>
       <w:r>
@@ -3117,6 +3203,7 @@
         <w:rPr>
           <w:b/>
         </w:rPr>
+        <w:lastRenderedPageBreak/>
         <w:t>Document Management</w:t>
       </w:r>
     </w:p>
@@ -3201,6 +3288,18 @@
         <w:t>JackRabbit</w:t>
       </w:r>
       <w:proofErr w:type="spellEnd"/>
+      <w:r>
+        <w:t xml:space="preserve"> – Is a content repository</w:t>
+      </w:r>
+      <w:r>
+        <w:t xml:space="preserve"> which implements the Content Repository for Java</w:t>
+      </w:r>
+      <w:r>
+        <w:t xml:space="preserve"> (JCR)</w:t>
+      </w:r>
+      <w:r>
+        <w:t>, with support for structured and unstructured content full text search, versioning, transactions, observation and more [].</w:t>
+      </w:r>
     </w:p>
     <w:p>
       <w:pPr>
@@ -3212,9 +3311,42 @@
       </w:pPr>
       <w:proofErr w:type="spellStart"/>
       <w:r>
-        <w:t>Modeschape</w:t>
+        <w:t>Modes</w:t>
+      </w:r>
+      <w:r>
+        <w:t>hape</w:t>
       </w:r>
       <w:proofErr w:type="spellEnd"/>
+      <w:r>
+        <w:t xml:space="preserve"> – Is a distributed, </w:t>
+      </w:r>
+      <w:proofErr w:type="spellStart"/>
+      <w:r>
+        <w:t>hierarchial</w:t>
+      </w:r>
+      <w:proofErr w:type="spellEnd"/>
+      <w:r>
+        <w:t>, transactional, and consistent data store with support for queries, full-text sear</w:t>
+      </w:r>
+      <w:r>
+        <w:t xml:space="preserve">ch, events, versioning, </w:t>
+      </w:r>
+      <w:proofErr w:type="spellStart"/>
+      <w:r>
+        <w:t>refrences</w:t>
+      </w:r>
+      <w:proofErr w:type="spellEnd"/>
+      <w:r>
+        <w:t xml:space="preserve">, and flexible and dynamic schemas, which implements the </w:t>
+      </w:r>
+      <w:proofErr w:type="spellStart"/>
+      <w:r>
+        <w:t>Contant</w:t>
+      </w:r>
+      <w:proofErr w:type="spellEnd"/>
+      <w:r>
+        <w:t xml:space="preserve"> Repository for Java (JCR) [].</w:t>
+      </w:r>
     </w:p>
     <w:p>
       <w:pPr>
@@ -3241,70 +3373,67 @@
         <w:pStyle w:val="Style3"/>
       </w:pPr>
       <w:r>
-        <w:t xml:space="preserve">The next development area I am going to discuss is task scheduling, and in particular task scheduling in real time systems, this is because the distributed system that will be developed for ‘MSc Properties’ during this project will be a real time system, dealing with </w:t>
-      </w:r>
+        <w:t>The next development area I am going to discuss is task scheduling, and in particular task scheduling in real time systems, this is because the distributed system that will be developed for ‘MSc Properties’ during this project will be a real time system, dealing with the processing of scheduled tasks.</w:t>
+      </w:r>
+    </w:p>
+    <w:p>
+      <w:pPr>
+        <w:pStyle w:val="Style3"/>
+      </w:pPr>
+      <w:r>
+        <w:t>The</w:t>
+      </w:r>
+      <w:r>
+        <w:t xml:space="preserve"> piece of literature I am going to review is the article called </w:t>
+      </w:r>
+      <w:r>
+        <w:rPr>
+          <w:i/>
+        </w:rPr>
+        <w:t xml:space="preserve">“Application of Real-Time Monitoring to Scheduling Tasks with Random Execution Times” </w:t>
+      </w:r>
+      <w:r>
+        <w:t xml:space="preserve">written by D. </w:t>
+      </w:r>
+      <w:proofErr w:type="spellStart"/>
+      <w:r>
+        <w:t>Haban</w:t>
+      </w:r>
+      <w:proofErr w:type="spellEnd"/>
+      <w:r>
+        <w:t xml:space="preserve"> and K.G. Shin. This article talks about the calculation </w:t>
+      </w:r>
+      <w:r>
+        <w:t xml:space="preserve">of execution </w:t>
+      </w:r>
+      <w:r>
+        <w:t xml:space="preserve">time </w:t>
+      </w:r>
+      <w:r>
+        <w:t xml:space="preserve">for </w:t>
+      </w:r>
+      <w:r>
+        <w:t>posteriori</w:t>
+      </w:r>
+      <w:r>
+        <w:t xml:space="preserve"> tasks</w:t>
+      </w:r>
+      <w:r>
+        <w:t xml:space="preserve"> (calculation of execution time requires experience with the given task)</w:t>
+      </w:r>
+      <w:r>
+        <w:t xml:space="preserve"> scheduled within real time systems, </w:t>
+      </w:r>
+      <w:r>
+        <w:t>and that the worst-case execution time is usually used to ensure that enough time has been allocated for the task to be completed, and discusses the drawbacks with this sort of approach and alternatives to this method.</w:t>
+      </w:r>
+    </w:p>
+    <w:p>
+      <w:pPr>
+        <w:pStyle w:val="Style3"/>
+      </w:pPr>
       <w:r>
         <w:lastRenderedPageBreak/>
-        <w:t>the processing of scheduled tasks.</w:t>
-      </w:r>
-    </w:p>
-    <w:p>
-      <w:pPr>
-        <w:pStyle w:val="Style3"/>
-      </w:pPr>
-      <w:r>
-        <w:t>The</w:t>
-      </w:r>
-      <w:r>
-        <w:t xml:space="preserve"> piece of literature I am going to review is the article called </w:t>
-      </w:r>
-      <w:r>
-        <w:rPr>
-          <w:i/>
-        </w:rPr>
-        <w:t xml:space="preserve">“Application of Real-Time Monitoring to Scheduling Tasks with Random Execution Times” </w:t>
-      </w:r>
-      <w:r>
-        <w:t xml:space="preserve">written by D. </w:t>
-      </w:r>
-      <w:proofErr w:type="spellStart"/>
-      <w:r>
-        <w:t>Haban</w:t>
-      </w:r>
-      <w:proofErr w:type="spellEnd"/>
-      <w:r>
-        <w:t xml:space="preserve"> and K.G. Shin. This article talks about the calculation </w:t>
-      </w:r>
-      <w:r>
-        <w:t xml:space="preserve">of execution </w:t>
-      </w:r>
-      <w:r>
-        <w:t xml:space="preserve">time </w:t>
-      </w:r>
-      <w:r>
-        <w:t xml:space="preserve">for </w:t>
-      </w:r>
-      <w:r>
-        <w:t>posteriori</w:t>
-      </w:r>
-      <w:r>
-        <w:t xml:space="preserve"> tasks</w:t>
-      </w:r>
-      <w:r>
-        <w:t xml:space="preserve"> (calculation of execution time requires experience with the given task)</w:t>
-      </w:r>
-      <w:r>
-        <w:t xml:space="preserve"> scheduled within real time systems, </w:t>
-      </w:r>
-      <w:r>
-        <w:t>and that the worst-case execution time is usually used to ensure that enough time has been allocated for the task to be completed, and discusses the drawbacks with this sort of approach and alternatives to this method.</w:t>
-      </w:r>
-    </w:p>
-    <w:p>
-      <w:pPr>
-        <w:pStyle w:val="Style3"/>
-      </w:pPr>
-      <w:r>
         <w:t>The article states “real-time tasks are usually scheduled based on their worst-case execution time, and since the worst-case execution time can be several orders of magnitude larger than the true execution time, scheduling tasks based on the worst-case execution time can lead to severe underutilization of CPU cycles and/or incorrect decision on the schedulability of tasks i.e., some tasks are declared to be un</w:t>
       </w:r>
       <w:r>
@@ -3339,6 +3468,9 @@
       <w:r>
         <w:t xml:space="preserve"> project</w:t>
       </w:r>
+      <w:r>
+        <w:t xml:space="preserve"> - </w:t>
+      </w:r>
     </w:p>
     <w:p>
       <w:pPr>
@@ -3450,7 +3582,6 @@
           <w:noProof/>
           <w:lang w:val="en-US"/>
         </w:rPr>
-        <w:lastRenderedPageBreak/>
         <w:drawing>
           <wp:inline distT="0" distB="0" distL="0" distR="0">
             <wp:extent cx="5724525" cy="3486150"/>
@@ -3506,6 +3637,7 @@
         <w:pStyle w:val="Style3"/>
       </w:pPr>
       <w:r>
+        <w:lastRenderedPageBreak/>
         <w:t xml:space="preserve">The article later goes on to explain the issues that can arise when combining the database and object-oriented model concepts, by stating that “First </w:t>
       </w:r>
       <w:r>
@@ -3610,6 +3742,9 @@
       <w:r>
         <w:t>Microsoft Access</w:t>
       </w:r>
+      <w:r>
+        <w:t xml:space="preserve"> – Is a Database Management System (DBMS) from Microsoft that combines the relational Microsoft Jet Database Engine with graphical user interface and software development tools [Wiki].</w:t>
+      </w:r>
     </w:p>
     <w:p>
       <w:pPr>
@@ -3622,6 +3757,9 @@
       <w:r>
         <w:t>MySQL</w:t>
       </w:r>
+      <w:r>
+        <w:t xml:space="preserve"> – Is an open-source relational database management system (RDBMS) and the most widely used open-source client-server model RDBMS [Wiki].</w:t>
+      </w:r>
     </w:p>
     <w:p>
       <w:pPr>
@@ -3686,69 +3824,69 @@
         <w:t xml:space="preserve">C. Amza, A. Chanda, A.L. Cox, S. Elnikety, R. Gil, K. Rajamani and W. Zwaenepoel. </w:t>
       </w:r>
       <w:r>
-        <w:t xml:space="preserve">This article looks at the movement from </w:t>
+        <w:t xml:space="preserve">This article looks at the movement from web content being static HTML or image files, to web content becoming dynamic through the combination of </w:t>
+      </w:r>
+      <w:r>
+        <w:t xml:space="preserve">a </w:t>
+      </w:r>
+      <w:r>
+        <w:t>front end web server (web browser such as Internet Explorer), an application server (software such as Apache, along with server side scripting in PHP and SQL), and a back-end database (softwar</w:t>
+      </w:r>
+      <w:r>
+        <w:t xml:space="preserve">e such as Microsoft Access) and in particular </w:t>
+      </w:r>
+      <w:r>
+        <w:t>identifies benchmarks for dynamic web sites by comparing 3 different dynamic web sites, looking at the bottleneck characterizations for these web sites.</w:t>
+      </w:r>
+    </w:p>
+    <w:p>
+      <w:pPr>
+        <w:pStyle w:val="Style3"/>
+      </w:pPr>
+      <w:r>
+        <w:t>T</w:t>
+      </w:r>
+      <w:r>
+        <w:t xml:space="preserve">his combination of technology would allow me to develop a dynamic website that can advertise ‘MSc Properties’ services to potential customers, and be updated </w:t>
+      </w:r>
+      <w:r>
+        <w:t>by</w:t>
+      </w:r>
+      <w:r>
+        <w:t xml:space="preserve"> staff when the</w:t>
+      </w:r>
+      <w:r>
+        <w:t>y perform</w:t>
+      </w:r>
+      <w:r>
+        <w:t xml:space="preserve"> actions in the system which result in updates to the website, for example, </w:t>
+      </w:r>
+      <w:r>
+        <w:t xml:space="preserve">a </w:t>
+      </w:r>
+      <w:r>
+        <w:t>property being rented to a customer meaning the property is no longer available to rent and therefore should no longer be advertised on the website</w:t>
+      </w:r>
+      <w:r>
+        <w:t xml:space="preserve"> as available to rent.</w:t>
+      </w:r>
+    </w:p>
+    <w:p>
+      <w:pPr>
+        <w:pStyle w:val="Style3"/>
+        <w:rPr>
+          <w:color w:val="FF0000"/>
+        </w:rPr>
+      </w:pPr>
+      <w:r>
+        <w:t>The article explains that “</w:t>
+      </w:r>
+      <w:r>
+        <w:t xml:space="preserve">We have used our implementations to carry out a bottleneck characterization of the benchmarks. Different benchmarks show different bottlenecks: the database CPU for the online bookstore, and the Web server CPU for the auction site and the </w:t>
       </w:r>
       <w:r>
         <w:lastRenderedPageBreak/>
-        <w:t xml:space="preserve">web content being static HTML or image files, to web content becoming dynamic through the combination of </w:t>
-      </w:r>
-      <w:r>
-        <w:t xml:space="preserve">a </w:t>
-      </w:r>
-      <w:r>
-        <w:t>front end web server (web browser such as Internet Explorer), an application server (software such as Apache, along with server side scripting in PHP and SQL), and a back-end database (softwar</w:t>
-      </w:r>
-      <w:r>
-        <w:t xml:space="preserve">e such as Microsoft Access) and in particular </w:t>
-      </w:r>
-      <w:r>
-        <w:t>identifies benchmarks for dynamic web sites by comparing 3 different dynamic web sites, looking at the bottleneck characterizations for these web sites.</w:t>
-      </w:r>
-    </w:p>
-    <w:p>
-      <w:pPr>
-        <w:pStyle w:val="Style3"/>
-      </w:pPr>
-      <w:r>
-        <w:t>T</w:t>
-      </w:r>
-      <w:r>
-        <w:t xml:space="preserve">his combination of technology would allow me to develop a dynamic website that can advertise ‘MSc Properties’ services to potential customers, and be updated </w:t>
-      </w:r>
-      <w:r>
-        <w:t>by</w:t>
-      </w:r>
-      <w:r>
-        <w:t xml:space="preserve"> staff when the</w:t>
-      </w:r>
-      <w:r>
-        <w:t>y perform</w:t>
-      </w:r>
-      <w:r>
-        <w:t xml:space="preserve"> actions in the system which result in updates to the website, for example, </w:t>
-      </w:r>
-      <w:r>
-        <w:t xml:space="preserve">a </w:t>
-      </w:r>
-      <w:r>
-        <w:t>property being rented to a customer meaning the property is no longer available to rent and therefore should no longer be advertised on the website</w:t>
-      </w:r>
-      <w:r>
-        <w:t xml:space="preserve"> as available to rent.</w:t>
-      </w:r>
-    </w:p>
-    <w:p>
-      <w:pPr>
-        <w:pStyle w:val="Style3"/>
-        <w:rPr>
-          <w:color w:val="FF0000"/>
-        </w:rPr>
-      </w:pPr>
-      <w:r>
-        <w:t>The article explains that “</w:t>
-      </w:r>
-      <w:r>
-        <w:t>We have used our implementations to carry out a bottleneck characterization of the benchmarks. Different benchmarks show different bottlenecks: the database CPU for the online bookstore, and the Web server CPU for the auction site and the bulletin board. Complex queries cause the database CPU to the bottleneck for the online bookstore. In contrast, the queries for the other applications are simpler.</w:t>
+        <w:t>bulletin board. Complex queries cause the database CPU to the bottleneck for the online bookstore. In contrast, the queries for the other applications are simpler.</w:t>
       </w:r>
     </w:p>
     <w:p>
@@ -3774,6 +3912,24 @@
       <w:r>
         <w:t>Apache</w:t>
       </w:r>
+      <w:r>
+        <w:t xml:space="preserve"> </w:t>
+      </w:r>
+      <w:r>
+        <w:t>HTTP Server –</w:t>
+      </w:r>
+      <w:r>
+        <w:t xml:space="preserve"> </w:t>
+      </w:r>
+      <w:r>
+        <w:t>Is the worlds most used web server software, and played a key role in the growth of the World Wide Web quickly becoming the most dominant HTTP server</w:t>
+      </w:r>
+      <w:r>
+        <w:t xml:space="preserve"> []</w:t>
+      </w:r>
+      <w:r>
+        <w:t>.</w:t>
+      </w:r>
     </w:p>
     <w:p>
       <w:pPr>
@@ -3786,6 +3942,15 @@
       <w:r>
         <w:t>Nginx</w:t>
       </w:r>
+      <w:r>
+        <w:t xml:space="preserve"> – Is a web server with a strong focus on high concurrency, performance, and low memory usage</w:t>
+      </w:r>
+      <w:r>
+        <w:t xml:space="preserve"> []</w:t>
+      </w:r>
+      <w:r>
+        <w:t>.</w:t>
+      </w:r>
     </w:p>
     <w:p>
       <w:pPr>
@@ -3798,6 +3963,15 @@
       <w:r>
         <w:t>Cherokee</w:t>
       </w:r>
+      <w:r>
+        <w:t xml:space="preserve"> – Is an open source cross-platform web server that runs on Linux, BSD, variants, Solaris, Mac OS X, and Microsoft Windows</w:t>
+      </w:r>
+      <w:r>
+        <w:t xml:space="preserve"> []</w:t>
+      </w:r>
+      <w:r>
+        <w:t>.</w:t>
+      </w:r>
     </w:p>
     <w:p>
       <w:pPr>
@@ -3852,7 +4026,21 @@
           <w:sz w:val="22"/>
           <w:szCs w:val="22"/>
         </w:rPr>
-        <w:t>Swing</w:t>
+        <w:t>Abstract Window Toolkit (AWT) – Is Java’s original platform-dependent windowing, graphics and user-interface widget toolkit, and is part of the Java Foundation Classes (JFC)</w:t>
+      </w:r>
+      <w:r>
+        <w:rPr>
+          <w:sz w:val="22"/>
+          <w:szCs w:val="22"/>
+        </w:rPr>
+        <w:t xml:space="preserve"> []</w:t>
+      </w:r>
+      <w:r>
+        <w:rPr>
+          <w:sz w:val="22"/>
+          <w:szCs w:val="22"/>
+        </w:rPr>
+        <w:t>.</w:t>
       </w:r>
     </w:p>
     <w:p>
@@ -3872,13 +4060,43 @@
           <w:sz w:val="22"/>
           <w:szCs w:val="22"/>
         </w:rPr>
-        <w:t>AWT</w:t>
-      </w:r>
-    </w:p>
-    <w:p>
-      <w:pPr>
-        <w:pStyle w:val="Style3"/>
-      </w:pPr>
+        <w:t>Swing</w:t>
+      </w:r>
+      <w:r>
+        <w:rPr>
+          <w:sz w:val="22"/>
+          <w:szCs w:val="22"/>
+        </w:rPr>
+        <w:t xml:space="preserve"> – Is a GUI w</w:t>
+      </w:r>
+      <w:r>
+        <w:rPr>
+          <w:sz w:val="22"/>
+          <w:szCs w:val="22"/>
+        </w:rPr>
+        <w:t>idget toolkit for Java, was developed to provide a more sophisticated set of GUI components than the earlier AWT, and</w:t>
+      </w:r>
+      <w:r>
+        <w:rPr>
+          <w:sz w:val="22"/>
+          <w:szCs w:val="22"/>
+        </w:rPr>
+        <w:t xml:space="preserve"> is also part of the JFC</w:t>
+      </w:r>
+      <w:r>
+        <w:rPr>
+          <w:sz w:val="22"/>
+          <w:szCs w:val="22"/>
+        </w:rPr>
+        <w:t xml:space="preserve"> []</w:t>
+      </w:r>
+      <w:r>
+        <w:rPr>
+          <w:sz w:val="22"/>
+          <w:szCs w:val="22"/>
+        </w:rPr>
+        <w:t>.</w:t>
+      </w:r>
     </w:p>
     <w:p>
       <w:pPr>
@@ -3915,11 +4133,7 @@
         <w:t xml:space="preserve">As previously explained, this project will centre around developing a system to tackle the major problem of data and document management and sharing, and whilst meeting these functionality requirements of ‘MSc Properties’, the system also needs to be </w:t>
       </w:r>
       <w:r>
-        <w:t xml:space="preserve">maintainable, </w:t>
-      </w:r>
-      <w:r>
-        <w:lastRenderedPageBreak/>
-        <w:t>dependable and usable</w:t>
+        <w:t>maintainable, dependable and usable</w:t>
       </w:r>
       <w:r>
         <w:t xml:space="preserve">. This means that I will need to carry out testing to ensure that the system I have developed for ‘MSc Properties’ </w:t>
@@ -3970,6 +4184,7 @@
         <w:pStyle w:val="Style3"/>
       </w:pPr>
       <w:r>
+        <w:lastRenderedPageBreak/>
         <w:t xml:space="preserve">The </w:t>
       </w:r>
       <w:r>
@@ -4033,6 +4248,9 @@
       <w:r>
         <w:t>JUnit Testing</w:t>
       </w:r>
+      <w:r>
+        <w:t xml:space="preserve"> - </w:t>
+      </w:r>
     </w:p>
     <w:p>
       <w:pPr>
@@ -4045,6 +4263,9 @@
       <w:r>
         <w:t>Java Modelling Language (JML)</w:t>
       </w:r>
+      <w:r>
+        <w:t xml:space="preserve"> - </w:t>
+      </w:r>
     </w:p>
     <w:p>
       <w:pPr>
@@ -4147,11 +4368,7 @@
         <w:t xml:space="preserve">The article goes on to explain that “Deriving test requirements from early artefacts produced at the end of the analysis </w:t>
       </w:r>
       <w:r>
-        <w:t xml:space="preserve">development stage, namely use case diagram, use case description, interaction diagram associated with each use case (sequence or collaboration), and class diagram (composed of application domain classes and their contracts). This early </w:t>
-      </w:r>
-      <w:r>
-        <w:lastRenderedPageBreak/>
-        <w:t>use of analysis artefacts is very important as it helps devising a system test plan, size the system test task, and plan appropriate resources early in the life cycle. Once the low level design is complete, when detailed information is available regarding both application domain and solution domain classes, then test requirements can be used to derive test cases, test oracles and test drivers</w:t>
+        <w:t>development stage, namely use case diagram, use case description, interaction diagram associated with each use case (sequence or collaboration), and class diagram (composed of application domain classes and their contracts). This early use of analysis artefacts is very important as it helps devising a system test plan, size the system test task, and plan appropriate resources early in the life cycle. Once the low level design is complete, when detailed information is available regarding both application domain and solution domain classes, then test requirements can be used to derive test cases, test oracles and test drivers</w:t>
       </w:r>
       <w:r>
         <w:t>”</w:t>
@@ -4179,8 +4396,6 @@
       <w:r>
         <w:t>Bugzilla</w:t>
       </w:r>
-      <w:bookmarkStart w:id="0" w:name="_GoBack"/>
-      <w:bookmarkEnd w:id="0"/>
     </w:p>
     <w:p>
       <w:pPr>
@@ -4604,7 +4819,6 @@
         <w:rPr>
           <w:lang w:eastAsia="zh-CN"/>
         </w:rPr>
-        <w:lastRenderedPageBreak/>
         <w:t>I ke</w:t>
       </w:r>
       <w:r>
@@ -4857,6 +5071,7 @@
         <w:rPr>
           <w:lang w:eastAsia="zh-CN"/>
         </w:rPr>
+        <w:lastRenderedPageBreak/>
         <w:t>evaluate them</w:t>
       </w:r>
       <w:r>
@@ -5115,7 +5330,6 @@
           <w:sz w:val="24"/>
           <w:szCs w:val="24"/>
         </w:rPr>
-        <w:lastRenderedPageBreak/>
         <w:t>Processor – Intel® Core™ i5-4288U CPU @ 2.60GHz (or similar);</w:t>
       </w:r>
     </w:p>
@@ -5644,7 +5858,6 @@
         </w:numPr>
       </w:pPr>
       <w:r>
-        <w:lastRenderedPageBreak/>
         <w:t>Ethics Approval</w:t>
       </w:r>
     </w:p>
@@ -5705,7 +5918,16 @@
         <w:t xml:space="preserve">I am now going to discuss the design decisions I made during this project, and </w:t>
       </w:r>
       <w:r>
-        <w:t>how I came to make that decision.</w:t>
+        <w:t>how I came to make these</w:t>
+      </w:r>
+      <w:r>
+        <w:t xml:space="preserve"> decision</w:t>
+      </w:r>
+      <w:r>
+        <w:t>s</w:t>
+      </w:r>
+      <w:r>
+        <w:t>.</w:t>
       </w:r>
     </w:p>
     <w:p>
@@ -5931,7 +6153,6 @@
         <w:spacing w:after="160" w:line="259" w:lineRule="auto"/>
         <w:rPr>
           <w:rFonts w:asciiTheme="minorHAnsi" w:eastAsiaTheme="minorHAnsi" w:hAnsiTheme="minorHAnsi" w:cstheme="minorBidi"/>
-          <w:color w:val="FF0000"/>
           <w:kern w:val="0"/>
           <w:lang w:eastAsia="en-US"/>
         </w:rPr>
@@ -5951,7 +6172,246 @@
           <w:kern w:val="0"/>
           <w:lang w:eastAsia="en-US"/>
         </w:rPr>
-        <w:t>CHOSE METHOD.</w:t>
+        <w:t>METHOD</w:t>
+      </w:r>
+      <w:r>
+        <w:rPr>
+          <w:rFonts w:asciiTheme="minorHAnsi" w:eastAsiaTheme="minorHAnsi" w:hAnsiTheme="minorHAnsi" w:cstheme="minorBidi"/>
+          <w:kern w:val="0"/>
+          <w:lang w:eastAsia="en-US"/>
+        </w:rPr>
+        <w:t xml:space="preserve">, and although I decided to use the agile method </w:t>
+      </w:r>
+      <w:proofErr w:type="spellStart"/>
+      <w:r>
+        <w:rPr>
+          <w:rFonts w:asciiTheme="minorHAnsi" w:eastAsiaTheme="minorHAnsi" w:hAnsiTheme="minorHAnsi" w:cstheme="minorBidi"/>
+          <w:color w:val="FF0000"/>
+          <w:kern w:val="0"/>
+          <w:lang w:eastAsia="en-US"/>
+        </w:rPr>
+        <w:t>METHOD</w:t>
+      </w:r>
+      <w:proofErr w:type="spellEnd"/>
+      <w:r>
+        <w:rPr>
+          <w:rFonts w:asciiTheme="minorHAnsi" w:eastAsiaTheme="minorHAnsi" w:hAnsiTheme="minorHAnsi" w:cstheme="minorBidi"/>
+          <w:color w:val="FF0000"/>
+          <w:kern w:val="0"/>
+          <w:lang w:eastAsia="en-US"/>
+        </w:rPr>
+        <w:t xml:space="preserve">, </w:t>
+      </w:r>
+      <w:r>
+        <w:rPr>
+          <w:rFonts w:asciiTheme="minorHAnsi" w:eastAsiaTheme="minorHAnsi" w:hAnsiTheme="minorHAnsi" w:cstheme="minorBidi"/>
+          <w:kern w:val="0"/>
+          <w:lang w:eastAsia="en-US"/>
+        </w:rPr>
+        <w:t xml:space="preserve">as explained previously in the project background, a business </w:t>
+      </w:r>
+      <w:r>
+        <w:rPr>
+          <w:rFonts w:asciiTheme="minorHAnsi" w:eastAsiaTheme="minorHAnsi" w:hAnsiTheme="minorHAnsi" w:cstheme="minorBidi"/>
+          <w:kern w:val="0"/>
+          <w:lang w:eastAsia="en-US"/>
+        </w:rPr>
+        <w:t>analysis</w:t>
+      </w:r>
+      <w:r>
+        <w:rPr>
+          <w:rFonts w:asciiTheme="minorHAnsi" w:eastAsiaTheme="minorHAnsi" w:hAnsiTheme="minorHAnsi" w:cstheme="minorBidi"/>
+          <w:kern w:val="0"/>
+          <w:lang w:eastAsia="en-US"/>
+        </w:rPr>
+        <w:t xml:space="preserve"> and system requirements exercise </w:t>
+      </w:r>
+      <w:r>
+        <w:rPr>
+          <w:rFonts w:asciiTheme="minorHAnsi" w:eastAsiaTheme="minorHAnsi" w:hAnsiTheme="minorHAnsi" w:cstheme="minorBidi"/>
+          <w:kern w:val="0"/>
+          <w:lang w:eastAsia="en-US"/>
+        </w:rPr>
+        <w:t xml:space="preserve">was </w:t>
+      </w:r>
+      <w:r>
+        <w:rPr>
+          <w:rFonts w:asciiTheme="minorHAnsi" w:eastAsiaTheme="minorHAnsi" w:hAnsiTheme="minorHAnsi" w:cstheme="minorBidi"/>
+          <w:kern w:val="0"/>
+          <w:lang w:eastAsia="en-US"/>
+        </w:rPr>
+        <w:t>carried out with an officer from ‘MSc Properties’</w:t>
+      </w:r>
+      <w:r>
+        <w:rPr>
+          <w:rFonts w:asciiTheme="minorHAnsi" w:eastAsiaTheme="minorHAnsi" w:hAnsiTheme="minorHAnsi" w:cstheme="minorBidi"/>
+          <w:kern w:val="0"/>
+          <w:lang w:eastAsia="en-US"/>
+        </w:rPr>
+        <w:t>, which</w:t>
+      </w:r>
+      <w:r>
+        <w:rPr>
+          <w:rFonts w:asciiTheme="minorHAnsi" w:eastAsiaTheme="minorHAnsi" w:hAnsiTheme="minorHAnsi" w:cstheme="minorBidi"/>
+          <w:kern w:val="0"/>
+          <w:lang w:eastAsia="en-US"/>
+        </w:rPr>
+        <w:t xml:space="preserve"> allowed me to have a fairly strong idea of what functionality ‘MSc Properties’ required from the system t</w:t>
+      </w:r>
+      <w:r>
+        <w:rPr>
+          <w:rFonts w:asciiTheme="minorHAnsi" w:eastAsiaTheme="minorHAnsi" w:hAnsiTheme="minorHAnsi" w:cstheme="minorBidi"/>
+          <w:kern w:val="0"/>
+          <w:lang w:eastAsia="en-US"/>
+        </w:rPr>
+        <w:t>o be developed.</w:t>
+      </w:r>
+    </w:p>
+    <w:p>
+      <w:pPr>
+        <w:pStyle w:val="Standard"/>
+        <w:spacing w:after="160" w:line="259" w:lineRule="auto"/>
+        <w:rPr>
+          <w:rFonts w:asciiTheme="minorHAnsi" w:eastAsiaTheme="minorHAnsi" w:hAnsiTheme="minorHAnsi" w:cstheme="minorBidi"/>
+          <w:kern w:val="0"/>
+          <w:lang w:eastAsia="en-US"/>
+        </w:rPr>
+      </w:pPr>
+      <w:r>
+        <w:rPr>
+          <w:rFonts w:asciiTheme="minorHAnsi" w:eastAsiaTheme="minorHAnsi" w:hAnsiTheme="minorHAnsi" w:cstheme="minorBidi"/>
+          <w:kern w:val="0"/>
+          <w:lang w:eastAsia="en-US"/>
+        </w:rPr>
+        <w:t>T</w:t>
+      </w:r>
+      <w:r>
+        <w:rPr>
+          <w:rFonts w:asciiTheme="minorHAnsi" w:eastAsiaTheme="minorHAnsi" w:hAnsiTheme="minorHAnsi" w:cstheme="minorBidi"/>
+          <w:kern w:val="0"/>
+          <w:lang w:eastAsia="en-US"/>
+        </w:rPr>
+        <w:t>he</w:t>
+      </w:r>
+      <w:r>
+        <w:rPr>
+          <w:rFonts w:asciiTheme="minorHAnsi" w:eastAsiaTheme="minorHAnsi" w:hAnsiTheme="minorHAnsi" w:cstheme="minorBidi"/>
+          <w:kern w:val="0"/>
+          <w:lang w:eastAsia="en-US"/>
+        </w:rPr>
+        <w:t xml:space="preserve"> information gathered put me in a position where I was able to carry out a fair amount of design work for the system prior to the first development iteration,</w:t>
+      </w:r>
+      <w:r>
+        <w:rPr>
+          <w:rFonts w:asciiTheme="minorHAnsi" w:eastAsiaTheme="minorHAnsi" w:hAnsiTheme="minorHAnsi" w:cstheme="minorBidi"/>
+          <w:kern w:val="0"/>
+          <w:lang w:eastAsia="en-US"/>
+        </w:rPr>
+        <w:t xml:space="preserve"> however I still used the divide </w:t>
+      </w:r>
+      <w:r>
+        <w:rPr>
+          <w:rFonts w:asciiTheme="minorHAnsi" w:eastAsiaTheme="minorHAnsi" w:hAnsiTheme="minorHAnsi" w:cstheme="minorBidi"/>
+          <w:kern w:val="0"/>
+          <w:lang w:eastAsia="en-US"/>
+        </w:rPr>
+        <w:t>and conquer technique which</w:t>
+      </w:r>
+      <w:r>
+        <w:rPr>
+          <w:rFonts w:asciiTheme="minorHAnsi" w:eastAsiaTheme="minorHAnsi" w:hAnsiTheme="minorHAnsi" w:cstheme="minorBidi"/>
+          <w:kern w:val="0"/>
+          <w:lang w:eastAsia="en-US"/>
+        </w:rPr>
+        <w:t xml:space="preserve"> allow</w:t>
+      </w:r>
+      <w:r>
+        <w:rPr>
+          <w:rFonts w:asciiTheme="minorHAnsi" w:eastAsiaTheme="minorHAnsi" w:hAnsiTheme="minorHAnsi" w:cstheme="minorBidi"/>
+          <w:kern w:val="0"/>
+          <w:lang w:eastAsia="en-US"/>
+        </w:rPr>
+        <w:t>ed</w:t>
+      </w:r>
+      <w:r>
+        <w:rPr>
+          <w:rFonts w:asciiTheme="minorHAnsi" w:eastAsiaTheme="minorHAnsi" w:hAnsiTheme="minorHAnsi" w:cstheme="minorBidi"/>
+          <w:kern w:val="0"/>
+          <w:lang w:eastAsia="en-US"/>
+        </w:rPr>
+        <w:t xml:space="preserve"> me to break the development </w:t>
+      </w:r>
+      <w:r>
+        <w:rPr>
+          <w:rFonts w:asciiTheme="minorHAnsi" w:eastAsiaTheme="minorHAnsi" w:hAnsiTheme="minorHAnsi" w:cstheme="minorBidi"/>
+          <w:kern w:val="0"/>
+          <w:lang w:eastAsia="en-US"/>
+        </w:rPr>
+        <w:t>into smaller pieces</w:t>
+      </w:r>
+      <w:r>
+        <w:rPr>
+          <w:rFonts w:asciiTheme="minorHAnsi" w:eastAsiaTheme="minorHAnsi" w:hAnsiTheme="minorHAnsi" w:cstheme="minorBidi"/>
+          <w:kern w:val="0"/>
+          <w:lang w:eastAsia="en-US"/>
+        </w:rPr>
+        <w:t>, and accomplish one or a number of the smaller problems with each iteration of the development process</w:t>
+      </w:r>
+      <w:r>
+        <w:rPr>
+          <w:rFonts w:asciiTheme="minorHAnsi" w:eastAsiaTheme="minorHAnsi" w:hAnsiTheme="minorHAnsi" w:cstheme="minorBidi"/>
+          <w:kern w:val="0"/>
+          <w:lang w:eastAsia="en-US"/>
+        </w:rPr>
+        <w:t>. The breaking down of the development into smaller pieces enabled me to tackle each smaller task on its own and then combine the solutions to the smaller problems to provide a solution to the original problem, which</w:t>
+      </w:r>
+      <w:r>
+        <w:rPr>
+          <w:rFonts w:asciiTheme="minorHAnsi" w:eastAsiaTheme="minorHAnsi" w:hAnsiTheme="minorHAnsi" w:cstheme="minorBidi"/>
+          <w:kern w:val="0"/>
+          <w:lang w:eastAsia="en-US"/>
+        </w:rPr>
+        <w:t xml:space="preserve"> </w:t>
+      </w:r>
+      <w:r>
+        <w:rPr>
+          <w:rFonts w:asciiTheme="minorHAnsi" w:eastAsiaTheme="minorHAnsi" w:hAnsiTheme="minorHAnsi" w:cstheme="minorBidi"/>
+          <w:kern w:val="0"/>
+          <w:lang w:eastAsia="en-US"/>
+        </w:rPr>
+        <w:t>mean</w:t>
+      </w:r>
+      <w:r>
+        <w:rPr>
+          <w:rFonts w:asciiTheme="minorHAnsi" w:eastAsiaTheme="minorHAnsi" w:hAnsiTheme="minorHAnsi" w:cstheme="minorBidi"/>
+          <w:kern w:val="0"/>
+          <w:lang w:eastAsia="en-US"/>
+        </w:rPr>
+        <w:t>t</w:t>
+      </w:r>
+      <w:r>
+        <w:rPr>
+          <w:rFonts w:asciiTheme="minorHAnsi" w:eastAsiaTheme="minorHAnsi" w:hAnsiTheme="minorHAnsi" w:cstheme="minorBidi"/>
+          <w:kern w:val="0"/>
+          <w:lang w:eastAsia="en-US"/>
+        </w:rPr>
+        <w:t xml:space="preserve"> providing a solution to the original problem </w:t>
+      </w:r>
+      <w:r>
+        <w:rPr>
+          <w:rFonts w:asciiTheme="minorHAnsi" w:eastAsiaTheme="minorHAnsi" w:hAnsiTheme="minorHAnsi" w:cstheme="minorBidi"/>
+          <w:kern w:val="0"/>
+          <w:lang w:eastAsia="en-US"/>
+        </w:rPr>
+        <w:t xml:space="preserve">was </w:t>
+      </w:r>
+      <w:r>
+        <w:rPr>
+          <w:rFonts w:asciiTheme="minorHAnsi" w:eastAsiaTheme="minorHAnsi" w:hAnsiTheme="minorHAnsi" w:cstheme="minorBidi"/>
+          <w:kern w:val="0"/>
+          <w:lang w:eastAsia="en-US"/>
+        </w:rPr>
+        <w:t>easier and more manageable.</w:t>
       </w:r>
     </w:p>
     <w:p>
@@ -5985,6 +6445,23 @@
       <w:pPr>
         <w:pStyle w:val="Style3"/>
       </w:pPr>
+      <w:r>
+        <w:lastRenderedPageBreak/>
+        <w:t>I used a number of design techniques to assist in the modelling of the system behaviour and am now going to explain what design techniques I used and why I decided to use these for the development.</w:t>
+      </w:r>
+    </w:p>
+    <w:p>
+      <w:pPr>
+        <w:pStyle w:val="Style3"/>
+      </w:pPr>
+      <w:r>
+        <w:t>However due to the size of the project and due to a level of resources available to the project, I decided that for me to successfully achieve as much of the project aim and objectives as possible, I would not be able to develop diagrams to model the entire system behaviour, and instead I selected a sub set of the system functionality to model.</w:t>
+      </w:r>
+    </w:p>
+    <w:p>
+      <w:pPr>
+        <w:pStyle w:val="Style3"/>
+      </w:pPr>
     </w:p>
     <w:p>
       <w:pPr>
@@ -6003,8 +6480,68 @@
           <w:sz w:val="26"/>
           <w:szCs w:val="26"/>
         </w:rPr>
-        <w:lastRenderedPageBreak/>
         <w:t>Use Case Diagrams</w:t>
+      </w:r>
+    </w:p>
+    <w:p>
+      <w:pPr>
+        <w:pStyle w:val="Style3"/>
+      </w:pPr>
+      <w:r>
+        <w:t xml:space="preserve">For this development </w:t>
+      </w:r>
+      <w:r>
+        <w:t xml:space="preserve">I decided to develop a number of use cases which have been documented under </w:t>
+      </w:r>
+      <w:r>
+        <w:rPr>
+          <w:color w:val="FF0000"/>
+        </w:rPr>
+        <w:t>Appendices A</w:t>
+      </w:r>
+      <w:r>
+        <w:t xml:space="preserve">. By developing use case diagrams, this enabled me to </w:t>
+      </w:r>
+      <w:r>
+        <w:t xml:space="preserve">identify </w:t>
+      </w:r>
+      <w:r>
+        <w:t xml:space="preserve">the </w:t>
+      </w:r>
+      <w:r>
+        <w:t xml:space="preserve">relationships between actors (roles within the system, for example a user of the ‘MSc Properties’ system, or the database which will hold all the system information) and use cases </w:t>
+      </w:r>
+      <w:r>
+        <w:t>(functions within the system, for example creating a property).</w:t>
+      </w:r>
+    </w:p>
+    <w:p>
+      <w:pPr>
+        <w:pStyle w:val="Style3"/>
+      </w:pPr>
+      <w:r>
+        <w:t>The use case diagrams developed during the project were</w:t>
+      </w:r>
+      <w:r>
+        <w:t xml:space="preserve"> </w:t>
+      </w:r>
+      <w:r>
+        <w:t xml:space="preserve">not only </w:t>
+      </w:r>
+      <w:r>
+        <w:t>use</w:t>
+      </w:r>
+      <w:r>
+        <w:t>d to model the system behaviour, but I also used them to create test scripts</w:t>
+      </w:r>
+      <w:r>
+        <w:t xml:space="preserve"> for the system testing</w:t>
+      </w:r>
+      <w:r>
+        <w:t xml:space="preserve">, as the use case diagrams outlined the different functions that should </w:t>
+      </w:r>
+      <w:r>
+        <w:t>occur within the system, and therefore can be used to carry out the black-box system testing, which will be explained in further detail in the implementation section of this report.</w:t>
       </w:r>
     </w:p>
     <w:p>
@@ -6059,7 +6596,7 @@
     </w:p>
     <w:p>
       <w:pPr>
-        <w:pStyle w:val="ListParagraph"/>
+        <w:pStyle w:val="Style3"/>
       </w:pPr>
     </w:p>
     <w:p>
@@ -6134,7 +6671,7 @@
     </w:p>
     <w:p>
       <w:pPr>
-        <w:pStyle w:val="ListParagraph"/>
+        <w:pStyle w:val="Style3"/>
       </w:pPr>
     </w:p>
     <w:p>
@@ -6169,6 +6706,29 @@
       <w:pPr>
         <w:pStyle w:val="Style3"/>
       </w:pPr>
+    </w:p>
+    <w:p>
+      <w:pPr>
+        <w:pStyle w:val="Style1"/>
+        <w:numPr>
+          <w:ilvl w:val="1"/>
+          <w:numId w:val="8"/>
+        </w:numPr>
+      </w:pPr>
+      <w:r>
+        <w:lastRenderedPageBreak/>
+        <w:t>Testing</w:t>
+      </w:r>
+    </w:p>
+    <w:p>
+      <w:pPr>
+        <w:pStyle w:val="Style3"/>
+      </w:pPr>
+      <w:r>
+        <w:t xml:space="preserve">Although </w:t>
+      </w:r>
+      <w:bookmarkStart w:id="0" w:name="_GoBack"/>
+      <w:bookmarkEnd w:id="0"/>
     </w:p>
     <w:p>
       <w:pPr>
@@ -10119,7 +10679,7 @@
 </file>
 
 <file path=customXml/itemProps1.xml><?xml version="1.0" encoding="utf-8"?>
-<ds:datastoreItem xmlns:ds="http://schemas.openxmlformats.org/officeDocument/2006/customXml" ds:itemID="{3CB3FC2F-FF1B-4EAE-9D6E-8BFFBAAC3EAD}">
+<ds:datastoreItem xmlns:ds="http://schemas.openxmlformats.org/officeDocument/2006/customXml" ds:itemID="{CF042AA9-3222-4846-978B-51BB6F0504D3}">
   <ds:schemaRefs>
     <ds:schemaRef ds:uri="http://schemas.openxmlformats.org/officeDocument/2006/bibliography"/>
   </ds:schemaRefs>

</xml_diff>